<commit_message>
add final project files ver1.
</commit_message>
<xml_diff>
--- a/report/final_project.docx
+++ b/report/final_project.docx
@@ -2,8 +2,24 @@
 <file path=word/document.xml><?xml version="1.0" encoding="utf-8"?>
 <w:document xmlns:wpc="http://schemas.microsoft.com/office/word/2010/wordprocessingCanvas" xmlns:cx="http://schemas.microsoft.com/office/drawing/2014/chartex" xmlns:cx1="http://schemas.microsoft.com/office/drawing/2015/9/8/chartex" xmlns:cx2="http://schemas.microsoft.com/office/drawing/2015/10/21/chartex" xmlns:cx3="http://schemas.microsoft.com/office/drawing/2016/5/9/chartex" xmlns:cx4="http://schemas.microsoft.com/office/drawing/2016/5/10/chartex" xmlns:cx5="http://schemas.microsoft.com/office/drawing/2016/5/11/chartex" xmlns:cx6="http://schemas.microsoft.com/office/drawing/2016/5/12/chartex" xmlns:cx7="http://schemas.microsoft.com/office/drawing/2016/5/13/chartex" xmlns:cx8="http://schemas.microsoft.com/office/drawing/2016/5/14/chartex" xmlns:mc="http://schemas.openxmlformats.org/markup-compatibility/2006" xmlns:aink="http://schemas.microsoft.com/office/drawing/2016/ink" xmlns:am3d="http://schemas.microsoft.com/office/drawing/2017/model3d" xmlns:o="urn:schemas-microsoft-com:office:office" xmlns:r="http://schemas.openxmlformats.org/officeDocument/2006/relationships" xmlns:m="http://schemas.openxmlformats.org/officeDocument/2006/math" xmlns:v="urn:schemas-microsoft-com:vml" xmlns:wp14="http://schemas.microsoft.com/office/word/2010/wordprocessingDrawing" xmlns:wp="http://schemas.openxmlformats.org/drawingml/2006/wordprocessingDrawing" xmlns:w10="urn:schemas-microsoft-com:office:word" xmlns:w="http://schemas.openxmlformats.org/wordprocessingml/2006/main" xmlns:w14="http://schemas.microsoft.com/office/word/2010/wordml" xmlns:w15="http://schemas.microsoft.com/office/word/2012/wordml" xmlns:w16cex="http://schemas.microsoft.com/office/word/2018/wordml/cex" xmlns:w16cid="http://schemas.microsoft.com/office/word/2016/wordml/cid" xmlns:w16="http://schemas.microsoft.com/office/word/2018/wordml" xmlns:w16sdtdh="http://schemas.microsoft.com/office/word/2020/wordml/sdtdatahash" xmlns:w16se="http://schemas.microsoft.com/office/word/2015/wordml/symex" xmlns:wpg="http://schemas.microsoft.com/office/word/2010/wordprocessingGroup" xmlns:wpi="http://schemas.microsoft.com/office/word/2010/wordprocessingInk" xmlns:wne="http://schemas.microsoft.com/office/word/2006/wordml" xmlns:wps="http://schemas.microsoft.com/office/word/2010/wordprocessingShape" mc:Ignorable="w14 w15 w16se w16cid w16 w16cex w16sdtdh wp14">
   <w:body>
-    <w:bookmarkStart w:id="0" w:name="_Hlk94119626"/>
-    <w:bookmarkEnd w:id="0"/>
+    <w:p>
+      <w:pPr>
+        <w:pStyle w:val="1"/>
+      </w:pPr>
+      <w:bookmarkStart w:id="0" w:name="_Hlk94119626"/>
+      <w:bookmarkStart w:id="1" w:name="_Toc94133078"/>
+      <w:bookmarkEnd w:id="0"/>
+      <w:r>
+        <w:rPr>
+          <w:rFonts w:hint="eastAsia"/>
+        </w:rPr>
+        <w:t>T</w:t>
+      </w:r>
+      <w:r>
+        <w:t>able of content</w:t>
+      </w:r>
+      <w:bookmarkEnd w:id="1"/>
+    </w:p>
     <w:p>
       <w:pPr>
         <w:pStyle w:val="11"/>
@@ -64,13 +80,13 @@
         </w:rPr>
         <w:fldChar w:fldCharType="separate"/>
       </w:r>
-      <w:hyperlink w:anchor="_Toc94130414" w:history="1">
+      <w:hyperlink w:anchor="_Toc94133078" w:history="1">
         <w:r>
           <w:rPr>
             <w:rStyle w:val="ad"/>
             <w:noProof/>
           </w:rPr>
-          <w:t>Rationale</w:t>
+          <w:t>Table of content</w:t>
         </w:r>
         <w:r>
           <w:rPr>
@@ -91,7 +107,7 @@
             <w:noProof/>
             <w:webHidden/>
           </w:rPr>
-          <w:instrText xml:space="preserve"> PAGEREF _Toc94130414 \h </w:instrText>
+          <w:instrText xml:space="preserve"> PAGEREF _Toc94133078 \h </w:instrText>
         </w:r>
         <w:r>
           <w:rPr>
@@ -111,7 +127,7 @@
             <w:noProof/>
             <w:webHidden/>
           </w:rPr>
-          <w:t>2</w:t>
+          <w:t>1</w:t>
         </w:r>
         <w:r>
           <w:rPr>
@@ -132,12 +148,80 @@
           <w:sz w:val="24"/>
         </w:rPr>
       </w:pPr>
-      <w:hyperlink w:anchor="_Toc94130415" w:history="1">
+      <w:hyperlink w:anchor="_Toc94133079" w:history="1">
         <w:r>
           <w:rPr>
             <w:rStyle w:val="ad"/>
             <w:noProof/>
           </w:rPr>
+          <w:t>Rationale</w:t>
+        </w:r>
+        <w:r>
+          <w:rPr>
+            <w:noProof/>
+            <w:webHidden/>
+          </w:rPr>
+          <w:tab/>
+        </w:r>
+        <w:r>
+          <w:rPr>
+            <w:noProof/>
+            <w:webHidden/>
+          </w:rPr>
+          <w:fldChar w:fldCharType="begin"/>
+        </w:r>
+        <w:r>
+          <w:rPr>
+            <w:noProof/>
+            <w:webHidden/>
+          </w:rPr>
+          <w:instrText xml:space="preserve"> PAGEREF _Toc94133079 \h </w:instrText>
+        </w:r>
+        <w:r>
+          <w:rPr>
+            <w:noProof/>
+            <w:webHidden/>
+          </w:rPr>
+        </w:r>
+        <w:r>
+          <w:rPr>
+            <w:noProof/>
+            <w:webHidden/>
+          </w:rPr>
+          <w:fldChar w:fldCharType="separate"/>
+        </w:r>
+        <w:r>
+          <w:rPr>
+            <w:noProof/>
+            <w:webHidden/>
+          </w:rPr>
+          <w:t>2</w:t>
+        </w:r>
+        <w:r>
+          <w:rPr>
+            <w:noProof/>
+            <w:webHidden/>
+          </w:rPr>
+          <w:fldChar w:fldCharType="end"/>
+        </w:r>
+      </w:hyperlink>
+    </w:p>
+    <w:p>
+      <w:pPr>
+        <w:pStyle w:val="11"/>
+        <w:rPr>
+          <w:rFonts w:cstheme="minorBidi"/>
+          <w:noProof/>
+          <w:kern w:val="2"/>
+          <w:sz w:val="24"/>
+        </w:rPr>
+      </w:pPr>
+      <w:hyperlink w:anchor="_Toc94133080" w:history="1">
+        <w:r>
+          <w:rPr>
+            <w:rStyle w:val="ad"/>
+            <w:noProof/>
+          </w:rPr>
           <w:t>Background</w:t>
         </w:r>
         <w:r>
@@ -159,7 +243,7 @@
             <w:noProof/>
             <w:webHidden/>
           </w:rPr>
-          <w:instrText xml:space="preserve"> PAGEREF _Toc94130415 \h </w:instrText>
+          <w:instrText xml:space="preserve"> PAGEREF _Toc94133080 \h </w:instrText>
         </w:r>
         <w:r>
           <w:rPr>
@@ -200,7 +284,7 @@
           <w:noProof/>
         </w:rPr>
       </w:pPr>
-      <w:hyperlink w:anchor="_Toc94130416" w:history="1">
+      <w:hyperlink w:anchor="_Toc94133081" w:history="1">
         <w:r>
           <w:rPr>
             <w:rStyle w:val="ad"/>
@@ -227,7 +311,7 @@
             <w:noProof/>
             <w:webHidden/>
           </w:rPr>
-          <w:instrText xml:space="preserve"> PAGEREF _Toc94130416 \h </w:instrText>
+          <w:instrText xml:space="preserve"> PAGEREF _Toc94133081 \h </w:instrText>
         </w:r>
         <w:r>
           <w:rPr>
@@ -268,7 +352,7 @@
           <w:noProof/>
         </w:rPr>
       </w:pPr>
-      <w:hyperlink w:anchor="_Toc94130417" w:history="1">
+      <w:hyperlink w:anchor="_Toc94133082" w:history="1">
         <w:r>
           <w:rPr>
             <w:rStyle w:val="ad"/>
@@ -295,7 +379,7 @@
             <w:noProof/>
             <w:webHidden/>
           </w:rPr>
-          <w:instrText xml:space="preserve"> PAGEREF _Toc94130417 \h </w:instrText>
+          <w:instrText xml:space="preserve"> PAGEREF _Toc94133082 \h </w:instrText>
         </w:r>
         <w:r>
           <w:rPr>
@@ -336,7 +420,7 @@
           <w:noProof/>
         </w:rPr>
       </w:pPr>
-      <w:hyperlink w:anchor="_Toc94130418" w:history="1">
+      <w:hyperlink w:anchor="_Toc94133083" w:history="1">
         <w:r>
           <w:rPr>
             <w:rStyle w:val="ad"/>
@@ -363,7 +447,7 @@
             <w:noProof/>
             <w:webHidden/>
           </w:rPr>
-          <w:instrText xml:space="preserve"> PAGEREF _Toc94130418 \h </w:instrText>
+          <w:instrText xml:space="preserve"> PAGEREF _Toc94133083 \h </w:instrText>
         </w:r>
         <w:r>
           <w:rPr>
@@ -404,7 +488,7 @@
           <w:sz w:val="24"/>
         </w:rPr>
       </w:pPr>
-      <w:hyperlink w:anchor="_Toc94130419" w:history="1">
+      <w:hyperlink w:anchor="_Toc94133084" w:history="1">
         <w:r>
           <w:rPr>
             <w:rStyle w:val="ad"/>
@@ -431,7 +515,7 @@
             <w:noProof/>
             <w:webHidden/>
           </w:rPr>
-          <w:instrText xml:space="preserve"> PAGEREF _Toc94130419 \h </w:instrText>
+          <w:instrText xml:space="preserve"> PAGEREF _Toc94133084 \h </w:instrText>
         </w:r>
         <w:r>
           <w:rPr>
@@ -472,7 +556,7 @@
           <w:noProof/>
         </w:rPr>
       </w:pPr>
-      <w:hyperlink w:anchor="_Toc94130420" w:history="1">
+      <w:hyperlink w:anchor="_Toc94133085" w:history="1">
         <w:r>
           <w:rPr>
             <w:rStyle w:val="ad"/>
@@ -499,7 +583,7 @@
             <w:noProof/>
             <w:webHidden/>
           </w:rPr>
-          <w:instrText xml:space="preserve"> PAGEREF _Toc94130420 \h </w:instrText>
+          <w:instrText xml:space="preserve"> PAGEREF _Toc94133085 \h </w:instrText>
         </w:r>
         <w:r>
           <w:rPr>
@@ -540,7 +624,7 @@
           <w:noProof/>
         </w:rPr>
       </w:pPr>
-      <w:hyperlink w:anchor="_Toc94130421" w:history="1">
+      <w:hyperlink w:anchor="_Toc94133086" w:history="1">
         <w:r>
           <w:rPr>
             <w:rStyle w:val="ad"/>
@@ -582,7 +666,7 @@
             <w:noProof/>
             <w:webHidden/>
           </w:rPr>
-          <w:instrText xml:space="preserve"> PAGEREF _Toc94130421 \h </w:instrText>
+          <w:instrText xml:space="preserve"> PAGEREF _Toc94133086 \h </w:instrText>
         </w:r>
         <w:r>
           <w:rPr>
@@ -623,7 +707,7 @@
           <w:noProof/>
         </w:rPr>
       </w:pPr>
-      <w:hyperlink w:anchor="_Toc94130422" w:history="1">
+      <w:hyperlink w:anchor="_Toc94133087" w:history="1">
         <w:r>
           <w:rPr>
             <w:rStyle w:val="ad"/>
@@ -650,7 +734,7 @@
             <w:noProof/>
             <w:webHidden/>
           </w:rPr>
-          <w:instrText xml:space="preserve"> PAGEREF _Toc94130422 \h </w:instrText>
+          <w:instrText xml:space="preserve"> PAGEREF _Toc94133087 \h </w:instrText>
         </w:r>
         <w:r>
           <w:rPr>
@@ -691,7 +775,7 @@
           <w:noProof/>
         </w:rPr>
       </w:pPr>
-      <w:hyperlink w:anchor="_Toc94130423" w:history="1">
+      <w:hyperlink w:anchor="_Toc94133088" w:history="1">
         <w:r>
           <w:rPr>
             <w:rStyle w:val="ad"/>
@@ -718,7 +802,7 @@
             <w:noProof/>
             <w:webHidden/>
           </w:rPr>
-          <w:instrText xml:space="preserve"> PAGEREF _Toc94130423 \h </w:instrText>
+          <w:instrText xml:space="preserve"> PAGEREF _Toc94133088 \h </w:instrText>
         </w:r>
         <w:r>
           <w:rPr>
@@ -759,7 +843,7 @@
           <w:noProof/>
         </w:rPr>
       </w:pPr>
-      <w:hyperlink w:anchor="_Toc94130424" w:history="1">
+      <w:hyperlink w:anchor="_Toc94133089" w:history="1">
         <w:r>
           <w:rPr>
             <w:rStyle w:val="ad"/>
@@ -787,7 +871,7 @@
             <w:noProof/>
             <w:webHidden/>
           </w:rPr>
-          <w:instrText xml:space="preserve"> PAGEREF _Toc94130424 \h </w:instrText>
+          <w:instrText xml:space="preserve"> PAGEREF _Toc94133089 \h </w:instrText>
         </w:r>
         <w:r>
           <w:rPr>
@@ -828,7 +912,7 @@
           <w:sz w:val="24"/>
         </w:rPr>
       </w:pPr>
-      <w:hyperlink w:anchor="_Toc94130425" w:history="1">
+      <w:hyperlink w:anchor="_Toc94133090" w:history="1">
         <w:r>
           <w:rPr>
             <w:rStyle w:val="ad"/>
@@ -855,7 +939,7 @@
             <w:noProof/>
             <w:webHidden/>
           </w:rPr>
-          <w:instrText xml:space="preserve"> PAGEREF _Toc94130425 \h </w:instrText>
+          <w:instrText xml:space="preserve"> PAGEREF _Toc94133090 \h </w:instrText>
         </w:r>
         <w:r>
           <w:rPr>
@@ -896,7 +980,7 @@
           <w:noProof/>
         </w:rPr>
       </w:pPr>
-      <w:hyperlink w:anchor="_Toc94130426" w:history="1">
+      <w:hyperlink w:anchor="_Toc94133091" w:history="1">
         <w:r>
           <w:rPr>
             <w:rStyle w:val="ad"/>
@@ -923,7 +1007,7 @@
             <w:noProof/>
             <w:webHidden/>
           </w:rPr>
-          <w:instrText xml:space="preserve"> PAGEREF _Toc94130426 \h </w:instrText>
+          <w:instrText xml:space="preserve"> PAGEREF _Toc94133091 \h </w:instrText>
         </w:r>
         <w:r>
           <w:rPr>
@@ -944,6 +1028,278 @@
             <w:webHidden/>
           </w:rPr>
           <w:t>6</w:t>
+        </w:r>
+        <w:r>
+          <w:rPr>
+            <w:noProof/>
+            <w:webHidden/>
+          </w:rPr>
+          <w:fldChar w:fldCharType="end"/>
+        </w:r>
+      </w:hyperlink>
+    </w:p>
+    <w:p>
+      <w:pPr>
+        <w:pStyle w:val="21"/>
+        <w:tabs>
+          <w:tab w:val="right" w:leader="dot" w:pos="8296"/>
+        </w:tabs>
+        <w:rPr>
+          <w:noProof/>
+        </w:rPr>
+      </w:pPr>
+      <w:hyperlink w:anchor="_Toc94133092" w:history="1">
+        <w:r>
+          <w:rPr>
+            <w:rStyle w:val="ad"/>
+            <w:noProof/>
+          </w:rPr>
+          <w:t>Future work and improvement</w:t>
+        </w:r>
+        <w:r>
+          <w:rPr>
+            <w:noProof/>
+            <w:webHidden/>
+          </w:rPr>
+          <w:tab/>
+        </w:r>
+        <w:r>
+          <w:rPr>
+            <w:noProof/>
+            <w:webHidden/>
+          </w:rPr>
+          <w:fldChar w:fldCharType="begin"/>
+        </w:r>
+        <w:r>
+          <w:rPr>
+            <w:noProof/>
+            <w:webHidden/>
+          </w:rPr>
+          <w:instrText xml:space="preserve"> PAGEREF _Toc94133092 \h </w:instrText>
+        </w:r>
+        <w:r>
+          <w:rPr>
+            <w:noProof/>
+            <w:webHidden/>
+          </w:rPr>
+        </w:r>
+        <w:r>
+          <w:rPr>
+            <w:noProof/>
+            <w:webHidden/>
+          </w:rPr>
+          <w:fldChar w:fldCharType="separate"/>
+        </w:r>
+        <w:r>
+          <w:rPr>
+            <w:noProof/>
+            <w:webHidden/>
+          </w:rPr>
+          <w:t>6</w:t>
+        </w:r>
+        <w:r>
+          <w:rPr>
+            <w:noProof/>
+            <w:webHidden/>
+          </w:rPr>
+          <w:fldChar w:fldCharType="end"/>
+        </w:r>
+      </w:hyperlink>
+    </w:p>
+    <w:p>
+      <w:pPr>
+        <w:pStyle w:val="21"/>
+        <w:tabs>
+          <w:tab w:val="right" w:leader="dot" w:pos="8296"/>
+        </w:tabs>
+        <w:rPr>
+          <w:noProof/>
+        </w:rPr>
+      </w:pPr>
+      <w:hyperlink w:anchor="_Toc94133093" w:history="1">
+        <w:r>
+          <w:rPr>
+            <w:rStyle w:val="ad"/>
+            <w:noProof/>
+          </w:rPr>
+          <w:t>Summary</w:t>
+        </w:r>
+        <w:r>
+          <w:rPr>
+            <w:noProof/>
+            <w:webHidden/>
+          </w:rPr>
+          <w:tab/>
+        </w:r>
+        <w:r>
+          <w:rPr>
+            <w:noProof/>
+            <w:webHidden/>
+          </w:rPr>
+          <w:fldChar w:fldCharType="begin"/>
+        </w:r>
+        <w:r>
+          <w:rPr>
+            <w:noProof/>
+            <w:webHidden/>
+          </w:rPr>
+          <w:instrText xml:space="preserve"> PAGEREF _Toc94133093 \h </w:instrText>
+        </w:r>
+        <w:r>
+          <w:rPr>
+            <w:noProof/>
+            <w:webHidden/>
+          </w:rPr>
+        </w:r>
+        <w:r>
+          <w:rPr>
+            <w:noProof/>
+            <w:webHidden/>
+          </w:rPr>
+          <w:fldChar w:fldCharType="separate"/>
+        </w:r>
+        <w:r>
+          <w:rPr>
+            <w:noProof/>
+            <w:webHidden/>
+          </w:rPr>
+          <w:t>6</w:t>
+        </w:r>
+        <w:r>
+          <w:rPr>
+            <w:noProof/>
+            <w:webHidden/>
+          </w:rPr>
+          <w:fldChar w:fldCharType="end"/>
+        </w:r>
+      </w:hyperlink>
+    </w:p>
+    <w:p>
+      <w:pPr>
+        <w:pStyle w:val="11"/>
+        <w:rPr>
+          <w:rFonts w:cstheme="minorBidi"/>
+          <w:noProof/>
+          <w:kern w:val="2"/>
+          <w:sz w:val="24"/>
+        </w:rPr>
+      </w:pPr>
+      <w:hyperlink w:anchor="_Toc94133094" w:history="1">
+        <w:r>
+          <w:rPr>
+            <w:rStyle w:val="ad"/>
+            <w:noProof/>
+          </w:rPr>
+          <w:t>References</w:t>
+        </w:r>
+        <w:r>
+          <w:rPr>
+            <w:noProof/>
+            <w:webHidden/>
+          </w:rPr>
+          <w:tab/>
+        </w:r>
+        <w:r>
+          <w:rPr>
+            <w:noProof/>
+            <w:webHidden/>
+          </w:rPr>
+          <w:fldChar w:fldCharType="begin"/>
+        </w:r>
+        <w:r>
+          <w:rPr>
+            <w:noProof/>
+            <w:webHidden/>
+          </w:rPr>
+          <w:instrText xml:space="preserve"> PAGEREF _Toc94133094 \h </w:instrText>
+        </w:r>
+        <w:r>
+          <w:rPr>
+            <w:noProof/>
+            <w:webHidden/>
+          </w:rPr>
+        </w:r>
+        <w:r>
+          <w:rPr>
+            <w:noProof/>
+            <w:webHidden/>
+          </w:rPr>
+          <w:fldChar w:fldCharType="separate"/>
+        </w:r>
+        <w:r>
+          <w:rPr>
+            <w:noProof/>
+            <w:webHidden/>
+          </w:rPr>
+          <w:t>7</w:t>
+        </w:r>
+        <w:r>
+          <w:rPr>
+            <w:noProof/>
+            <w:webHidden/>
+          </w:rPr>
+          <w:fldChar w:fldCharType="end"/>
+        </w:r>
+      </w:hyperlink>
+    </w:p>
+    <w:p>
+      <w:pPr>
+        <w:pStyle w:val="11"/>
+        <w:rPr>
+          <w:rFonts w:cstheme="minorBidi"/>
+          <w:noProof/>
+          <w:kern w:val="2"/>
+          <w:sz w:val="24"/>
+        </w:rPr>
+      </w:pPr>
+      <w:hyperlink w:anchor="_Toc94133095" w:history="1">
+        <w:r>
+          <w:rPr>
+            <w:rStyle w:val="ad"/>
+            <w:noProof/>
+          </w:rPr>
+          <w:t>Code and experiment results</w:t>
+        </w:r>
+        <w:r>
+          <w:rPr>
+            <w:noProof/>
+            <w:webHidden/>
+          </w:rPr>
+          <w:tab/>
+        </w:r>
+        <w:r>
+          <w:rPr>
+            <w:noProof/>
+            <w:webHidden/>
+          </w:rPr>
+          <w:fldChar w:fldCharType="begin"/>
+        </w:r>
+        <w:r>
+          <w:rPr>
+            <w:noProof/>
+            <w:webHidden/>
+          </w:rPr>
+          <w:instrText xml:space="preserve"> PAGEREF _Toc94133095 \h </w:instrText>
+        </w:r>
+        <w:r>
+          <w:rPr>
+            <w:noProof/>
+            <w:webHidden/>
+          </w:rPr>
+        </w:r>
+        <w:r>
+          <w:rPr>
+            <w:noProof/>
+            <w:webHidden/>
+          </w:rPr>
+          <w:fldChar w:fldCharType="separate"/>
+        </w:r>
+        <w:r>
+          <w:rPr>
+            <w:noProof/>
+            <w:webHidden/>
+          </w:rPr>
+          <w:t>7</w:t>
         </w:r>
         <w:r>
           <w:rPr>
@@ -1003,7 +1359,7 @@
       <w:pPr>
         <w:pStyle w:val="1"/>
       </w:pPr>
-      <w:bookmarkStart w:id="1" w:name="_Toc94130414"/>
+      <w:bookmarkStart w:id="2" w:name="_Toc94133079"/>
       <w:r>
         <w:lastRenderedPageBreak/>
         <w:t>R</w:t>
@@ -1017,7 +1373,7 @@
       <w:r>
         <w:t>tionale</w:t>
       </w:r>
-      <w:bookmarkEnd w:id="1"/>
+      <w:bookmarkEnd w:id="2"/>
     </w:p>
     <w:p>
       <w:pPr>
@@ -1078,13 +1434,7 @@
         <w:t xml:space="preserve"> algorithm</w:t>
       </w:r>
       <w:r>
-        <w:t xml:space="preserve">, or by </w:t>
-      </w:r>
-      <w:r>
-        <w:t>mathematical algorithm</w:t>
-      </w:r>
-      <w:r>
-        <w:t xml:space="preserve"> which I </w:t>
+        <w:t xml:space="preserve">, or by mathematical algorithm which I </w:t>
       </w:r>
       <w:r>
         <w:t xml:space="preserve">am not familiar </w:t>
@@ -1132,7 +1482,7 @@
       <w:pPr>
         <w:pStyle w:val="1"/>
       </w:pPr>
-      <w:bookmarkStart w:id="2" w:name="_Toc94130415"/>
+      <w:bookmarkStart w:id="3" w:name="_Toc94133080"/>
       <w:r>
         <w:rPr>
           <w:rFonts w:hint="eastAsia"/>
@@ -1142,20 +1492,20 @@
       <w:r>
         <w:t>ackground</w:t>
       </w:r>
-      <w:bookmarkEnd w:id="2"/>
+      <w:bookmarkEnd w:id="3"/>
     </w:p>
     <w:p>
       <w:pPr>
         <w:pStyle w:val="53"/>
         <w:ind w:left="480"/>
       </w:pPr>
-      <w:bookmarkStart w:id="3" w:name="_Toc94098943"/>
-      <w:bookmarkStart w:id="4" w:name="_Toc94130416"/>
+      <w:bookmarkStart w:id="4" w:name="_Toc94098943"/>
+      <w:bookmarkStart w:id="5" w:name="_Toc94133081"/>
       <w:r>
         <w:t>Introduction of data set</w:t>
       </w:r>
-      <w:bookmarkEnd w:id="3"/>
       <w:bookmarkEnd w:id="4"/>
+      <w:bookmarkEnd w:id="5"/>
     </w:p>
     <w:p>
       <w:pPr>
@@ -1176,13 +1526,6 @@
           <w:szCs w:val="22"/>
         </w:rPr>
         <w:tab/>
-      </w:r>
-      <w:r>
-        <w:rPr>
-          <w:rFonts w:asciiTheme="minorHAnsi" w:eastAsiaTheme="minorEastAsia" w:hAnsiTheme="minorHAnsi" w:cstheme="minorBidi"/>
-          <w:kern w:val="2"/>
-          <w:szCs w:val="22"/>
-        </w:rPr>
         <w:t xml:space="preserve">A telephone company wants to predict whether the customers would stop using its services and why the customers stop using its services. </w:t>
       </w:r>
       <w:r>
@@ -1284,6 +1627,7 @@
           <w:szCs w:val="24"/>
         </w:rPr>
         <w:sectPr>
+          <w:headerReference w:type="default" r:id="rId8"/>
           <w:pgSz w:w="11906" w:h="16838"/>
           <w:pgMar w:top="1440" w:right="1800" w:bottom="1440" w:left="1800" w:header="851" w:footer="992" w:gutter="0"/>
           <w:cols w:space="425"/>
@@ -3336,21 +3680,18 @@
       <w:r>
         <w:t xml:space="preserve"> </w:t>
       </w:r>
-      <w:bookmarkStart w:id="5" w:name="_Toc94130417"/>
+      <w:bookmarkStart w:id="6" w:name="_Toc94133082"/>
       <w:r>
         <w:t>Goal</w:t>
       </w:r>
-      <w:bookmarkEnd w:id="5"/>
+      <w:bookmarkEnd w:id="6"/>
     </w:p>
     <w:p>
       <w:pPr>
         <w:ind w:firstLine="480"/>
       </w:pPr>
       <w:r>
-        <w:t>T</w:t>
-      </w:r>
-      <w:r>
-        <w:t xml:space="preserve">he </w:t>
+        <w:t xml:space="preserve">The </w:t>
       </w:r>
       <w:r>
         <w:t>target</w:t>
@@ -3377,13 +3718,7 @@
         <w:t xml:space="preserve"> Components analysis I’ve learned in class.</w:t>
       </w:r>
       <w:r>
-        <w:t xml:space="preserve"> Thus, I will not discuss about the training algorithm as well as the training </w:t>
-      </w:r>
-      <w:r>
-        <w:t>results</w:t>
-      </w:r>
-      <w:r>
-        <w:t>.</w:t>
+        <w:t xml:space="preserve"> Thus, I will not discuss about the training algorithm as well as the training results.</w:t>
       </w:r>
     </w:p>
     <w:p>
@@ -3391,7 +3726,7 @@
         <w:pStyle w:val="53"/>
         <w:ind w:left="480"/>
       </w:pPr>
-      <w:bookmarkStart w:id="6" w:name="_Toc94130418"/>
+      <w:bookmarkStart w:id="7" w:name="_Toc94133083"/>
       <w:r>
         <w:lastRenderedPageBreak/>
         <w:t>Challeng</w:t>
@@ -3399,7 +3734,7 @@
       <w:r>
         <w:t>ing problem</w:t>
       </w:r>
-      <w:bookmarkEnd w:id="6"/>
+      <w:bookmarkEnd w:id="7"/>
     </w:p>
     <w:p>
       <w:pPr>
@@ -3426,14 +3761,11 @@
       <w:pPr>
         <w:pStyle w:val="af"/>
         <w:ind w:leftChars="0" w:left="840"/>
+      </w:pPr>
+      <w:r>
         <w:rPr>
           <w:rFonts w:hint="eastAsia"/>
         </w:rPr>
-      </w:pPr>
-      <w:r>
-        <w:rPr>
-          <w:rFonts w:hint="eastAsia"/>
-        </w:rPr>
         <w:t>S</w:t>
       </w:r>
       <w:r>
@@ -3446,13 +3778,7 @@
         <w:t xml:space="preserve"> get exists some missing values that the user did not want to fill in, </w:t>
       </w:r>
       <w:r>
-        <w:t xml:space="preserve">I deal with the problem by filling the </w:t>
-      </w:r>
-      <w:r>
-        <w:t>missing</w:t>
-      </w:r>
-      <w:r>
-        <w:t xml:space="preserve"> data </w:t>
+        <w:t xml:space="preserve">I deal with the problem by filling the missing data </w:t>
       </w:r>
       <w:r>
         <w:t>with a constant value</w:t>
@@ -3510,10 +3836,7 @@
         <w:t>S</w:t>
       </w:r>
       <w:r>
-        <w:t xml:space="preserve">ince </w:t>
-      </w:r>
-      <w:r>
-        <w:t xml:space="preserve">some of the features are filled in with “string values”, </w:t>
+        <w:t xml:space="preserve">ince some of the features are filled in with “string values”, </w:t>
       </w:r>
       <w:r>
         <w:t>I</w:t>
@@ -3532,24 +3855,18 @@
       <w:pPr>
         <w:pStyle w:val="1"/>
       </w:pPr>
-      <w:bookmarkStart w:id="7" w:name="_Toc94130419"/>
-      <w:r>
-        <w:t xml:space="preserve">Solutions </w:t>
-      </w:r>
-      <w:r>
-        <w:t xml:space="preserve">- </w:t>
-      </w:r>
-      <w:r>
-        <w:t>with linear algebra theories and techniques</w:t>
-      </w:r>
-      <w:bookmarkEnd w:id="7"/>
+      <w:bookmarkStart w:id="8" w:name="_Toc94133084"/>
+      <w:r>
+        <w:t>Solutions - with linear algebra theories and techniques</w:t>
+      </w:r>
+      <w:bookmarkEnd w:id="8"/>
     </w:p>
     <w:p>
       <w:pPr>
         <w:pStyle w:val="53"/>
         <w:ind w:left="480"/>
       </w:pPr>
-      <w:bookmarkStart w:id="8" w:name="_Toc94130420"/>
+      <w:bookmarkStart w:id="9" w:name="_Toc94133085"/>
       <w:r>
         <w:rPr>
           <w:rFonts w:hint="eastAsia"/>
@@ -3559,14 +3876,9 @@
       <w:r>
         <w:t>tep1. Find Sample covariance matrix</w:t>
       </w:r>
-      <w:bookmarkEnd w:id="8"/>
+      <w:bookmarkEnd w:id="9"/>
     </w:p>
     <w:p>
-      <w:pPr>
-        <w:rPr>
-          <w:rFonts w:hint="eastAsia"/>
-        </w:rPr>
-      </w:pPr>
       <w:r>
         <w:tab/>
         <w:t xml:space="preserve">First, </w:t>
@@ -3592,259 +3904,14 @@
         <w:jc w:val="center"/>
       </w:pPr>
       <w:r>
+        <w:rPr>
+          <w:noProof/>
+        </w:rPr>
         <w:drawing>
           <wp:inline distT="0" distB="0" distL="0" distR="0" wp14:anchorId="307F0FEE" wp14:editId="6A910299">
             <wp:extent cx="1863450" cy="727200"/>
             <wp:effectExtent l="0" t="0" r="3810" b="0"/>
             <wp:docPr id="18" name="圖片 18"/>
-            <wp:cNvGraphicFramePr>
-              <a:graphicFrameLocks xmlns:a="http://schemas.openxmlformats.org/drawingml/2006/main" noChangeAspect="1"/>
-            </wp:cNvGraphicFramePr>
-            <a:graphic xmlns:a="http://schemas.openxmlformats.org/drawingml/2006/main">
-              <a:graphicData uri="http://schemas.openxmlformats.org/drawingml/2006/picture">
-                <pic:pic xmlns:pic="http://schemas.openxmlformats.org/drawingml/2006/picture">
-                  <pic:nvPicPr>
-                    <pic:cNvPr id="1" name=""/>
-                    <pic:cNvPicPr/>
-                  </pic:nvPicPr>
-                  <pic:blipFill>
-                    <a:blip r:embed="rId8"/>
-                    <a:stretch>
-                      <a:fillRect/>
-                    </a:stretch>
-                  </pic:blipFill>
-                  <pic:spPr>
-                    <a:xfrm>
-                      <a:off x="0" y="0"/>
-                      <a:ext cx="1874392" cy="731470"/>
-                    </a:xfrm>
-                    <a:prstGeom prst="rect">
-                      <a:avLst/>
-                    </a:prstGeom>
-                  </pic:spPr>
-                </pic:pic>
-              </a:graphicData>
-            </a:graphic>
-          </wp:inline>
-        </w:drawing>
-      </w:r>
-    </w:p>
-    <w:p>
-      <w:pPr>
-        <w:rPr>
-          <w:rFonts w:hint="eastAsia"/>
-        </w:rPr>
-      </w:pPr>
-      <w:r>
-        <w:t xml:space="preserve">Where m </w:t>
-      </w:r>
-      <w:r>
-        <w:t xml:space="preserve">represents </w:t>
-      </w:r>
-      <w:r>
-        <w:t>the number of data and n represents the number of features</w:t>
-      </w:r>
-    </w:p>
-    <w:p>
-      <w:r>
-        <w:rPr>
-          <w:rFonts w:hint="eastAsia"/>
-        </w:rPr>
-        <w:t>T</w:t>
-      </w:r>
-      <w:r>
-        <w:t xml:space="preserve">hen, by </w:t>
-      </w:r>
-      <m:oMath>
-        <m:r>
-          <w:rPr>
-            <w:rFonts w:ascii="Cambria Math" w:hAnsi="Cambria Math" w:hint="eastAsia"/>
-          </w:rPr>
-          <m:t>Σ</m:t>
-        </m:r>
-      </m:oMath>
-      <w:r>
-        <w:rPr>
-          <w:rFonts w:hint="eastAsia"/>
-        </w:rPr>
-        <w:t xml:space="preserve"> =</w:t>
-      </w:r>
-      <w:r>
-        <w:t xml:space="preserve"> </w:t>
-      </w:r>
-      <m:oMath>
-        <m:f>
-          <m:fPr>
-            <m:ctrlPr>
-              <w:rPr>
-                <w:rFonts w:ascii="Cambria Math" w:hAnsi="Cambria Math"/>
-                <w:i/>
-              </w:rPr>
-            </m:ctrlPr>
-          </m:fPr>
-          <m:num>
-            <m:r>
-              <w:rPr>
-                <w:rFonts w:ascii="Cambria Math" w:hAnsi="Cambria Math"/>
-              </w:rPr>
-              <m:t>1</m:t>
-            </m:r>
-          </m:num>
-          <m:den>
-            <m:r>
-              <w:rPr>
-                <w:rFonts w:ascii="Cambria Math" w:hAnsi="Cambria Math"/>
-              </w:rPr>
-              <m:t>m-1</m:t>
-            </m:r>
-          </m:den>
-        </m:f>
-      </m:oMath>
-      <w:r>
-        <w:rPr>
-          <w:rFonts w:hint="eastAsia"/>
-        </w:rPr>
-        <w:t>A</w:t>
-      </w:r>
-      <w:r>
-        <w:rPr>
-          <w:vertAlign w:val="superscript"/>
-        </w:rPr>
-        <w:t>T</w:t>
-      </w:r>
-      <w:r>
-        <w:t>A</w:t>
-      </w:r>
-      <w:r>
-        <w:rPr>
-          <w:rFonts w:hint="eastAsia"/>
-        </w:rPr>
-        <w:t xml:space="preserve"> </w:t>
-      </w:r>
-      <w:r>
-        <w:t>I</w:t>
-      </w:r>
-      <w:r>
-        <w:t xml:space="preserve"> can get the sample covariance matrix </w:t>
-      </w:r>
-      <m:oMath>
-        <m:r>
-          <w:rPr>
-            <w:rFonts w:ascii="Cambria Math" w:hAnsi="Cambria Math" w:hint="eastAsia"/>
-          </w:rPr>
-          <m:t>Σ</m:t>
-        </m:r>
-      </m:oMath>
-      <w:r>
-        <w:t>.</w:t>
-      </w:r>
-    </w:p>
-    <w:p>
-      <w:pPr>
-        <w:pStyle w:val="53"/>
-        <w:ind w:left="480"/>
-      </w:pPr>
-      <w:bookmarkStart w:id="9" w:name="_Toc94130421"/>
-      <w:r>
-        <w:rPr>
-          <w:rFonts w:hint="eastAsia"/>
-        </w:rPr>
-        <w:t>S</w:t>
-      </w:r>
-      <w:r>
-        <w:t>tep</w:t>
-      </w:r>
-      <w:r>
-        <w:t>2</w:t>
-      </w:r>
-      <w:r>
-        <w:t xml:space="preserve">. </w:t>
-      </w:r>
-      <w:r>
-        <w:t>Normalized x</w:t>
-      </w:r>
-      <w:r>
-        <w:rPr>
-          <w:vertAlign w:val="subscript"/>
-        </w:rPr>
-        <w:t>k,i</w:t>
-      </w:r>
-      <w:r>
-        <w:t xml:space="preserve"> and find correlation matrix</w:t>
-      </w:r>
-      <w:bookmarkEnd w:id="9"/>
-    </w:p>
-    <w:p>
-      <w:r>
-        <w:tab/>
-        <w:t xml:space="preserve">Now, </w:t>
-      </w:r>
-      <w:r>
-        <w:t>I</w:t>
-      </w:r>
-      <w:r>
-        <w:t xml:space="preserve"> normalize matrix A to B</w:t>
-      </w:r>
-      <w:r>
-        <w:t xml:space="preserve"> </w:t>
-      </w:r>
-      <w:r>
-        <w:t xml:space="preserve">which each element </w:t>
-      </w:r>
-      <w:r>
-        <w:t xml:space="preserve">of a column </w:t>
-      </w:r>
-      <w:r>
-        <w:t xml:space="preserve">should </w:t>
-      </w:r>
-      <w:r>
-        <w:t>be divided by</w:t>
-      </w:r>
-      <w:r>
-        <w:t xml:space="preserve"> </w:t>
-      </w:r>
-      <m:oMath>
-        <m:rad>
-          <m:radPr>
-            <m:degHide m:val="1"/>
-            <m:ctrlPr>
-              <w:rPr>
-                <w:rFonts w:ascii="Cambria Math" w:hAnsi="Cambria Math"/>
-                <w:i/>
-              </w:rPr>
-            </m:ctrlPr>
-          </m:radPr>
-          <m:deg/>
-          <m:e>
-            <m:r>
-              <w:rPr>
-                <w:rFonts w:ascii="Cambria Math" w:hAnsi="Cambria Math"/>
-              </w:rPr>
-              <m:t>variance</m:t>
-            </m:r>
-          </m:e>
-        </m:rad>
-      </m:oMath>
-      <w:r>
-        <w:t xml:space="preserve"> </w:t>
-      </w:r>
-      <w:r>
-        <w:t xml:space="preserve">of the feature. </w:t>
-      </w:r>
-    </w:p>
-    <w:p>
-      <w:pPr>
-        <w:jc w:val="center"/>
-        <w:rPr>
-          <w:rFonts w:hint="eastAsia"/>
-        </w:rPr>
-      </w:pPr>
-      <w:r>
-        <w:drawing>
-          <wp:inline distT="0" distB="0" distL="0" distR="0" wp14:anchorId="1BBCD8F1" wp14:editId="36DB5278">
-            <wp:extent cx="1168460" cy="647733"/>
-            <wp:effectExtent l="0" t="0" r="0" b="0"/>
-            <wp:docPr id="26" name="圖片 26"/>
             <wp:cNvGraphicFramePr>
               <a:graphicFrameLocks xmlns:a="http://schemas.openxmlformats.org/drawingml/2006/main" noChangeAspect="1"/>
             </wp:cNvGraphicFramePr>
@@ -3864,6 +3931,225 @@
                   <pic:spPr>
                     <a:xfrm>
                       <a:off x="0" y="0"/>
+                      <a:ext cx="1874392" cy="731470"/>
+                    </a:xfrm>
+                    <a:prstGeom prst="rect">
+                      <a:avLst/>
+                    </a:prstGeom>
+                  </pic:spPr>
+                </pic:pic>
+              </a:graphicData>
+            </a:graphic>
+          </wp:inline>
+        </w:drawing>
+      </w:r>
+    </w:p>
+    <w:p>
+      <w:r>
+        <w:t>Where m represents the number of data and n represents the number of features</w:t>
+      </w:r>
+    </w:p>
+    <w:p>
+      <w:r>
+        <w:rPr>
+          <w:rFonts w:hint="eastAsia"/>
+        </w:rPr>
+        <w:t>T</w:t>
+      </w:r>
+      <w:r>
+        <w:t xml:space="preserve">hen, by </w:t>
+      </w:r>
+      <m:oMath>
+        <m:r>
+          <w:rPr>
+            <w:rFonts w:ascii="Cambria Math" w:hAnsi="Cambria Math" w:hint="eastAsia"/>
+          </w:rPr>
+          <m:t>Σ</m:t>
+        </m:r>
+      </m:oMath>
+      <w:r>
+        <w:rPr>
+          <w:rFonts w:hint="eastAsia"/>
+        </w:rPr>
+        <w:t xml:space="preserve"> =</w:t>
+      </w:r>
+      <w:r>
+        <w:t xml:space="preserve"> </w:t>
+      </w:r>
+      <m:oMath>
+        <m:f>
+          <m:fPr>
+            <m:ctrlPr>
+              <w:rPr>
+                <w:rFonts w:ascii="Cambria Math" w:hAnsi="Cambria Math"/>
+                <w:i/>
+              </w:rPr>
+            </m:ctrlPr>
+          </m:fPr>
+          <m:num>
+            <m:r>
+              <w:rPr>
+                <w:rFonts w:ascii="Cambria Math" w:hAnsi="Cambria Math"/>
+              </w:rPr>
+              <m:t>1</m:t>
+            </m:r>
+          </m:num>
+          <m:den>
+            <m:r>
+              <w:rPr>
+                <w:rFonts w:ascii="Cambria Math" w:hAnsi="Cambria Math"/>
+              </w:rPr>
+              <m:t>m-1</m:t>
+            </m:r>
+          </m:den>
+        </m:f>
+      </m:oMath>
+      <w:r>
+        <w:rPr>
+          <w:rFonts w:hint="eastAsia"/>
+        </w:rPr>
+        <w:t>A</w:t>
+      </w:r>
+      <w:r>
+        <w:rPr>
+          <w:vertAlign w:val="superscript"/>
+        </w:rPr>
+        <w:t>T</w:t>
+      </w:r>
+      <w:r>
+        <w:t>A</w:t>
+      </w:r>
+      <w:r>
+        <w:rPr>
+          <w:rFonts w:hint="eastAsia"/>
+        </w:rPr>
+        <w:t xml:space="preserve"> </w:t>
+      </w:r>
+      <w:r>
+        <w:t>I</w:t>
+      </w:r>
+      <w:r>
+        <w:t xml:space="preserve"> can get the sample covariance matrix </w:t>
+      </w:r>
+      <m:oMath>
+        <m:r>
+          <w:rPr>
+            <w:rFonts w:ascii="Cambria Math" w:hAnsi="Cambria Math" w:hint="eastAsia"/>
+          </w:rPr>
+          <m:t>Σ</m:t>
+        </m:r>
+      </m:oMath>
+      <w:r>
+        <w:t>.</w:t>
+      </w:r>
+    </w:p>
+    <w:p>
+      <w:pPr>
+        <w:pStyle w:val="53"/>
+        <w:ind w:left="480"/>
+      </w:pPr>
+      <w:bookmarkStart w:id="10" w:name="_Toc94133086"/>
+      <w:r>
+        <w:rPr>
+          <w:rFonts w:hint="eastAsia"/>
+        </w:rPr>
+        <w:t>S</w:t>
+      </w:r>
+      <w:r>
+        <w:t xml:space="preserve">tep2. </w:t>
+      </w:r>
+      <w:r>
+        <w:t>Normalized x</w:t>
+      </w:r>
+      <w:r>
+        <w:rPr>
+          <w:vertAlign w:val="subscript"/>
+        </w:rPr>
+        <w:t>k,i</w:t>
+      </w:r>
+      <w:r>
+        <w:t xml:space="preserve"> and find correlation matrix</w:t>
+      </w:r>
+      <w:bookmarkEnd w:id="10"/>
+    </w:p>
+    <w:p>
+      <w:r>
+        <w:tab/>
+        <w:t xml:space="preserve">Now, </w:t>
+      </w:r>
+      <w:r>
+        <w:t>I</w:t>
+      </w:r>
+      <w:r>
+        <w:t xml:space="preserve"> normalize matrix A to B</w:t>
+      </w:r>
+      <w:r>
+        <w:t xml:space="preserve"> which each element </w:t>
+      </w:r>
+      <w:r>
+        <w:t xml:space="preserve">of a column </w:t>
+      </w:r>
+      <w:r>
+        <w:t xml:space="preserve">should be divided by </w:t>
+      </w:r>
+      <m:oMath>
+        <m:rad>
+          <m:radPr>
+            <m:degHide m:val="1"/>
+            <m:ctrlPr>
+              <w:rPr>
+                <w:rFonts w:ascii="Cambria Math" w:hAnsi="Cambria Math"/>
+                <w:i/>
+              </w:rPr>
+            </m:ctrlPr>
+          </m:radPr>
+          <m:deg/>
+          <m:e>
+            <m:r>
+              <w:rPr>
+                <w:rFonts w:ascii="Cambria Math" w:hAnsi="Cambria Math"/>
+              </w:rPr>
+              <m:t>variance</m:t>
+            </m:r>
+          </m:e>
+        </m:rad>
+      </m:oMath>
+      <w:r>
+        <w:t xml:space="preserve"> of the feature. </w:t>
+      </w:r>
+    </w:p>
+    <w:p>
+      <w:pPr>
+        <w:jc w:val="center"/>
+      </w:pPr>
+      <w:r>
+        <w:rPr>
+          <w:noProof/>
+        </w:rPr>
+        <w:drawing>
+          <wp:inline distT="0" distB="0" distL="0" distR="0" wp14:anchorId="1BBCD8F1" wp14:editId="36DB5278">
+            <wp:extent cx="1168460" cy="647733"/>
+            <wp:effectExtent l="0" t="0" r="0" b="0"/>
+            <wp:docPr id="26" name="圖片 26"/>
+            <wp:cNvGraphicFramePr>
+              <a:graphicFrameLocks xmlns:a="http://schemas.openxmlformats.org/drawingml/2006/main" noChangeAspect="1"/>
+            </wp:cNvGraphicFramePr>
+            <a:graphic xmlns:a="http://schemas.openxmlformats.org/drawingml/2006/main">
+              <a:graphicData uri="http://schemas.openxmlformats.org/drawingml/2006/picture">
+                <pic:pic xmlns:pic="http://schemas.openxmlformats.org/drawingml/2006/picture">
+                  <pic:nvPicPr>
+                    <pic:cNvPr id="1" name=""/>
+                    <pic:cNvPicPr/>
+                  </pic:nvPicPr>
+                  <pic:blipFill>
+                    <a:blip r:embed="rId10"/>
+                    <a:stretch>
+                      <a:fillRect/>
+                    </a:stretch>
+                  </pic:blipFill>
+                  <pic:spPr>
+                    <a:xfrm>
+                      <a:off x="0" y="0"/>
                       <a:ext cx="1168460" cy="647733"/>
                     </a:xfrm>
                     <a:prstGeom prst="rect">
@@ -3878,11 +4164,6 @@
       </w:r>
     </w:p>
     <w:p>
-      <w:pPr>
-        <w:rPr>
-          <w:rFonts w:hint="eastAsia"/>
-        </w:rPr>
-      </w:pPr>
       <w:r>
         <w:t>Where m represents the number of data and n represents the number of features</w:t>
       </w:r>
@@ -3958,13 +4239,7 @@
         <w:rPr>
           <w:rFonts w:hint="eastAsia"/>
         </w:rPr>
-        <w:t>B</w:t>
-      </w:r>
-      <w:r>
-        <w:rPr>
-          <w:rFonts w:hint="eastAsia"/>
-        </w:rPr>
-        <w:t xml:space="preserve"> </w:t>
+        <w:t xml:space="preserve">B </w:t>
       </w:r>
       <w:r>
         <w:t>I</w:t>
@@ -3998,25 +4273,13 @@
         </w:rPr>
       </w:pPr>
       <w:r>
-        <w:t xml:space="preserve">Since I want to verify whether I calculated the correlation matrix correctly, there is a </w:t>
-      </w:r>
-      <w:r>
-        <w:t xml:space="preserve">written </w:t>
-      </w:r>
-      <w:r>
-        <w:t xml:space="preserve">function which </w:t>
+        <w:t xml:space="preserve">Since I want to verify whether I calculated the correlation matrix correctly, there is a written function which </w:t>
       </w:r>
       <w:r>
         <w:t>I</w:t>
       </w:r>
       <w:r>
-        <w:t xml:space="preserve"> can get the </w:t>
-      </w:r>
-      <w:r>
-        <w:t>correlation matrix</w:t>
-      </w:r>
-      <w:r>
-        <w:t xml:space="preserve"> easily. </w:t>
+        <w:t xml:space="preserve"> can get the correlation matrix easily. </w:t>
       </w:r>
       <w:r>
         <w:rPr>
@@ -4165,13 +4428,7 @@
         <w:t>ensure both step1 and 2 works well.</w:t>
       </w:r>
     </w:p>
-    <w:p>
-      <w:pPr>
-        <w:rPr>
-          <w:rFonts w:hint="eastAsia"/>
-        </w:rPr>
-      </w:pPr>
-    </w:p>
+    <w:p/>
     <w:p>
       <w:pPr>
         <w:pStyle w:val="53"/>
@@ -4180,7 +4437,7 @@
           <w:rFonts w:eastAsiaTheme="minorEastAsia"/>
         </w:rPr>
       </w:pPr>
-      <w:bookmarkStart w:id="10" w:name="_Toc94130422"/>
+      <w:bookmarkStart w:id="11" w:name="_Toc94133087"/>
       <w:r>
         <w:rPr>
           <w:rFonts w:hint="eastAsia"/>
@@ -4189,16 +4446,7 @@
         <w:t>S</w:t>
       </w:r>
       <w:r>
-        <w:t>tep</w:t>
-      </w:r>
-      <w:r>
-        <w:t>3</w:t>
-      </w:r>
-      <w:r>
-        <w:t xml:space="preserve">. </w:t>
-      </w:r>
-      <w:r>
-        <w:t>Find λ</w:t>
+        <w:t>tep3. Find λ</w:t>
       </w:r>
       <w:r>
         <w:rPr>
@@ -4218,7 +4466,7 @@
       <w:r>
         <w:t>matrix ρ</w:t>
       </w:r>
-      <w:bookmarkEnd w:id="10"/>
+      <w:bookmarkEnd w:id="11"/>
       <w:r>
         <w:t xml:space="preserve"> </w:t>
       </w:r>
@@ -4231,10 +4479,7 @@
       </w:pPr>
       <w:r>
         <w:tab/>
-        <w:t xml:space="preserve">For </w:t>
-      </w:r>
-      <w:r>
-        <w:t>correlation matrix</w:t>
+        <w:t>For correlation matrix</w:t>
       </w:r>
       <w:r>
         <w:rPr>
@@ -4294,9 +4539,6 @@
         <w:shd w:val="clear" w:color="auto" w:fill="FFFFFE"/>
         <w:spacing w:line="285" w:lineRule="atLeast"/>
         <w:ind w:firstLine="480"/>
-        <w:rPr>
-          <w:rFonts w:hint="eastAsia"/>
-        </w:rPr>
       </w:pPr>
       <w:r>
         <w:t>I</w:t>
@@ -4315,11 +4557,6 @@
       </w:r>
     </w:p>
     <w:p>
-      <w:pPr>
-        <w:rPr>
-          <w:rFonts w:hint="eastAsia"/>
-        </w:rPr>
-      </w:pPr>
       <w:r>
         <w:rPr>
           <w:rFonts w:hint="eastAsia"/>
@@ -4421,13 +4658,7 @@
               <w:rPr>
                 <w:rFonts w:ascii="Cambria Math" w:hAnsi="Cambria Math"/>
               </w:rPr>
-              <m:t>k,</m:t>
-            </m:r>
-            <m:r>
-              <w:rPr>
-                <w:rFonts w:ascii="Cambria Math" w:hAnsi="Cambria Math"/>
-              </w:rPr>
-              <m:t>1</m:t>
+              <m:t>k,1</m:t>
             </m:r>
           </m:sub>
         </m:sSub>
@@ -4485,13 +4716,7 @@
               <w:rPr>
                 <w:rFonts w:ascii="Cambria Math" w:hAnsi="Cambria Math"/>
               </w:rPr>
-              <m:t>k</m:t>
-            </m:r>
-            <m:r>
-              <w:rPr>
-                <w:rFonts w:ascii="Cambria Math" w:hAnsi="Cambria Math"/>
-              </w:rPr>
-              <m:t>,2</m:t>
+              <m:t>k,2</m:t>
             </m:r>
           </m:sub>
         </m:sSub>
@@ -4523,13 +4748,7 @@
               <w:rPr>
                 <w:rFonts w:ascii="Cambria Math" w:hAnsi="Cambria Math"/>
               </w:rPr>
-              <m:t>1</m:t>
-            </m:r>
-            <m:r>
-              <w:rPr>
-                <w:rFonts w:ascii="Cambria Math" w:hAnsi="Cambria Math"/>
-              </w:rPr>
-              <m:t>,44</m:t>
+              <m:t>1,44</m:t>
             </m:r>
           </m:sub>
         </m:sSub>
@@ -4555,13 +4774,7 @@
               <w:rPr>
                 <w:rFonts w:ascii="Cambria Math" w:hAnsi="Cambria Math"/>
               </w:rPr>
-              <m:t>k</m:t>
-            </m:r>
-            <m:r>
-              <w:rPr>
-                <w:rFonts w:ascii="Cambria Math" w:hAnsi="Cambria Math"/>
-              </w:rPr>
-              <m:t>,44</m:t>
+              <m:t>k,44</m:t>
             </m:r>
           </m:sub>
         </m:sSub>
@@ -4656,13 +4869,7 @@
               <w:rPr>
                 <w:rFonts w:ascii="Cambria Math" w:hAnsi="Cambria Math"/>
               </w:rPr>
-              <m:t>2</m:t>
-            </m:r>
-            <m:r>
-              <w:rPr>
-                <w:rFonts w:ascii="Cambria Math" w:hAnsi="Cambria Math"/>
-              </w:rPr>
-              <m:t>,1</m:t>
+              <m:t>2,1</m:t>
             </m:r>
           </m:sub>
         </m:sSub>
@@ -4720,13 +4927,7 @@
               <w:rPr>
                 <w:rFonts w:ascii="Cambria Math" w:hAnsi="Cambria Math"/>
               </w:rPr>
-              <m:t>2</m:t>
-            </m:r>
-            <m:r>
-              <w:rPr>
-                <w:rFonts w:ascii="Cambria Math" w:hAnsi="Cambria Math"/>
-              </w:rPr>
-              <m:t>,2</m:t>
+              <m:t>2,2</m:t>
             </m:r>
           </m:sub>
         </m:sSub>
@@ -4784,13 +4985,7 @@
               <w:rPr>
                 <w:rFonts w:ascii="Cambria Math" w:hAnsi="Cambria Math"/>
               </w:rPr>
-              <m:t>2</m:t>
-            </m:r>
-            <m:r>
-              <w:rPr>
-                <w:rFonts w:ascii="Cambria Math" w:hAnsi="Cambria Math"/>
-              </w:rPr>
-              <m:t>,44</m:t>
+              <m:t>2,44</m:t>
             </m:r>
           </m:sub>
         </m:sSub>
@@ -4834,16 +5029,7 @@
           <w:i/>
           <w:iCs/>
         </w:rPr>
-        <w:t>Second</w:t>
-      </w:r>
-      <w:r>
-        <w:rPr>
-          <w:b/>
-          <w:bCs/>
-          <w:i/>
-          <w:iCs/>
-        </w:rPr>
-        <w:t xml:space="preserve"> Principal Component</w:t>
+        <w:t>Second Principal Component</w:t>
       </w:r>
       <w:r>
         <w:t>.</w:t>
@@ -4877,7 +5063,7 @@
           <w:rFonts w:eastAsiaTheme="minorEastAsia"/>
         </w:rPr>
       </w:pPr>
-      <w:bookmarkStart w:id="11" w:name="_Toc94130423"/>
+      <w:bookmarkStart w:id="12" w:name="_Toc94133088"/>
       <w:r>
         <w:rPr>
           <w:rFonts w:eastAsiaTheme="minorEastAsia" w:hint="eastAsia"/>
@@ -4902,7 +5088,7 @@
         </w:rPr>
         <w:t>steps</w:t>
       </w:r>
-      <w:bookmarkEnd w:id="11"/>
+      <w:bookmarkEnd w:id="12"/>
     </w:p>
     <w:p>
       <w:pPr>
@@ -4923,6 +5109,60 @@
           <w:u w:val="single"/>
         </w:rPr>
         <w:t>tep1. Find Sample covariance matrix</w:t>
+      </w:r>
+    </w:p>
+    <w:p>
+      <w:pPr>
+        <w:pStyle w:val="af"/>
+        <w:numPr>
+          <w:ilvl w:val="0"/>
+          <w:numId w:val="2"/>
+        </w:numPr>
+        <w:ind w:leftChars="0"/>
+        <w:rPr>
+          <w:rFonts w:hint="eastAsia"/>
+        </w:rPr>
+      </w:pPr>
+      <w:r>
+        <w:rPr>
+          <w:rFonts w:hint="eastAsia"/>
+        </w:rPr>
+        <w:t>T</w:t>
+      </w:r>
+      <w:r>
+        <w:t xml:space="preserve">he result matrix can be found in </w:t>
+      </w:r>
+      <w:hyperlink r:id="rId11" w:history="1">
+        <w:r>
+          <w:rPr>
+            <w:rStyle w:val="ad"/>
+          </w:rPr>
+          <w:t>https://github.com/joanne40226/2021_Linear_algebra_FALL_finalproject/tree/master/experiment_results</w:t>
+        </w:r>
+      </w:hyperlink>
+      <w:r>
+        <w:rPr>
+          <w:rFonts w:hint="eastAsia"/>
+        </w:rPr>
+        <w:t xml:space="preserve"> -</w:t>
+      </w:r>
+      <w:r>
+        <w:t xml:space="preserve"> </w:t>
+      </w:r>
+      <w:r>
+        <w:t>covariance_Matrix.xlsx</w:t>
+      </w:r>
+      <w:r>
+        <w:t>/</w:t>
+      </w:r>
+    </w:p>
+    <w:p>
+      <w:pPr>
+        <w:pStyle w:val="af"/>
+        <w:ind w:leftChars="0" w:left="840"/>
+      </w:pPr>
+      <w:r>
+        <w:t>since the size of the matrix is too big that it is hard to be visualized in the report.</w:t>
       </w:r>
     </w:p>
     <w:p>
@@ -4938,19 +5178,70 @@
         <w:rPr>
           <w:rFonts w:hint="eastAsia"/>
         </w:rPr>
-        <w:t>T</w:t>
-      </w:r>
-      <w:r>
-        <w:t xml:space="preserve">he result matrix can be found in </w:t>
-      </w:r>
-      <w:r>
-        <w:rPr>
-          <w:highlight w:val="yellow"/>
-        </w:rPr>
-        <w:t>___</w:t>
-      </w:r>
-      <w:r>
-        <w:t xml:space="preserve"> since the size of the matrix is too big that it is hard to be visualized in the report.</w:t>
+        <w:t>S</w:t>
+      </w:r>
+      <w:r>
+        <w:t xml:space="preserve">ince the dataset hasn’t been normalized, the elements in the covariance matrix </w:t>
+      </w:r>
+      <w:r>
+        <w:t>differ</w:t>
+      </w:r>
+      <w:r>
+        <w:t>.</w:t>
+      </w:r>
+      <w:r>
+        <w:t xml:space="preserve"> Thus, it is hard to show the differences by visualizing by colors.</w:t>
+      </w:r>
+    </w:p>
+    <w:p>
+      <w:pPr>
+        <w:ind w:firstLine="480"/>
+        <w:rPr>
+          <w:u w:val="single"/>
+        </w:rPr>
+        <w:sectPr>
+          <w:type w:val="continuous"/>
+          <w:pgSz w:w="11906" w:h="16838"/>
+          <w:pgMar w:top="1440" w:right="1800" w:bottom="1440" w:left="1800" w:header="851" w:footer="992" w:gutter="0"/>
+          <w:cols w:space="425"/>
+          <w:docGrid w:type="lines" w:linePitch="360"/>
+        </w:sectPr>
+      </w:pPr>
+      <w:r>
+        <w:rPr>
+          <w:rFonts w:hint="eastAsia"/>
+          <w:u w:val="single"/>
+        </w:rPr>
+        <w:t>S</w:t>
+      </w:r>
+      <w:r>
+        <w:rPr>
+          <w:u w:val="single"/>
+        </w:rPr>
+        <w:t xml:space="preserve">tep2. Normalized </w:t>
+      </w:r>
+      <w:proofErr w:type="spellStart"/>
+      <w:proofErr w:type="gramStart"/>
+      <w:r>
+        <w:rPr>
+          <w:u w:val="single"/>
+        </w:rPr>
+        <w:t>x</w:t>
+      </w:r>
+      <w:r>
+        <w:rPr>
+          <w:u w:val="single"/>
+          <w:vertAlign w:val="subscript"/>
+        </w:rPr>
+        <w:t>k,i</w:t>
+      </w:r>
+      <w:proofErr w:type="spellEnd"/>
+      <w:proofErr w:type="gramEnd"/>
+      <w:r>
+        <w:rPr>
+          <w:u w:val="single"/>
+        </w:rPr>
+        <w:t xml:space="preserve"> and find correlation matrix</w:t>
       </w:r>
     </w:p>
     <w:p>
@@ -4966,26 +5257,65 @@
         <w:rPr>
           <w:rFonts w:hint="eastAsia"/>
         </w:rPr>
-        <w:t>S</w:t>
-      </w:r>
-      <w:r>
-        <w:t xml:space="preserve">ince the dataset hasn’t been normalized, the elements in the covariance matrix </w:t>
-      </w:r>
-      <w:r>
-        <w:t>differ</w:t>
-      </w:r>
-      <w:r>
-        <w:t>.</w:t>
-      </w:r>
-      <w:r>
-        <w:t xml:space="preserve"> Thus, it is hard to show the differences by visualizing by colors.</w:t>
+        <w:t>T</w:t>
+      </w:r>
+      <w:r>
+        <w:t xml:space="preserve">he result matrix can be found in </w:t>
       </w:r>
     </w:p>
     <w:p>
       <w:pPr>
-        <w:ind w:firstLine="480"/>
-        <w:rPr>
-          <w:u w:val="single"/>
+        <w:pStyle w:val="af"/>
+        <w:ind w:leftChars="0" w:left="840"/>
+        <w:rPr>
+          <w:rFonts w:hint="eastAsia"/>
+        </w:rPr>
+      </w:pPr>
+      <w:hyperlink r:id="rId12" w:history="1">
+        <w:r>
+          <w:rPr>
+            <w:rStyle w:val="ad"/>
+          </w:rPr>
+          <w:t>https://github.com/joanne40226/2021_Linear_algebra_FALL_finalproject/tree/master/experiment_results</w:t>
+        </w:r>
+      </w:hyperlink>
+      <w:r>
+        <w:t xml:space="preserve"> - </w:t>
+      </w:r>
+      <w:r>
+        <w:t>correlation_Matirx.xlsx</w:t>
+      </w:r>
+    </w:p>
+    <w:p>
+      <w:pPr>
+        <w:pStyle w:val="af"/>
+        <w:ind w:leftChars="0" w:left="840"/>
+      </w:pPr>
+      <w:r>
+        <w:t>since the size of the matrix is too big that it is hard to be visualized in the report. However, it can be visualized by colors</w:t>
+      </w:r>
+      <w:r>
+        <w:t xml:space="preserve"> and showed clearly since the dataset has been normalized, the data are </w:t>
+      </w:r>
+      <w:r>
+        <w:t xml:space="preserve">scaled </w:t>
+      </w:r>
+      <w:r>
+        <w:t>equally.</w:t>
+      </w:r>
+    </w:p>
+    <w:p>
+      <w:pPr>
+        <w:pStyle w:val="af"/>
+        <w:ind w:leftChars="0" w:left="840"/>
+      </w:pPr>
+    </w:p>
+    <w:p>
+      <w:pPr>
+        <w:pStyle w:val="af"/>
+        <w:ind w:leftChars="0" w:left="840"/>
+        <w:rPr>
+          <w:rFonts w:hint="eastAsia"/>
         </w:rPr>
         <w:sectPr>
           <w:type w:val="continuous"/>
@@ -4995,93 +5325,6 @@
           <w:docGrid w:type="lines" w:linePitch="360"/>
         </w:sectPr>
       </w:pPr>
-      <w:r>
-        <w:rPr>
-          <w:rFonts w:hint="eastAsia"/>
-          <w:u w:val="single"/>
-        </w:rPr>
-        <w:t>S</w:t>
-      </w:r>
-      <w:r>
-        <w:rPr>
-          <w:u w:val="single"/>
-        </w:rPr>
-        <w:t xml:space="preserve">tep2. Normalized </w:t>
-      </w:r>
-      <w:proofErr w:type="gramStart"/>
-      <w:r>
-        <w:rPr>
-          <w:u w:val="single"/>
-        </w:rPr>
-        <w:t>x</w:t>
-      </w:r>
-      <w:r>
-        <w:rPr>
-          <w:u w:val="single"/>
-          <w:vertAlign w:val="subscript"/>
-        </w:rPr>
-        <w:t>k,i</w:t>
-      </w:r>
-      <w:proofErr w:type="gramEnd"/>
-      <w:r>
-        <w:rPr>
-          <w:u w:val="single"/>
-        </w:rPr>
-        <w:t xml:space="preserve"> and find correlation matrix</w:t>
-      </w:r>
-    </w:p>
-    <w:p>
-      <w:pPr>
-        <w:pStyle w:val="af"/>
-        <w:numPr>
-          <w:ilvl w:val="0"/>
-          <w:numId w:val="2"/>
-        </w:numPr>
-        <w:ind w:leftChars="0"/>
-        <w:rPr>
-          <w:rFonts w:hint="eastAsia"/>
-        </w:rPr>
-        <w:sectPr>
-          <w:type w:val="continuous"/>
-          <w:pgSz w:w="11906" w:h="16838"/>
-          <w:pgMar w:top="1440" w:right="1800" w:bottom="1440" w:left="1800" w:header="851" w:footer="992" w:gutter="0"/>
-          <w:cols w:space="425"/>
-          <w:docGrid w:type="lines" w:linePitch="360"/>
-        </w:sectPr>
-      </w:pPr>
-      <w:r>
-        <w:rPr>
-          <w:rFonts w:hint="eastAsia"/>
-        </w:rPr>
-        <w:t>T</w:t>
-      </w:r>
-      <w:r>
-        <w:t xml:space="preserve">he result matrix can be found in </w:t>
-      </w:r>
-      <w:r>
-        <w:rPr>
-          <w:highlight w:val="yellow"/>
-        </w:rPr>
-        <w:t>___</w:t>
-      </w:r>
-      <w:r>
-        <w:t xml:space="preserve"> since the size of the matrix is too big that it is hard to be visualized in the report.</w:t>
-      </w:r>
-      <w:r>
-        <w:t xml:space="preserve"> However, it can be visualized by colors</w:t>
-      </w:r>
-      <w:r>
-        <w:t xml:space="preserve"> and showed clearly since the dataset has been normalized, the data are </w:t>
-      </w:r>
-      <w:r>
-        <w:t>scaled</w:t>
-      </w:r>
-      <w:r>
-        <w:t xml:space="preserve"> </w:t>
-      </w:r>
-      <w:r>
-        <w:t>equally.</w:t>
-      </w:r>
     </w:p>
     <w:p>
       <w:pPr>
@@ -5092,7 +5335,7 @@
           <w:noProof/>
         </w:rPr>
         <w:drawing>
-          <wp:inline distT="0" distB="0" distL="0" distR="0" wp14:anchorId="0D5485EB" wp14:editId="39D8937B">
+          <wp:inline distT="0" distB="0" distL="0" distR="0" wp14:anchorId="0D5485EB" wp14:editId="71AF090E">
             <wp:extent cx="2153321" cy="2274909"/>
             <wp:effectExtent l="0" t="0" r="0" b="0"/>
             <wp:docPr id="6" name="圖片 6" descr="一張含有 文字, 監視器, 數個 的圖片&#10;&#10;自動產生的描述"/>
@@ -5109,7 +5352,7 @@
                     </pic:cNvPicPr>
                   </pic:nvPicPr>
                   <pic:blipFill>
-                    <a:blip r:embed="rId10" cstate="print">
+                    <a:blip r:embed="rId13" cstate="print">
                       <a:extLst>
                         <a:ext uri="{28A0092B-C50C-407E-A947-70E740481C1C}">
                           <a14:useLocalDpi xmlns:a14="http://schemas.microsoft.com/office/drawing/2010/main" val="0"/>
@@ -5124,7 +5367,7 @@
                   <pic:spPr bwMode="auto">
                     <a:xfrm>
                       <a:off x="0" y="0"/>
-                      <a:ext cx="2164120" cy="2286318"/>
+                      <a:ext cx="2153321" cy="2274909"/>
                     </a:xfrm>
                     <a:prstGeom prst="rect">
                       <a:avLst/>
@@ -5149,17 +5392,11 @@
     <w:p>
       <w:pPr>
         <w:jc w:val="center"/>
-        <w:rPr>
-          <w:rFonts w:hint="eastAsia"/>
-        </w:rPr>
       </w:pPr>
     </w:p>
     <w:p>
       <w:pPr>
         <w:ind w:firstLine="480"/>
-        <w:rPr>
-          <w:rFonts w:hint="eastAsia"/>
-        </w:rPr>
         <w:sectPr>
           <w:type w:val="continuous"/>
           <w:pgSz w:w="11906" w:h="16838"/>
@@ -5178,13 +5415,7 @@
         <w:t>s the figure showed, we can see that the correlation matrix is a symmetric matrix, and the highly positively related features are colored by a brighter green.</w:t>
       </w:r>
     </w:p>
-    <w:p>
-      <w:pPr>
-        <w:rPr>
-          <w:rFonts w:hint="eastAsia"/>
-        </w:rPr>
-      </w:pPr>
-    </w:p>
+    <w:p/>
     <w:p>
       <w:pPr>
         <w:ind w:firstLine="480"/>
@@ -5197,6 +5428,7 @@
           <w:rFonts w:hint="eastAsia"/>
           <w:u w:val="single"/>
         </w:rPr>
+        <w:lastRenderedPageBreak/>
         <w:t>S</w:t>
       </w:r>
       <w:r>
@@ -5235,7 +5467,6 @@
           <w:sz w:val="12"/>
           <w:szCs w:val="12"/>
         </w:rPr>
-        <w:lastRenderedPageBreak/>
         <mc:AlternateContent>
           <mc:Choice Requires="wpg">
             <w:drawing>
@@ -6311,7 +6542,7 @@
                               <w:pPr>
                                 <w:spacing w:line="180" w:lineRule="exact"/>
                                 <w:rPr>
-                                  <w:rFonts w:eastAsia="新細明體" w:cstheme="minorHAnsi" w:hint="eastAsia"/>
+                                  <w:rFonts w:eastAsia="新細明體" w:cstheme="minorHAnsi"/>
                                   <w:color w:val="212121"/>
                                   <w:kern w:val="0"/>
                                   <w:sz w:val="12"/>
@@ -7453,7 +7684,7 @@
           <w:shd w:val="clear" w:color="auto" w:fill="FFFFFF"/>
         </w:rPr>
       </w:pPr>
-      <w:bookmarkStart w:id="12" w:name="_Toc94130424"/>
+      <w:bookmarkStart w:id="13" w:name="_Toc94133089"/>
       <w:r>
         <w:rPr>
           <w:rFonts w:eastAsiaTheme="minorEastAsia" w:hint="eastAsia"/>
@@ -7468,7 +7699,7 @@
         </w:rPr>
         <w:t>nalysis of PCA experiment results</w:t>
       </w:r>
-      <w:bookmarkEnd w:id="12"/>
+      <w:bookmarkEnd w:id="13"/>
     </w:p>
     <w:p>
       <w:pPr>
@@ -7567,13 +7798,7 @@
         <w:rPr>
           <w:shd w:val="clear" w:color="auto" w:fill="FFFFFF"/>
         </w:rPr>
-        <w:t xml:space="preserve">variance </w:t>
-      </w:r>
-      <w:r>
-        <w:rPr>
-          <w:shd w:val="clear" w:color="auto" w:fill="FFFFFF"/>
-        </w:rPr>
-        <w:t xml:space="preserve">for </w:t>
+        <w:t xml:space="preserve">variance for </w:t>
       </w:r>
       <w:r>
         <w:rPr>
@@ -7597,6 +7822,7 @@
       </w:pPr>
       <w:r>
         <w:rPr>
+          <w:noProof/>
           <w:shd w:val="clear" w:color="auto" w:fill="FFFFFF"/>
         </w:rPr>
         <w:drawing>
@@ -7615,7 +7841,7 @@
                     <pic:cNvPicPr/>
                   </pic:nvPicPr>
                   <pic:blipFill>
-                    <a:blip r:embed="rId11"/>
+                    <a:blip r:embed="rId14"/>
                     <a:stretch>
                       <a:fillRect/>
                     </a:stretch>
@@ -7685,7 +7911,6 @@
           <w:p>
             <w:pPr>
               <w:rPr>
-                <w:rFonts w:hint="eastAsia"/>
                 <w:shd w:val="clear" w:color="auto" w:fill="FFFFFF"/>
               </w:rPr>
             </w:pPr>
@@ -7720,7 +7945,7 @@
                           </pic:cNvPicPr>
                         </pic:nvPicPr>
                         <pic:blipFill>
-                          <a:blip r:embed="rId12">
+                          <a:blip r:embed="rId15">
                             <a:extLst>
                               <a:ext uri="{28A0092B-C50C-407E-A947-70E740481C1C}">
                                 <a14:useLocalDpi xmlns:a14="http://schemas.microsoft.com/office/drawing/2010/main" val="0"/>
@@ -7768,15 +7993,12 @@
             <w:pPr>
               <w:cnfStyle w:val="100000000000" w:firstRow="1" w:lastRow="0" w:firstColumn="0" w:lastColumn="0" w:oddVBand="0" w:evenVBand="0" w:oddHBand="0" w:evenHBand="0" w:firstRowFirstColumn="0" w:firstRowLastColumn="0" w:lastRowFirstColumn="0" w:lastRowLastColumn="0"/>
               <w:rPr>
-                <w:rFonts w:hint="eastAsia"/>
                 <w:shd w:val="clear" w:color="auto" w:fill="FFFFFF"/>
               </w:rPr>
             </w:pPr>
             <w:r>
               <w:rPr>
                 <w:rFonts w:eastAsia="新細明體" w:cstheme="minorHAnsi"/>
-                <w:b w:val="0"/>
-                <w:bCs w:val="0"/>
                 <w:noProof/>
                 <w:color w:val="212121"/>
                 <w:kern w:val="0"/>
@@ -7807,7 +8029,7 @@
                           <pic:cNvPicPr/>
                         </pic:nvPicPr>
                         <pic:blipFill>
-                          <a:blip r:embed="rId13">
+                          <a:blip r:embed="rId16">
                             <a:extLst>
                               <a:ext uri="{28A0092B-C50C-407E-A947-70E740481C1C}">
                                 <a14:useLocalDpi xmlns:a14="http://schemas.microsoft.com/office/drawing/2010/main" val="0"/>
@@ -7874,7 +8096,7 @@
                 <w:szCs w:val="20"/>
                 <w:shd w:val="clear" w:color="auto" w:fill="FFFFFF"/>
               </w:rPr>
-              <w:t xml:space="preserve">Figure. </w:t>
+              <w:t>Figure</w:t>
             </w:r>
             <w:r>
               <w:rPr>
@@ -7884,7 +8106,7 @@
                 <w:szCs w:val="20"/>
                 <w:shd w:val="clear" w:color="auto" w:fill="FFFFFF"/>
               </w:rPr>
-              <w:t>individual </w:t>
+              <w:t>1</w:t>
             </w:r>
             <w:r>
               <w:rPr>
@@ -7894,43 +8116,12 @@
                 <w:szCs w:val="20"/>
                 <w:shd w:val="clear" w:color="auto" w:fill="FFFFFF"/>
               </w:rPr>
-              <w:t xml:space="preserve">and </w:t>
-            </w:r>
-            <w:r>
-              <w:rPr>
-                <w:b w:val="0"/>
-                <w:bCs w:val="0"/>
-                <w:sz w:val="20"/>
-                <w:szCs w:val="20"/>
-                <w:shd w:val="clear" w:color="auto" w:fill="FFFFFF"/>
-              </w:rPr>
-              <w:t>cumulative</w:t>
-            </w:r>
-            <w:r>
-              <w:rPr>
-                <w:b w:val="0"/>
-                <w:bCs w:val="0"/>
-                <w:sz w:val="20"/>
-                <w:szCs w:val="20"/>
-                <w:shd w:val="clear" w:color="auto" w:fill="FFFFFF"/>
-              </w:rPr>
-              <w:t xml:space="preserve"> </w:t>
-            </w:r>
-            <w:r>
-              <w:rPr>
-                <w:b w:val="0"/>
-                <w:bCs w:val="0"/>
-                <w:sz w:val="20"/>
-                <w:szCs w:val="20"/>
-                <w:shd w:val="clear" w:color="auto" w:fill="FFFFFF"/>
-              </w:rPr>
-              <w:t>explained variance</w:t>
+              <w:t>. individual and cumulative explained variance</w:t>
             </w:r>
           </w:p>
           <w:p>
             <w:pPr>
               <w:rPr>
-                <w:rFonts w:hint="eastAsia"/>
                 <w:b w:val="0"/>
                 <w:bCs w:val="0"/>
                 <w:sz w:val="20"/>
@@ -7950,20 +8141,27 @@
               <w:jc w:val="center"/>
               <w:cnfStyle w:val="000000100000" w:firstRow="0" w:lastRow="0" w:firstColumn="0" w:lastColumn="0" w:oddVBand="0" w:evenVBand="0" w:oddHBand="1" w:evenHBand="0" w:firstRowFirstColumn="0" w:firstRowLastColumn="0" w:lastRowFirstColumn="0" w:lastRowLastColumn="0"/>
               <w:rPr>
+                <w:sz w:val="20"/>
+                <w:szCs w:val="20"/>
+                <w:shd w:val="clear" w:color="auto" w:fill="FFFFFF"/>
+              </w:rPr>
+            </w:pPr>
+            <w:r>
+              <w:rPr>
                 <w:rFonts w:hint="eastAsia"/>
                 <w:sz w:val="20"/>
                 <w:szCs w:val="20"/>
                 <w:shd w:val="clear" w:color="auto" w:fill="FFFFFF"/>
               </w:rPr>
-            </w:pPr>
+              <w:t>F</w:t>
+            </w:r>
             <w:r>
               <w:rPr>
-                <w:rFonts w:hint="eastAsia"/>
                 <w:sz w:val="20"/>
                 <w:szCs w:val="20"/>
                 <w:shd w:val="clear" w:color="auto" w:fill="FFFFFF"/>
               </w:rPr>
-              <w:t>F</w:t>
+              <w:t>igure</w:t>
             </w:r>
             <w:r>
               <w:rPr>
@@ -7971,7 +8169,7 @@
                 <w:szCs w:val="20"/>
                 <w:shd w:val="clear" w:color="auto" w:fill="FFFFFF"/>
               </w:rPr>
-              <w:t>igure. V</w:t>
+              <w:t>2</w:t>
             </w:r>
             <w:r>
               <w:rPr>
@@ -7979,7 +8177,7 @@
                 <w:szCs w:val="20"/>
                 <w:shd w:val="clear" w:color="auto" w:fill="FFFFFF"/>
               </w:rPr>
-              <w:t>ariance ratio of each eigenvalue</w:t>
+              <w:t>. Variance ratio of each eigenvalue</w:t>
             </w:r>
           </w:p>
         </w:tc>
@@ -8047,10 +8245,7 @@
         <w:t>variance</w:t>
       </w:r>
       <w:r>
-        <w:t xml:space="preserve"> are included by the first two</w:t>
-      </w:r>
-      <w:r>
-        <w:t xml:space="preserve"> </w:t>
+        <w:t xml:space="preserve"> are included by the first two </w:t>
       </w:r>
       <w:r>
         <w:t>principal component</w:t>
@@ -8121,7 +8316,11 @@
         <w:t>component</w:t>
       </w:r>
       <w:r>
-        <w:t xml:space="preserve"> might not help us a lot since it does not take up a significant and identifiable portion of the variance</w:t>
+        <w:t xml:space="preserve"> might not help us a lot since it does not take up </w:t>
+      </w:r>
+      <w:r>
+        <w:lastRenderedPageBreak/>
+        <w:t>a significant and identifiable portion of the variance</w:t>
       </w:r>
       <w:r>
         <w:t>.</w:t>
@@ -8131,12 +8330,11 @@
       <w:pPr>
         <w:pStyle w:val="1"/>
       </w:pPr>
-      <w:bookmarkStart w:id="13" w:name="_Toc94130425"/>
-      <w:r>
-        <w:lastRenderedPageBreak/>
+      <w:bookmarkStart w:id="14" w:name="_Toc94133090"/>
+      <w:r>
         <w:t>Discussions</w:t>
       </w:r>
-      <w:bookmarkEnd w:id="13"/>
+      <w:bookmarkEnd w:id="14"/>
     </w:p>
     <w:p>
       <w:pPr>
@@ -8146,7 +8344,7 @@
           <w:rFonts w:eastAsiaTheme="minorEastAsia"/>
         </w:rPr>
       </w:pPr>
-      <w:bookmarkStart w:id="14" w:name="_Toc94130426"/>
+      <w:bookmarkStart w:id="15" w:name="_Toc94133091"/>
       <w:r>
         <w:rPr>
           <w:rFonts w:eastAsiaTheme="minorEastAsia" w:hint="eastAsia"/>
@@ -8159,7 +8357,7 @@
         </w:rPr>
         <w:t>roblems</w:t>
       </w:r>
-      <w:bookmarkEnd w:id="14"/>
+      <w:bookmarkEnd w:id="15"/>
     </w:p>
     <w:p>
       <w:r>
@@ -8255,21 +8453,7 @@
           <w:i/>
           <w:iCs/>
         </w:rPr>
-        <w:t>. The largest eigenvalue of</w:t>
-      </w:r>
-      <w:r>
-        <w:rPr>
-          <w:i/>
-          <w:iCs/>
-        </w:rPr>
-        <w:t xml:space="preserve"> correlation matrix</w:t>
-      </w:r>
-      <w:r>
-        <w:rPr>
-          <w:i/>
-          <w:iCs/>
-        </w:rPr>
-        <w:t xml:space="preserve"> maximizes </w:t>
+        <w:t xml:space="preserve">. The largest eigenvalue of correlation matrix maximizes </w:t>
       </w:r>
       <m:oMath>
         <m:sSubSup>
@@ -8418,7 +8602,6 @@
     <w:p>
       <w:pPr>
         <w:rPr>
-          <w:rFonts w:hint="eastAsia"/>
           <w:i/>
           <w:iCs/>
         </w:rPr>
@@ -8445,10 +8628,7 @@
         <w:t>I</w:t>
       </w:r>
       <w:r>
-        <w:t xml:space="preserve"> thought that </w:t>
-      </w:r>
-      <w:r>
-        <w:t xml:space="preserve">the second </w:t>
+        <w:t xml:space="preserve"> thought that the second </w:t>
       </w:r>
       <w:r>
         <w:t>principal</w:t>
@@ -8486,10 +8666,7 @@
         <w:t xml:space="preserve"> </w:t>
       </w:r>
       <w:r>
-        <w:t>variable</w:t>
-      </w:r>
-      <w:r>
-        <w:t>s, it might cause a huge amount of loss and inaccurac</w:t>
+        <w:t>variables, it might cause a huge amount of loss and inaccurac</w:t>
       </w:r>
       <w:r>
         <w:t>ies</w:t>
@@ -8504,14 +8681,11 @@
     <w:p>
       <w:pPr>
         <w:ind w:firstLine="480"/>
+      </w:pPr>
+      <w:r>
         <w:rPr>
           <w:rFonts w:hint="eastAsia"/>
         </w:rPr>
-      </w:pPr>
-      <w:r>
-        <w:rPr>
-          <w:rFonts w:hint="eastAsia"/>
-        </w:rPr>
         <w:t>M</w:t>
       </w:r>
       <w:r>
@@ -8559,10 +8733,7 @@
         <w:t>.</w:t>
       </w:r>
       <w:r>
-        <w:t xml:space="preserve"> It may also lead to </w:t>
-      </w:r>
-      <w:r>
-        <w:t>loss and inaccurac</w:t>
+        <w:t xml:space="preserve"> It may also lead to loss and inaccurac</w:t>
       </w:r>
       <w:r>
         <w:t>ies</w:t>
@@ -8576,6 +8747,7 @@
         <w:pStyle w:val="53"/>
         <w:ind w:left="480"/>
       </w:pPr>
+      <w:bookmarkStart w:id="16" w:name="_Toc94133092"/>
       <w:r>
         <w:rPr>
           <w:rFonts w:hint="eastAsia"/>
@@ -8585,6 +8757,7 @@
       <w:r>
         <w:t>uture work and improvement</w:t>
       </w:r>
+      <w:bookmarkEnd w:id="16"/>
     </w:p>
     <w:p>
       <w:r>
@@ -8604,13 +8777,7 @@
         <w:t>influenced by the imperfect data preprocessing</w:t>
       </w:r>
       <w:r>
-        <w:t xml:space="preserve">, the outcome can be improved by better </w:t>
-      </w:r>
-      <w:r>
-        <w:t>preprocess</w:t>
-      </w:r>
-      <w:r>
-        <w:t>.</w:t>
+        <w:t>, the outcome can be improved by better preprocess.</w:t>
       </w:r>
       <w:r>
         <w:rPr>
@@ -8637,16 +8804,7 @@
         <w:t>principal component</w:t>
       </w:r>
       <w:r>
-        <w:t xml:space="preserve"> </w:t>
-      </w:r>
-      <w:r>
-        <w:t xml:space="preserve">to </w:t>
-      </w:r>
-      <w:r>
-        <w:t>take up</w:t>
-      </w:r>
-      <w:r>
-        <w:t xml:space="preserve"> at least 50%</w:t>
+        <w:t xml:space="preserve"> to take up at least 50%</w:t>
       </w:r>
       <w:r>
         <w:t xml:space="preserve"> of the variance</w:t>
@@ -8663,6 +8821,7 @@
           <w:rFonts w:eastAsiaTheme="minorEastAsia"/>
         </w:rPr>
       </w:pPr>
+      <w:bookmarkStart w:id="17" w:name="_Toc94133093"/>
       <w:r>
         <w:rPr>
           <w:rFonts w:eastAsiaTheme="minorEastAsia" w:hint="eastAsia"/>
@@ -8675,6 +8834,7 @@
         </w:rPr>
         <w:t>ummary</w:t>
       </w:r>
+      <w:bookmarkEnd w:id="17"/>
     </w:p>
     <w:p>
       <w:r>
@@ -8684,13 +8844,7 @@
         <w:t xml:space="preserve">From this experiment and discussion on Principal component analysis, </w:t>
       </w:r>
       <w:r>
-        <w:t>we can verify</w:t>
-      </w:r>
-      <w:r>
-        <w:t xml:space="preserve"> the theorem of PCA</w:t>
-      </w:r>
-      <w:r>
-        <w:t xml:space="preserve"> taught by class and explain the data clearly.</w:t>
+        <w:t>we can verify the theorem of PCA taught by class and explain the data clearly.</w:t>
       </w:r>
       <w:r>
         <w:t xml:space="preserve"> However, </w:t>
@@ -8711,6 +8865,7 @@
           <w:rFonts w:eastAsiaTheme="minorEastAsia"/>
         </w:rPr>
       </w:pPr>
+      <w:bookmarkStart w:id="18" w:name="_Toc94133094"/>
       <w:r>
         <w:rPr>
           <w:rFonts w:eastAsiaTheme="minorEastAsia"/>
@@ -8718,6 +8873,7 @@
         <w:lastRenderedPageBreak/>
         <w:t>References</w:t>
       </w:r>
+      <w:bookmarkEnd w:id="18"/>
     </w:p>
     <w:p>
       <w:pPr>
@@ -8726,6 +8882,7 @@
           <w:rFonts w:eastAsiaTheme="minorEastAsia"/>
         </w:rPr>
       </w:pPr>
+      <w:bookmarkStart w:id="19" w:name="_Toc94133095"/>
       <w:r>
         <w:rPr>
           <w:rFonts w:eastAsiaTheme="minorEastAsia" w:hint="eastAsia"/>
@@ -8736,24 +8893,30 @@
         <w:rPr>
           <w:rFonts w:eastAsiaTheme="minorEastAsia"/>
         </w:rPr>
-        <w:t xml:space="preserve">ode and experiment results </w:t>
+        <w:t>ode and experiment results</w:t>
+      </w:r>
+      <w:bookmarkEnd w:id="19"/>
+      <w:r>
+        <w:rPr>
+          <w:rFonts w:eastAsiaTheme="minorEastAsia"/>
+        </w:rPr>
+        <w:t xml:space="preserve"> </w:t>
       </w:r>
     </w:p>
     <w:p>
-      <w:pPr>
-        <w:rPr>
-          <w:rFonts w:hint="eastAsia"/>
-        </w:rPr>
-      </w:pPr>
       <w:r>
         <w:t>The complete code and experiment results including raw data can be found on</w:t>
       </w:r>
-      <w:r>
-        <w:rPr>
-          <w:highlight w:val="yellow"/>
-        </w:rPr>
-        <w:t>____</w:t>
-      </w:r>
+    </w:p>
+    <w:p>
+      <w:hyperlink r:id="rId17" w:history="1">
+        <w:r>
+          <w:rPr>
+            <w:rStyle w:val="ad"/>
+          </w:rPr>
+          <w:t>https://github.com/joanne40226/2021_Linear_algebra_FALL_finalproject</w:t>
+        </w:r>
+      </w:hyperlink>
     </w:p>
     <w:sectPr>
       <w:type w:val="continuous"/>
@@ -8802,6 +8965,51 @@
     </w:p>
   </w:footnote>
 </w:footnotes>
+</file>
+
+<file path=word/header1.xml><?xml version="1.0" encoding="utf-8"?>
+<w:hdr xmlns:wpc="http://schemas.microsoft.com/office/word/2010/wordprocessingCanvas" xmlns:cx="http://schemas.microsoft.com/office/drawing/2014/chartex" xmlns:cx1="http://schemas.microsoft.com/office/drawing/2015/9/8/chartex" xmlns:cx2="http://schemas.microsoft.com/office/drawing/2015/10/21/chartex" xmlns:cx3="http://schemas.microsoft.com/office/drawing/2016/5/9/chartex" xmlns:cx4="http://schemas.microsoft.com/office/drawing/2016/5/10/chartex" xmlns:cx5="http://schemas.microsoft.com/office/drawing/2016/5/11/chartex" xmlns:cx6="http://schemas.microsoft.com/office/drawing/2016/5/12/chartex" xmlns:cx7="http://schemas.microsoft.com/office/drawing/2016/5/13/chartex" xmlns:cx8="http://schemas.microsoft.com/office/drawing/2016/5/14/chartex" xmlns:mc="http://schemas.openxmlformats.org/markup-compatibility/2006" xmlns:aink="http://schemas.microsoft.com/office/drawing/2016/ink" xmlns:am3d="http://schemas.microsoft.com/office/drawing/2017/model3d" xmlns:o="urn:schemas-microsoft-com:office:office" xmlns:r="http://schemas.openxmlformats.org/officeDocument/2006/relationships" xmlns:m="http://schemas.openxmlformats.org/officeDocument/2006/math" xmlns:v="urn:schemas-microsoft-com:vml" xmlns:wp14="http://schemas.microsoft.com/office/word/2010/wordprocessingDrawing" xmlns:wp="http://schemas.openxmlformats.org/drawingml/2006/wordprocessingDrawing" xmlns:w10="urn:schemas-microsoft-com:office:word" xmlns:w="http://schemas.openxmlformats.org/wordprocessingml/2006/main" xmlns:w14="http://schemas.microsoft.com/office/word/2010/wordml" xmlns:w15="http://schemas.microsoft.com/office/word/2012/wordml" xmlns:w16cex="http://schemas.microsoft.com/office/word/2018/wordml/cex" xmlns:w16cid="http://schemas.microsoft.com/office/word/2016/wordml/cid" xmlns:w16="http://schemas.microsoft.com/office/word/2018/wordml" xmlns:w16sdtdh="http://schemas.microsoft.com/office/word/2020/wordml/sdtdatahash" xmlns:w16se="http://schemas.microsoft.com/office/word/2015/wordml/symex" xmlns:wpg="http://schemas.microsoft.com/office/word/2010/wordprocessingGroup" xmlns:wpi="http://schemas.microsoft.com/office/word/2010/wordprocessingInk" xmlns:wne="http://schemas.microsoft.com/office/word/2006/wordml" xmlns:wps="http://schemas.microsoft.com/office/word/2010/wordprocessingShape" mc:Ignorable="w14 w15 w16se w16cid w16 w16cex w16sdtdh wp14">
+  <w:p>
+    <w:pPr>
+      <w:pStyle w:val="af2"/>
+    </w:pPr>
+    <w:r>
+      <w:rPr>
+        <w:rFonts w:hint="eastAsia"/>
+      </w:rPr>
+      <w:t>B</w:t>
+    </w:r>
+    <w:r>
+      <w:t xml:space="preserve">07611048 </w:t>
+    </w:r>
+    <w:r>
+      <w:rPr>
+        <w:rFonts w:hint="eastAsia"/>
+      </w:rPr>
+      <w:t>C</w:t>
+    </w:r>
+    <w:r>
+      <w:t>heng-Yen, Chung</w:t>
+    </w:r>
+  </w:p>
+  <w:p>
+    <w:pPr>
+      <w:pStyle w:val="af2"/>
+      <w:rPr>
+        <w:rFonts w:hint="eastAsia"/>
+      </w:rPr>
+    </w:pPr>
+    <w:r>
+      <w:rPr>
+        <w:rFonts w:hint="eastAsia"/>
+      </w:rPr>
+      <w:t>#</w:t>
+    </w:r>
+    <w:r>
+      <w:t>32</w:t>
+    </w:r>
+  </w:p>
+</w:hdr>
 </file>
 
 <file path=word/numbering.xml><?xml version="1.0" encoding="utf-8"?>
@@ -10169,6 +10377,18 @@
       <w:szCs w:val="20"/>
     </w:rPr>
   </w:style>
+  <w:style w:type="character" w:styleId="af6">
+    <w:name w:val="Unresolved Mention"/>
+    <w:basedOn w:val="a0"/>
+    <w:uiPriority w:val="99"/>
+    <w:semiHidden/>
+    <w:unhideWhenUsed/>
+    <w:rsid w:val="002B4990"/>
+    <w:rPr>
+      <w:color w:val="605E5C"/>
+      <w:shd w:val="clear" w:color="auto" w:fill="E1DFDD"/>
+    </w:rPr>
+  </w:style>
 </w:styles>
 </file>
 

</xml_diff>

<commit_message>
add report_pdf final version
</commit_message>
<xml_diff>
--- a/report/final_project.docx
+++ b/report/final_project.docx
@@ -7,7 +7,7 @@
         <w:pStyle w:val="1"/>
       </w:pPr>
       <w:bookmarkStart w:id="0" w:name="_Hlk94119626"/>
-      <w:bookmarkStart w:id="1" w:name="_Toc94174463"/>
+      <w:bookmarkStart w:id="1" w:name="_Toc94175864"/>
       <w:bookmarkEnd w:id="0"/>
       <w:r>
         <w:rPr>
@@ -26,6 +26,8 @@
         <w:rPr>
           <w:rFonts w:cstheme="minorBidi"/>
           <w:kern w:val="2"/>
+          <w:sz w:val="24"/>
+          <w:szCs w:val="22"/>
         </w:rPr>
       </w:pPr>
       <w:r>
@@ -98,7 +100,7 @@
         </w:rPr>
         <w:fldChar w:fldCharType="separate"/>
       </w:r>
-      <w:hyperlink w:anchor="_Toc94174463" w:history="1">
+      <w:hyperlink w:anchor="_Toc94175864" w:history="1">
         <w:r>
           <w:rPr>
             <w:rStyle w:val="ae"/>
@@ -121,7 +123,7 @@
           <w:rPr>
             <w:webHidden/>
           </w:rPr>
-          <w:instrText xml:space="preserve"> PAGEREF _Toc94174463 \h </w:instrText>
+          <w:instrText xml:space="preserve"> PAGEREF _Toc94175864 \h </w:instrText>
         </w:r>
         <w:r>
           <w:rPr>
@@ -154,9 +156,11 @@
         <w:rPr>
           <w:rFonts w:cstheme="minorBidi"/>
           <w:kern w:val="2"/>
+          <w:sz w:val="24"/>
+          <w:szCs w:val="22"/>
         </w:rPr>
       </w:pPr>
-      <w:hyperlink w:anchor="_Toc94174464" w:history="1">
+      <w:hyperlink w:anchor="_Toc94175865" w:history="1">
         <w:r>
           <w:rPr>
             <w:rStyle w:val="ae"/>
@@ -179,7 +183,7 @@
           <w:rPr>
             <w:webHidden/>
           </w:rPr>
-          <w:instrText xml:space="preserve"> PAGEREF _Toc94174464 \h </w:instrText>
+          <w:instrText xml:space="preserve"> PAGEREF _Toc94175865 \h </w:instrText>
         </w:r>
         <w:r>
           <w:rPr>
@@ -212,9 +216,11 @@
         <w:rPr>
           <w:rFonts w:cstheme="minorBidi"/>
           <w:kern w:val="2"/>
+          <w:sz w:val="24"/>
+          <w:szCs w:val="22"/>
         </w:rPr>
       </w:pPr>
-      <w:hyperlink w:anchor="_Toc94174465" w:history="1">
+      <w:hyperlink w:anchor="_Toc94175866" w:history="1">
         <w:r>
           <w:rPr>
             <w:rStyle w:val="ae"/>
@@ -237,7 +243,7 @@
           <w:rPr>
             <w:webHidden/>
           </w:rPr>
-          <w:instrText xml:space="preserve"> PAGEREF _Toc94174465 \h </w:instrText>
+          <w:instrText xml:space="preserve"> PAGEREF _Toc94175866 \h </w:instrText>
         </w:r>
         <w:r>
           <w:rPr>
@@ -274,13 +280,13 @@
           <w:noProof/>
         </w:rPr>
       </w:pPr>
-      <w:hyperlink w:anchor="_Toc94174466" w:history="1">
+      <w:hyperlink w:anchor="_Toc94175867" w:history="1">
         <w:r>
           <w:rPr>
             <w:rStyle w:val="ae"/>
             <w:noProof/>
           </w:rPr>
-          <w:t>Introduction of data set</w:t>
+          <w:t>Introduction to data set</w:t>
         </w:r>
         <w:r>
           <w:rPr>
@@ -301,7 +307,7 @@
             <w:noProof/>
             <w:webHidden/>
           </w:rPr>
-          <w:instrText xml:space="preserve"> PAGEREF _Toc94174466 \h </w:instrText>
+          <w:instrText xml:space="preserve"> PAGEREF _Toc94175867 \h </w:instrText>
         </w:r>
         <w:r>
           <w:rPr>
@@ -342,7 +348,7 @@
           <w:noProof/>
         </w:rPr>
       </w:pPr>
-      <w:hyperlink w:anchor="_Toc94174467" w:history="1">
+      <w:hyperlink w:anchor="_Toc94175868" w:history="1">
         <w:r>
           <w:rPr>
             <w:rStyle w:val="ae"/>
@@ -369,7 +375,7 @@
             <w:noProof/>
             <w:webHidden/>
           </w:rPr>
-          <w:instrText xml:space="preserve"> PAGEREF _Toc94174467 \h </w:instrText>
+          <w:instrText xml:space="preserve"> PAGEREF _Toc94175868 \h </w:instrText>
         </w:r>
         <w:r>
           <w:rPr>
@@ -410,7 +416,7 @@
           <w:noProof/>
         </w:rPr>
       </w:pPr>
-      <w:hyperlink w:anchor="_Toc94174468" w:history="1">
+      <w:hyperlink w:anchor="_Toc94175869" w:history="1">
         <w:r>
           <w:rPr>
             <w:rStyle w:val="ae"/>
@@ -437,7 +443,7 @@
             <w:noProof/>
             <w:webHidden/>
           </w:rPr>
-          <w:instrText xml:space="preserve"> PAGEREF _Toc94174468 \h </w:instrText>
+          <w:instrText xml:space="preserve"> PAGEREF _Toc94175869 \h </w:instrText>
         </w:r>
         <w:r>
           <w:rPr>
@@ -474,9 +480,11 @@
         <w:rPr>
           <w:rFonts w:cstheme="minorBidi"/>
           <w:kern w:val="2"/>
+          <w:sz w:val="24"/>
+          <w:szCs w:val="22"/>
         </w:rPr>
       </w:pPr>
-      <w:hyperlink w:anchor="_Toc94174469" w:history="1">
+      <w:hyperlink w:anchor="_Toc94175870" w:history="1">
         <w:r>
           <w:rPr>
             <w:rStyle w:val="ae"/>
@@ -499,7 +507,7 @@
           <w:rPr>
             <w:webHidden/>
           </w:rPr>
-          <w:instrText xml:space="preserve"> PAGEREF _Toc94174469 \h </w:instrText>
+          <w:instrText xml:space="preserve"> PAGEREF _Toc94175870 \h </w:instrText>
         </w:r>
         <w:r>
           <w:rPr>
@@ -536,7 +544,7 @@
           <w:noProof/>
         </w:rPr>
       </w:pPr>
-      <w:hyperlink w:anchor="_Toc94174470" w:history="1">
+      <w:hyperlink w:anchor="_Toc94175871" w:history="1">
         <w:r>
           <w:rPr>
             <w:rStyle w:val="ae"/>
@@ -563,7 +571,7 @@
             <w:noProof/>
             <w:webHidden/>
           </w:rPr>
-          <w:instrText xml:space="preserve"> PAGEREF _Toc94174470 \h </w:instrText>
+          <w:instrText xml:space="preserve"> PAGEREF _Toc94175871 \h </w:instrText>
         </w:r>
         <w:r>
           <w:rPr>
@@ -604,7 +612,7 @@
           <w:noProof/>
         </w:rPr>
       </w:pPr>
-      <w:hyperlink w:anchor="_Toc94174471" w:history="1">
+      <w:hyperlink w:anchor="_Toc94175872" w:history="1">
         <w:r>
           <w:rPr>
             <w:rStyle w:val="ae"/>
@@ -646,7 +654,7 @@
             <w:noProof/>
             <w:webHidden/>
           </w:rPr>
-          <w:instrText xml:space="preserve"> PAGEREF _Toc94174471 \h </w:instrText>
+          <w:instrText xml:space="preserve"> PAGEREF _Toc94175872 \h </w:instrText>
         </w:r>
         <w:r>
           <w:rPr>
@@ -687,7 +695,7 @@
           <w:noProof/>
         </w:rPr>
       </w:pPr>
-      <w:hyperlink w:anchor="_Toc94174472" w:history="1">
+      <w:hyperlink w:anchor="_Toc94175873" w:history="1">
         <w:r>
           <w:rPr>
             <w:rStyle w:val="ae"/>
@@ -714,7 +722,7 @@
             <w:noProof/>
             <w:webHidden/>
           </w:rPr>
-          <w:instrText xml:space="preserve"> PAGEREF _Toc94174472 \h </w:instrText>
+          <w:instrText xml:space="preserve"> PAGEREF _Toc94175873 \h </w:instrText>
         </w:r>
         <w:r>
           <w:rPr>
@@ -755,7 +763,7 @@
           <w:noProof/>
         </w:rPr>
       </w:pPr>
-      <w:hyperlink w:anchor="_Toc94174473" w:history="1">
+      <w:hyperlink w:anchor="_Toc94175874" w:history="1">
         <w:r>
           <w:rPr>
             <w:rStyle w:val="ae"/>
@@ -782,7 +790,7 @@
             <w:noProof/>
             <w:webHidden/>
           </w:rPr>
-          <w:instrText xml:space="preserve"> PAGEREF _Toc94174473 \h </w:instrText>
+          <w:instrText xml:space="preserve"> PAGEREF _Toc94175874 \h </w:instrText>
         </w:r>
         <w:r>
           <w:rPr>
@@ -823,7 +831,7 @@
           <w:noProof/>
         </w:rPr>
       </w:pPr>
-      <w:hyperlink w:anchor="_Toc94174474" w:history="1">
+      <w:hyperlink w:anchor="_Toc94175875" w:history="1">
         <w:r>
           <w:rPr>
             <w:rStyle w:val="ae"/>
@@ -851,7 +859,7 @@
             <w:noProof/>
             <w:webHidden/>
           </w:rPr>
-          <w:instrText xml:space="preserve"> PAGEREF _Toc94174474 \h </w:instrText>
+          <w:instrText xml:space="preserve"> PAGEREF _Toc94175875 \h </w:instrText>
         </w:r>
         <w:r>
           <w:rPr>
@@ -892,7 +900,7 @@
           <w:noProof/>
         </w:rPr>
       </w:pPr>
-      <w:hyperlink w:anchor="_Toc94174475" w:history="1">
+      <w:hyperlink w:anchor="_Toc94175876" w:history="1">
         <w:r>
           <w:rPr>
             <w:rStyle w:val="ae"/>
@@ -919,7 +927,7 @@
             <w:noProof/>
             <w:webHidden/>
           </w:rPr>
-          <w:instrText xml:space="preserve"> PAGEREF _Toc94174475 \h </w:instrText>
+          <w:instrText xml:space="preserve"> PAGEREF _Toc94175876 \h </w:instrText>
         </w:r>
         <w:r>
           <w:rPr>
@@ -964,7 +972,7 @@
           <w:sz w:val="24"/>
         </w:rPr>
       </w:pPr>
-      <w:hyperlink w:anchor="_Toc94174476" w:history="1">
+      <w:hyperlink w:anchor="_Toc94175877" w:history="1">
         <w:r>
           <w:rPr>
             <w:rStyle w:val="ae"/>
@@ -1007,7 +1015,7 @@
             <w:noProof/>
             <w:webHidden/>
           </w:rPr>
-          <w:instrText xml:space="preserve"> PAGEREF _Toc94174476 \h </w:instrText>
+          <w:instrText xml:space="preserve"> PAGEREF _Toc94175877 \h </w:instrText>
         </w:r>
         <w:r>
           <w:rPr>
@@ -1052,7 +1060,7 @@
           <w:sz w:val="24"/>
         </w:rPr>
       </w:pPr>
-      <w:hyperlink w:anchor="_Toc94174477" w:history="1">
+      <w:hyperlink w:anchor="_Toc94175878" w:history="1">
         <w:r>
           <w:rPr>
             <w:rStyle w:val="ae"/>
@@ -1095,7 +1103,7 @@
             <w:noProof/>
             <w:webHidden/>
           </w:rPr>
-          <w:instrText xml:space="preserve"> PAGEREF _Toc94174477 \h </w:instrText>
+          <w:instrText xml:space="preserve"> PAGEREF _Toc94175878 \h </w:instrText>
         </w:r>
         <w:r>
           <w:rPr>
@@ -1140,7 +1148,7 @@
           <w:sz w:val="24"/>
         </w:rPr>
       </w:pPr>
-      <w:hyperlink w:anchor="_Toc94174478" w:history="1">
+      <w:hyperlink w:anchor="_Toc94175879" w:history="1">
         <w:r>
           <w:rPr>
             <w:rStyle w:val="ae"/>
@@ -1183,7 +1191,7 @@
             <w:noProof/>
             <w:webHidden/>
           </w:rPr>
-          <w:instrText xml:space="preserve"> PAGEREF _Toc94174478 \h </w:instrText>
+          <w:instrText xml:space="preserve"> PAGEREF _Toc94175879 \h </w:instrText>
         </w:r>
         <w:r>
           <w:rPr>
@@ -1220,10 +1228,11 @@
         <w:rPr>
           <w:rFonts w:cstheme="minorBidi"/>
           <w:kern w:val="2"/>
-          <w:sz w:val="32"/>
+          <w:sz w:val="24"/>
+          <w:szCs w:val="22"/>
         </w:rPr>
       </w:pPr>
-      <w:hyperlink w:anchor="_Toc94174479" w:history="1">
+      <w:hyperlink w:anchor="_Toc94175880" w:history="1">
         <w:r>
           <w:rPr>
             <w:rStyle w:val="ae"/>
@@ -1246,7 +1255,7 @@
           <w:rPr>
             <w:webHidden/>
           </w:rPr>
-          <w:instrText xml:space="preserve"> PAGEREF _Toc94174479 \h </w:instrText>
+          <w:instrText xml:space="preserve"> PAGEREF _Toc94175880 \h </w:instrText>
         </w:r>
         <w:r>
           <w:rPr>
@@ -1283,7 +1292,7 @@
           <w:noProof/>
         </w:rPr>
       </w:pPr>
-      <w:hyperlink w:anchor="_Toc94174480" w:history="1">
+      <w:hyperlink w:anchor="_Toc94175881" w:history="1">
         <w:r>
           <w:rPr>
             <w:rStyle w:val="ae"/>
@@ -1310,7 +1319,7 @@
             <w:noProof/>
             <w:webHidden/>
           </w:rPr>
-          <w:instrText xml:space="preserve"> PAGEREF _Toc94174480 \h </w:instrText>
+          <w:instrText xml:space="preserve"> PAGEREF _Toc94175881 \h </w:instrText>
         </w:r>
         <w:r>
           <w:rPr>
@@ -1351,7 +1360,7 @@
           <w:noProof/>
         </w:rPr>
       </w:pPr>
-      <w:hyperlink w:anchor="_Toc94174481" w:history="1">
+      <w:hyperlink w:anchor="_Toc94175882" w:history="1">
         <w:r>
           <w:rPr>
             <w:rStyle w:val="ae"/>
@@ -1378,7 +1387,7 @@
             <w:noProof/>
             <w:webHidden/>
           </w:rPr>
-          <w:instrText xml:space="preserve"> PAGEREF _Toc94174481 \h </w:instrText>
+          <w:instrText xml:space="preserve"> PAGEREF _Toc94175882 \h </w:instrText>
         </w:r>
         <w:r>
           <w:rPr>
@@ -1419,7 +1428,7 @@
           <w:noProof/>
         </w:rPr>
       </w:pPr>
-      <w:hyperlink w:anchor="_Toc94174482" w:history="1">
+      <w:hyperlink w:anchor="_Toc94175883" w:history="1">
         <w:r>
           <w:rPr>
             <w:rStyle w:val="ae"/>
@@ -1446,7 +1455,7 @@
             <w:noProof/>
             <w:webHidden/>
           </w:rPr>
-          <w:instrText xml:space="preserve"> PAGEREF _Toc94174482 \h </w:instrText>
+          <w:instrText xml:space="preserve"> PAGEREF _Toc94175883 \h </w:instrText>
         </w:r>
         <w:r>
           <w:rPr>
@@ -1483,10 +1492,11 @@
         <w:rPr>
           <w:rFonts w:cstheme="minorBidi"/>
           <w:kern w:val="2"/>
-          <w:sz w:val="32"/>
+          <w:sz w:val="24"/>
+          <w:szCs w:val="22"/>
         </w:rPr>
       </w:pPr>
-      <w:hyperlink w:anchor="_Toc94174483" w:history="1">
+      <w:hyperlink w:anchor="_Toc94175884" w:history="1">
         <w:r>
           <w:rPr>
             <w:rStyle w:val="ae"/>
@@ -1509,7 +1519,7 @@
           <w:rPr>
             <w:webHidden/>
           </w:rPr>
-          <w:instrText xml:space="preserve"> PAGEREF _Toc94174483 \h </w:instrText>
+          <w:instrText xml:space="preserve"> PAGEREF _Toc94175884 \h </w:instrText>
         </w:r>
         <w:r>
           <w:rPr>
@@ -1542,10 +1552,11 @@
         <w:rPr>
           <w:rFonts w:cstheme="minorBidi"/>
           <w:kern w:val="2"/>
-          <w:sz w:val="32"/>
+          <w:sz w:val="24"/>
+          <w:szCs w:val="22"/>
         </w:rPr>
       </w:pPr>
-      <w:hyperlink w:anchor="_Toc94174484" w:history="1">
+      <w:hyperlink w:anchor="_Toc94175885" w:history="1">
         <w:r>
           <w:rPr>
             <w:rStyle w:val="ae"/>
@@ -1568,7 +1579,7 @@
           <w:rPr>
             <w:webHidden/>
           </w:rPr>
-          <w:instrText xml:space="preserve"> PAGEREF _Toc94174484 \h </w:instrText>
+          <w:instrText xml:space="preserve"> PAGEREF _Toc94175885 \h </w:instrText>
         </w:r>
         <w:r>
           <w:rPr>
@@ -1659,7 +1670,7 @@
       <w:pPr>
         <w:pStyle w:val="1"/>
       </w:pPr>
-      <w:bookmarkStart w:id="2" w:name="_Toc94174464"/>
+      <w:bookmarkStart w:id="2" w:name="_Toc94175865"/>
       <w:r>
         <w:lastRenderedPageBreak/>
         <w:t>R</w:t>
@@ -1782,7 +1793,7 @@
       <w:pPr>
         <w:pStyle w:val="1"/>
       </w:pPr>
-      <w:bookmarkStart w:id="3" w:name="_Toc94174465"/>
+      <w:bookmarkStart w:id="3" w:name="_Toc94175866"/>
       <w:r>
         <w:rPr>
           <w:rFonts w:hint="eastAsia"/>
@@ -1800,9 +1811,21 @@
         <w:ind w:left="480"/>
       </w:pPr>
       <w:bookmarkStart w:id="4" w:name="_Toc94098943"/>
-      <w:bookmarkStart w:id="5" w:name="_Toc94174466"/>
-      <w:r>
-        <w:t>Introduction of data set</w:t>
+      <w:bookmarkStart w:id="5" w:name="_Toc94175867"/>
+      <w:r>
+        <w:t>Introducti</w:t>
+      </w:r>
+      <w:r>
+        <w:t xml:space="preserve">on </w:t>
+      </w:r>
+      <w:r>
+        <w:t xml:space="preserve">to </w:t>
+      </w:r>
+      <w:r>
+        <w:t>d</w:t>
+      </w:r>
+      <w:r>
+        <w:t>ata set</w:t>
       </w:r>
       <w:bookmarkEnd w:id="4"/>
       <w:bookmarkEnd w:id="5"/>
@@ -1873,7 +1896,7 @@
           <w:kern w:val="2"/>
           <w:szCs w:val="22"/>
         </w:rPr>
-        <w:t xml:space="preserve">5 </w:t>
+        <w:t>6</w:t>
       </w:r>
       <w:r>
         <w:rPr>
@@ -1881,7 +1904,7 @@
           <w:kern w:val="2"/>
           <w:szCs w:val="22"/>
         </w:rPr>
-        <w:t xml:space="preserve">data </w:t>
+        <w:t xml:space="preserve"> </w:t>
       </w:r>
       <w:r>
         <w:rPr>
@@ -1889,7 +1912,7 @@
           <w:kern w:val="2"/>
           <w:szCs w:val="22"/>
         </w:rPr>
-        <w:t xml:space="preserve">each </w:t>
+        <w:t xml:space="preserve">data </w:t>
       </w:r>
       <w:r>
         <w:rPr>
@@ -1897,7 +1920,7 @@
           <w:kern w:val="2"/>
           <w:szCs w:val="22"/>
         </w:rPr>
-        <w:t>with 4</w:t>
+        <w:t xml:space="preserve">each </w:t>
       </w:r>
       <w:r>
         <w:rPr>
@@ -1905,7 +1928,7 @@
           <w:kern w:val="2"/>
           <w:szCs w:val="22"/>
         </w:rPr>
-        <w:t>4</w:t>
+        <w:t>with 4</w:t>
       </w:r>
       <w:r>
         <w:rPr>
@@ -1913,7 +1936,7 @@
           <w:kern w:val="2"/>
           <w:szCs w:val="22"/>
         </w:rPr>
-        <w:t xml:space="preserve"> features.</w:t>
+        <w:t>4</w:t>
       </w:r>
       <w:r>
         <w:rPr>
@@ -1921,6 +1944,14 @@
           <w:kern w:val="2"/>
           <w:szCs w:val="22"/>
         </w:rPr>
+        <w:t xml:space="preserve"> features.</w:t>
+      </w:r>
+      <w:r>
+        <w:rPr>
+          <w:rFonts w:asciiTheme="minorHAnsi" w:eastAsiaTheme="minorEastAsia" w:hAnsiTheme="minorHAnsi" w:cstheme="minorBidi"/>
+          <w:kern w:val="2"/>
+          <w:szCs w:val="22"/>
+        </w:rPr>
         <w:t xml:space="preserve"> The features included are as follow.</w:t>
       </w:r>
       <w:r>
@@ -1929,95 +1960,7 @@
           <w:kern w:val="2"/>
           <w:szCs w:val="22"/>
         </w:rPr>
-        <w:t xml:space="preserve"> The </w:t>
-      </w:r>
-      <w:r>
-        <w:rPr>
-          <w:rFonts w:asciiTheme="minorHAnsi" w:eastAsiaTheme="minorEastAsia" w:hAnsiTheme="minorHAnsi" w:cstheme="minorBidi"/>
-          <w:kern w:val="2"/>
-          <w:szCs w:val="22"/>
-        </w:rPr>
-        <w:t>result</w:t>
-      </w:r>
-      <w:r>
-        <w:rPr>
-          <w:rFonts w:asciiTheme="minorHAnsi" w:eastAsiaTheme="minorEastAsia" w:hAnsiTheme="minorHAnsi" w:cstheme="minorBidi" w:hint="eastAsia"/>
-          <w:kern w:val="2"/>
-          <w:szCs w:val="22"/>
-        </w:rPr>
-        <w:t xml:space="preserve"> of prediction</w:t>
-      </w:r>
-      <w:r>
-        <w:rPr>
-          <w:rFonts w:asciiTheme="minorHAnsi" w:eastAsiaTheme="minorEastAsia" w:hAnsiTheme="minorHAnsi" w:cstheme="minorBidi" w:hint="eastAsia"/>
-          <w:kern w:val="2"/>
-          <w:szCs w:val="22"/>
-        </w:rPr>
         <w:t xml:space="preserve"> </w:t>
-      </w:r>
-      <w:r>
-        <w:rPr>
-          <w:rFonts w:asciiTheme="minorHAnsi" w:eastAsiaTheme="minorEastAsia" w:hAnsiTheme="minorHAnsi" w:cstheme="minorBidi"/>
-          <w:kern w:val="2"/>
-          <w:szCs w:val="22"/>
-        </w:rPr>
-        <w:t>can be divided into six categories</w:t>
-      </w:r>
-      <w:r>
-        <w:rPr>
-          <w:rFonts w:asciiTheme="minorHAnsi" w:eastAsiaTheme="minorEastAsia" w:hAnsiTheme="minorHAnsi" w:cstheme="minorBidi" w:hint="eastAsia"/>
-          <w:kern w:val="2"/>
-          <w:szCs w:val="22"/>
-        </w:rPr>
-        <w:t xml:space="preserve">: </w:t>
-      </w:r>
-      <w:r>
-        <w:rPr>
-          <w:rFonts w:asciiTheme="minorHAnsi" w:eastAsiaTheme="minorEastAsia" w:hAnsiTheme="minorHAnsi" w:cstheme="minorBidi"/>
-          <w:kern w:val="2"/>
-          <w:szCs w:val="22"/>
-        </w:rPr>
-        <w:t>No Churn</w:t>
-      </w:r>
-      <w:r>
-        <w:rPr>
-          <w:rFonts w:asciiTheme="minorHAnsi" w:eastAsiaTheme="minorEastAsia" w:hAnsiTheme="minorHAnsi" w:cstheme="minorBidi" w:hint="eastAsia"/>
-          <w:kern w:val="2"/>
-          <w:szCs w:val="22"/>
-        </w:rPr>
-        <w:t xml:space="preserve">, </w:t>
-      </w:r>
-      <w:r>
-        <w:rPr>
-          <w:rFonts w:asciiTheme="minorHAnsi" w:eastAsiaTheme="minorEastAsia" w:hAnsiTheme="minorHAnsi" w:cstheme="minorBidi"/>
-          <w:kern w:val="2"/>
-          <w:szCs w:val="22"/>
-        </w:rPr>
-        <w:t>Competitor</w:t>
-      </w:r>
-      <w:r>
-        <w:rPr>
-          <w:rFonts w:asciiTheme="minorHAnsi" w:eastAsiaTheme="minorEastAsia" w:hAnsiTheme="minorHAnsi" w:cstheme="minorBidi" w:hint="eastAsia"/>
-          <w:kern w:val="2"/>
-          <w:szCs w:val="22"/>
-        </w:rPr>
-        <w:t xml:space="preserve">, </w:t>
-      </w:r>
-      <w:r>
-        <w:rPr>
-          <w:rFonts w:asciiTheme="minorHAnsi" w:eastAsiaTheme="minorEastAsia" w:hAnsiTheme="minorHAnsi" w:cstheme="minorBidi"/>
-          <w:kern w:val="2"/>
-          <w:szCs w:val="22"/>
-        </w:rPr>
-        <w:t>Dissatisfaction</w:t>
-      </w:r>
-      <w:r>
-        <w:rPr>
-          <w:rFonts w:asciiTheme="minorHAnsi" w:eastAsiaTheme="minorEastAsia" w:hAnsiTheme="minorHAnsi" w:cstheme="minorBidi" w:hint="eastAsia"/>
-          <w:kern w:val="2"/>
-          <w:szCs w:val="22"/>
-        </w:rPr>
-        <w:t xml:space="preserve">, Attitude, Price and Other. </w:t>
       </w:r>
     </w:p>
     <w:tbl>
@@ -3881,6 +3824,7 @@
                 <w:szCs w:val="16"/>
               </w:rPr>
             </w:pPr>
+            <w:proofErr w:type="spellStart"/>
             <w:r>
               <w:rPr>
                 <w:rFonts w:eastAsia="新細明體" w:cstheme="minorHAnsi"/>
@@ -3891,6 +3835,7 @@
               </w:rPr>
               <w:t>Total_Refunds</w:t>
             </w:r>
+            <w:proofErr w:type="spellEnd"/>
           </w:p>
         </w:tc>
       </w:tr>
@@ -3917,6 +3862,7 @@
                 <w:szCs w:val="16"/>
               </w:rPr>
             </w:pPr>
+            <w:proofErr w:type="spellStart"/>
             <w:r>
               <w:rPr>
                 <w:rFonts w:eastAsia="新細明體" w:cstheme="minorHAnsi"/>
@@ -3927,6 +3873,7 @@
               </w:rPr>
               <w:t>Total_Extra_Data_Charges</w:t>
             </w:r>
+            <w:proofErr w:type="spellEnd"/>
           </w:p>
         </w:tc>
       </w:tr>
@@ -3952,6 +3899,7 @@
                 <w:szCs w:val="16"/>
               </w:rPr>
             </w:pPr>
+            <w:proofErr w:type="spellStart"/>
             <w:r>
               <w:rPr>
                 <w:rFonts w:eastAsia="新細明體" w:cstheme="minorHAnsi"/>
@@ -3962,6 +3910,7 @@
               </w:rPr>
               <w:t>Total_Long_Distance_Charges</w:t>
             </w:r>
+            <w:proofErr w:type="spellEnd"/>
           </w:p>
         </w:tc>
       </w:tr>
@@ -4023,6 +3972,7 @@
                 <w:szCs w:val="16"/>
               </w:rPr>
             </w:pPr>
+            <w:proofErr w:type="spellStart"/>
             <w:r>
               <w:rPr>
                 <w:rFonts w:eastAsia="新細明體" w:cstheme="minorHAnsi"/>
@@ -4033,6 +3983,7 @@
               </w:rPr>
               <w:t>Total_Long_Distance_Charges</w:t>
             </w:r>
+            <w:proofErr w:type="spellEnd"/>
           </w:p>
         </w:tc>
       </w:tr>
@@ -4044,7 +3995,7 @@
         <w:spacing w:before="158" w:beforeAutospacing="0" w:after="158" w:afterAutospacing="0"/>
         <w:textAlignment w:val="baseline"/>
         <w:rPr>
-          <w:rFonts w:asciiTheme="minorHAnsi" w:eastAsiaTheme="minorEastAsia" w:hAnsiTheme="minorHAnsi" w:cstheme="minorBidi"/>
+          <w:rFonts w:asciiTheme="minorHAnsi" w:eastAsiaTheme="minorEastAsia" w:hAnsiTheme="minorHAnsi" w:cstheme="minorBidi" w:hint="eastAsia"/>
           <w:kern w:val="2"/>
           <w:szCs w:val="22"/>
         </w:rPr>
@@ -4059,13 +4010,72 @@
     </w:p>
     <w:p>
       <w:pPr>
+        <w:ind w:firstLine="199"/>
+        <w:rPr>
+          <w:rFonts w:hint="eastAsia"/>
+        </w:rPr>
+      </w:pPr>
+      <w:r>
+        <w:rPr>
+          <w:rFonts w:hint="eastAsia"/>
+        </w:rPr>
+        <w:t xml:space="preserve">The </w:t>
+      </w:r>
+      <w:r>
+        <w:t>result</w:t>
+      </w:r>
+      <w:r>
+        <w:rPr>
+          <w:rFonts w:hint="eastAsia"/>
+        </w:rPr>
+        <w:t xml:space="preserve"> of prediction </w:t>
+      </w:r>
+      <w:r>
+        <w:t>can be divided into six categories</w:t>
+      </w:r>
+      <w:r>
+        <w:rPr>
+          <w:rFonts w:hint="eastAsia"/>
+        </w:rPr>
+        <w:t xml:space="preserve">: </w:t>
+      </w:r>
+      <w:r>
+        <w:t>No Churn</w:t>
+      </w:r>
+      <w:r>
+        <w:rPr>
+          <w:rFonts w:hint="eastAsia"/>
+        </w:rPr>
+        <w:t xml:space="preserve">, </w:t>
+      </w:r>
+      <w:r>
+        <w:t>Competitor</w:t>
+      </w:r>
+      <w:r>
+        <w:rPr>
+          <w:rFonts w:hint="eastAsia"/>
+        </w:rPr>
+        <w:t xml:space="preserve">, </w:t>
+      </w:r>
+      <w:r>
+        <w:t>Dissatisfaction</w:t>
+      </w:r>
+      <w:r>
+        <w:rPr>
+          <w:rFonts w:hint="eastAsia"/>
+        </w:rPr>
+        <w:t>, Attitude, Price and Other.</w:t>
+      </w:r>
+    </w:p>
+    <w:p>
+      <w:pPr>
         <w:pStyle w:val="53"/>
         <w:ind w:leftChars="83" w:left="199"/>
       </w:pPr>
       <w:r>
         <w:t xml:space="preserve"> </w:t>
       </w:r>
-      <w:bookmarkStart w:id="6" w:name="_Toc94174467"/>
+      <w:bookmarkStart w:id="6" w:name="_Toc94175868"/>
       <w:r>
         <w:t>Goal</w:t>
       </w:r>
@@ -4082,7 +4092,7 @@
         <w:t>target</w:t>
       </w:r>
       <w:r>
-        <w:t xml:space="preserve"> for me now is to</w:t>
+        <w:t xml:space="preserve"> for me is to</w:t>
       </w:r>
       <w:r>
         <w:rPr>
@@ -4103,7 +4113,11 @@
         <w:t xml:space="preserve"> Components analysis I’ve learned in class.</w:t>
       </w:r>
       <w:r>
-        <w:t xml:space="preserve"> Thus, I will not discuss about the training algorithm as well as the training results.</w:t>
+        <w:t xml:space="preserve"> Thus, I will not discuss about the </w:t>
+      </w:r>
+      <w:r>
+        <w:lastRenderedPageBreak/>
+        <w:t>training algorithm as well as the training results.</w:t>
       </w:r>
     </w:p>
     <w:p>
@@ -4111,9 +4125,8 @@
         <w:pStyle w:val="53"/>
         <w:ind w:left="480"/>
       </w:pPr>
-      <w:bookmarkStart w:id="7" w:name="_Toc94174468"/>
-      <w:r>
-        <w:lastRenderedPageBreak/>
+      <w:bookmarkStart w:id="7" w:name="_Toc94175869"/>
+      <w:r>
         <w:t>Challeng</w:t>
       </w:r>
       <w:r>
@@ -4240,7 +4253,7 @@
       <w:pPr>
         <w:pStyle w:val="1"/>
       </w:pPr>
-      <w:bookmarkStart w:id="8" w:name="_Toc94174469"/>
+      <w:bookmarkStart w:id="8" w:name="_Toc94175870"/>
       <w:r>
         <w:t>Solutions - with linear algebra theories and techniques</w:t>
       </w:r>
@@ -4251,7 +4264,7 @@
         <w:pStyle w:val="53"/>
         <w:ind w:left="480"/>
       </w:pPr>
-      <w:bookmarkStart w:id="9" w:name="_Toc94174470"/>
+      <w:bookmarkStart w:id="9" w:name="_Toc94175871"/>
       <w:r>
         <w:rPr>
           <w:rFonts w:hint="eastAsia"/>
@@ -4433,7 +4446,7 @@
         <w:pStyle w:val="53"/>
         <w:ind w:left="480"/>
       </w:pPr>
-      <w:bookmarkStart w:id="10" w:name="_Toc94174471"/>
+      <w:bookmarkStart w:id="10" w:name="_Toc94175872"/>
       <w:r>
         <w:rPr>
           <w:rFonts w:hint="eastAsia"/>
@@ -4444,7 +4457,12 @@
         <w:t xml:space="preserve">tep2. </w:t>
       </w:r>
       <w:r>
-        <w:t>Normalized x</w:t>
+        <w:t xml:space="preserve">Normalized </w:t>
+      </w:r>
+      <w:proofErr w:type="spellStart"/>
+      <w:proofErr w:type="gramStart"/>
+      <w:r>
+        <w:t>x</w:t>
       </w:r>
       <w:r>
         <w:rPr>
@@ -4452,6 +4470,8 @@
         </w:rPr>
         <w:t>k,i</w:t>
       </w:r>
+      <w:proofErr w:type="spellEnd"/>
+      <w:proofErr w:type="gramEnd"/>
       <w:r>
         <w:t xml:space="preserve"> and find correlation matrix</w:t>
       </w:r>
@@ -4666,6 +4686,7 @@
       <w:r>
         <w:t xml:space="preserve"> can get the correlation matrix easily. </w:t>
       </w:r>
+      <w:proofErr w:type="spellStart"/>
       <w:r>
         <w:rPr>
           <w:rFonts w:ascii="Courier New" w:eastAsia="新細明體" w:hAnsi="Courier New" w:cs="Courier New"/>
@@ -4706,6 +4727,7 @@
         </w:rPr>
         <w:t>_matrix</w:t>
       </w:r>
+      <w:proofErr w:type="spellEnd"/>
       <w:r>
         <w:rPr>
           <w:rFonts w:ascii="Courier New" w:eastAsia="新細明體" w:hAnsi="Courier New" w:cs="Courier New"/>
@@ -4716,6 +4738,7 @@
         </w:rPr>
         <w:t> = </w:t>
       </w:r>
+      <w:proofErr w:type="gramStart"/>
       <w:r>
         <w:rPr>
           <w:rFonts w:ascii="Courier New" w:eastAsia="新細明體" w:hAnsi="Courier New" w:cs="Courier New"/>
@@ -4726,7 +4749,20 @@
           <w:sz w:val="21"/>
           <w:szCs w:val="21"/>
         </w:rPr>
-        <w:t>df.corr()</w:t>
+        <w:t>df.corr</w:t>
+      </w:r>
+      <w:proofErr w:type="gramEnd"/>
+      <w:r>
+        <w:rPr>
+          <w:rFonts w:ascii="Courier New" w:eastAsia="新細明體" w:hAnsi="Courier New" w:cs="Courier New"/>
+          <w:i/>
+          <w:iCs/>
+          <w:color w:val="000000"/>
+          <w:kern w:val="0"/>
+          <w:sz w:val="21"/>
+          <w:szCs w:val="21"/>
+        </w:rPr>
+        <w:t>()</w:t>
       </w:r>
       <w:r>
         <w:rPr>
@@ -4786,6 +4822,7 @@
         </w:rPr>
         <w:t>c</w:t>
       </w:r>
+      <w:proofErr w:type="spellStart"/>
       <w:r>
         <w:rPr>
           <w:rFonts w:ascii="Courier New" w:eastAsia="新細明體" w:hAnsi="Courier New" w:cs="Courier New"/>
@@ -4806,6 +4843,7 @@
         </w:rPr>
         <w:t>elation_matrix</w:t>
       </w:r>
+      <w:proofErr w:type="spellEnd"/>
       <w:r>
         <w:t xml:space="preserve">, I can </w:t>
       </w:r>
@@ -4822,7 +4860,7 @@
           <w:rFonts w:eastAsiaTheme="minorEastAsia"/>
         </w:rPr>
       </w:pPr>
-      <w:bookmarkStart w:id="11" w:name="_Toc94174472"/>
+      <w:bookmarkStart w:id="11" w:name="_Toc94175873"/>
       <w:r>
         <w:rPr>
           <w:rFonts w:hint="eastAsia"/>
@@ -5448,7 +5486,7 @@
           <w:rFonts w:eastAsiaTheme="minorEastAsia"/>
         </w:rPr>
       </w:pPr>
-      <w:bookmarkStart w:id="12" w:name="_Toc94174473"/>
+      <w:bookmarkStart w:id="12" w:name="_Toc94175874"/>
       <w:r>
         <w:rPr>
           <w:rFonts w:eastAsiaTheme="minorEastAsia" w:hint="eastAsia"/>
@@ -5600,7 +5638,15 @@
         <w:rPr>
           <w:u w:val="single"/>
         </w:rPr>
-        <w:t>tep2. Normalized x</w:t>
+        <w:t xml:space="preserve">tep2. Normalized </w:t>
+      </w:r>
+      <w:proofErr w:type="spellStart"/>
+      <w:proofErr w:type="gramStart"/>
+      <w:r>
+        <w:rPr>
+          <w:u w:val="single"/>
+        </w:rPr>
+        <w:t>x</w:t>
       </w:r>
       <w:r>
         <w:rPr>
@@ -5609,6 +5655,8 @@
         </w:rPr>
         <w:t>k,i</w:t>
       </w:r>
+      <w:proofErr w:type="spellEnd"/>
+      <w:proofErr w:type="gramEnd"/>
       <w:r>
         <w:rPr>
           <w:u w:val="single"/>
@@ -7138,7 +7186,7 @@
           <w:shd w:val="clear" w:color="auto" w:fill="FFFFFF"/>
         </w:rPr>
       </w:pPr>
-      <w:bookmarkStart w:id="13" w:name="_Toc94174474"/>
+      <w:bookmarkStart w:id="13" w:name="_Toc94175875"/>
       <w:r>
         <w:rPr>
           <w:rFonts w:eastAsiaTheme="minorEastAsia" w:hint="eastAsia"/>
@@ -7794,7 +7842,7 @@
           <w:rFonts w:eastAsiaTheme="minorEastAsia"/>
         </w:rPr>
       </w:pPr>
-      <w:bookmarkStart w:id="14" w:name="_Toc94174475"/>
+      <w:bookmarkStart w:id="14" w:name="_Toc94175876"/>
       <w:r>
         <w:rPr>
           <w:rFonts w:eastAsiaTheme="minorEastAsia"/>
@@ -7807,7 +7855,7 @@
       <w:pPr>
         <w:pStyle w:val="a"/>
       </w:pPr>
-      <w:bookmarkStart w:id="15" w:name="_Toc94174476"/>
+      <w:bookmarkStart w:id="15" w:name="_Toc94175877"/>
       <w:r>
         <w:t>I</w:t>
       </w:r>
@@ -7850,13 +7898,7 @@
         <w:t>T</w:t>
       </w:r>
       <w:r>
-        <w:t>he figure below is the visualized correlation matrix. In comparison with the</w:t>
-      </w:r>
-      <w:r>
-        <w:t xml:space="preserve"> correlation </w:t>
-      </w:r>
-      <w:r>
-        <w:t>matrix, we found by previous strategy. It is obvious that more correlations are negatively related.</w:t>
+        <w:t>he figure below is the visualized correlation matrix. In comparison with the correlation matrix, we found by previous strategy. It is obvious that more correlations are negatively related.</w:t>
       </w:r>
     </w:p>
     <w:p>
@@ -7919,11 +7961,6 @@
       </w:r>
     </w:p>
     <w:p>
-      <w:pPr>
-        <w:rPr>
-          <w:rFonts w:hint="eastAsia"/>
-        </w:rPr>
-      </w:pPr>
       <w:r>
         <w:rPr>
           <w:rFonts w:hint="eastAsia"/>
@@ -9526,7 +9563,6 @@
         <w:widowControl/>
         <w:shd w:val="clear" w:color="auto" w:fill="FFFFFE"/>
         <w:spacing w:line="285" w:lineRule="atLeast"/>
-        <w:cnfStyle w:val="001000100000" w:firstRow="0" w:lastRow="0" w:firstColumn="1" w:lastColumn="0" w:oddVBand="0" w:evenVBand="0" w:oddHBand="1" w:evenHBand="0" w:firstRowFirstColumn="0" w:firstRowLastColumn="0" w:lastRowFirstColumn="0" w:lastRowLastColumn="0"/>
       </w:pPr>
       <w:r>
         <w:rPr>
@@ -9825,76 +9861,58 @@
         <w:rPr>
           <w:rFonts w:hint="eastAsia"/>
         </w:rPr>
+        <w:t xml:space="preserve"> M</w:t>
+      </w:r>
+      <w:r>
+        <w:t>oreover,</w:t>
+      </w:r>
+      <w:r>
         <w:t xml:space="preserve"> </w:t>
       </w:r>
       <w:r>
-        <w:rPr>
-          <w:rFonts w:hint="eastAsia"/>
-        </w:rPr>
-        <w:t>M</w:t>
-      </w:r>
-      <w:r>
-        <w:t>oreover,</w:t>
+        <w:t xml:space="preserve">the second principal component accounts for about </w:t>
+      </w:r>
+      <w:r>
+        <w:rPr>
+          <w:rFonts w:hint="eastAsia"/>
+        </w:rPr>
+        <w:t>8</w:t>
+      </w:r>
+      <w:r>
+        <w:t>%</w:t>
+      </w:r>
+      <w:r>
+        <w:t xml:space="preserve"> and the 44</w:t>
+      </w:r>
+      <w:r>
+        <w:rPr>
+          <w:vertAlign w:val="superscript"/>
+        </w:rPr>
+        <w:t>th</w:t>
       </w:r>
       <w:r>
         <w:t xml:space="preserve"> </w:t>
       </w:r>
       <w:r>
-        <w:t xml:space="preserve">the second principal component accounts for about </w:t>
-      </w:r>
-      <w:r>
-        <w:rPr>
-          <w:rFonts w:hint="eastAsia"/>
-        </w:rPr>
-        <w:t>8</w:t>
+        <w:t xml:space="preserve">principal component accounts for about </w:t>
+      </w:r>
+      <w:r>
+        <w:rPr>
+          <w:rFonts w:hint="eastAsia"/>
+        </w:rPr>
+        <w:t>0.3</w:t>
       </w:r>
       <w:r>
         <w:t>%</w:t>
       </w:r>
       <w:r>
-        <w:t xml:space="preserve"> and the 44</w:t>
-      </w:r>
-      <w:r>
-        <w:rPr>
-          <w:vertAlign w:val="superscript"/>
-        </w:rPr>
-        <w:t>th</w:t>
-      </w:r>
-      <w:r>
-        <w:t xml:space="preserve"> </w:t>
-      </w:r>
-      <w:r>
-        <w:t xml:space="preserve">principal component accounts for about </w:t>
-      </w:r>
-      <w:r>
-        <w:rPr>
-          <w:rFonts w:hint="eastAsia"/>
-        </w:rPr>
-        <w:t>0.</w:t>
-      </w:r>
-      <w:r>
-        <w:rPr>
-          <w:rFonts w:hint="eastAsia"/>
-        </w:rPr>
-        <w:t>3</w:t>
-      </w:r>
-      <w:r>
-        <w:t>%</w:t>
-      </w:r>
-      <w:r>
         <w:t>. The difference is small</w:t>
       </w:r>
       <w:r>
         <w:rPr>
           <w:rFonts w:hint="eastAsia"/>
         </w:rPr>
-        <w:t xml:space="preserve"> however slightly better </w:t>
-      </w:r>
-      <w:r>
-        <w:rPr>
-          <w:rFonts w:hint="eastAsia"/>
-        </w:rPr>
-        <w:t>than the previous result</w:t>
+        <w:t xml:space="preserve"> however slightly better than the previous result</w:t>
       </w:r>
       <w:r>
         <w:t>.</w:t>
@@ -9947,11 +9965,8 @@
     <w:p>
       <w:pPr>
         <w:pStyle w:val="a"/>
-        <w:rPr>
-          <w:rFonts w:hint="eastAsia"/>
-        </w:rPr>
       </w:pPr>
-      <w:bookmarkStart w:id="16" w:name="_Toc94174477"/>
+      <w:bookmarkStart w:id="16" w:name="_Toc94175878"/>
       <w:r>
         <w:t>I</w:t>
       </w:r>
@@ -10153,6 +10168,7 @@
       <w:r>
         <w:rPr>
           <w:rFonts w:hint="eastAsia"/>
+          <w:noProof/>
         </w:rPr>
         <mc:AlternateContent>
           <mc:Choice Requires="wpg">
@@ -11293,7 +11309,6 @@
         <w:shd w:val="clear" w:color="auto" w:fill="FFFFFE"/>
         <w:spacing w:line="285" w:lineRule="atLeast"/>
         <w:ind w:firstLine="480"/>
-        <w:cnfStyle w:val="001000100000" w:firstRow="0" w:lastRow="0" w:firstColumn="1" w:lastColumn="0" w:oddVBand="0" w:evenVBand="0" w:oddHBand="1" w:evenHBand="0" w:firstRowFirstColumn="0" w:firstRowLastColumn="0" w:lastRowFirstColumn="0" w:lastRowLastColumn="0"/>
       </w:pPr>
       <w:r>
         <w:rPr>
@@ -11515,9 +11530,6 @@
     <w:p>
       <w:pPr>
         <w:ind w:firstLine="480"/>
-        <w:rPr>
-          <w:rFonts w:hint="eastAsia"/>
-        </w:rPr>
       </w:pPr>
       <w:r>
         <w:rPr>
@@ -11719,11 +11731,8 @@
     <w:p>
       <w:pPr>
         <w:pStyle w:val="a"/>
-        <w:rPr>
-          <w:rFonts w:hint="eastAsia"/>
-        </w:rPr>
       </w:pPr>
-      <w:bookmarkStart w:id="17" w:name="_Toc94174478"/>
+      <w:bookmarkStart w:id="17" w:name="_Toc94175879"/>
       <w:r>
         <w:t>C</w:t>
       </w:r>
@@ -11738,9 +11747,6 @@
     <w:p/>
     <w:p>
       <w:pPr>
-        <w:rPr>
-          <w:rFonts w:hint="eastAsia"/>
-        </w:rPr>
         <w:sectPr>
           <w:type w:val="continuous"/>
           <w:pgSz w:w="11906" w:h="16838"/>
@@ -11771,7 +11777,6 @@
           <w:p>
             <w:pPr>
               <w:rPr>
-                <w:rFonts w:hint="eastAsia"/>
                 <w:b/>
                 <w:bCs/>
               </w:rPr>
@@ -11799,11 +11804,6 @@
             <w:tcW w:w="3130" w:type="dxa"/>
           </w:tcPr>
           <w:p>
-            <w:pPr>
-              <w:rPr>
-                <w:rFonts w:hint="eastAsia"/>
-              </w:rPr>
-            </w:pPr>
             <w:r>
               <w:rPr>
                 <w:rFonts w:hint="eastAsia"/>
@@ -11879,11 +11879,6 @@
             <w:tcW w:w="3108" w:type="dxa"/>
           </w:tcPr>
           <w:p>
-            <w:pPr>
-              <w:rPr>
-                <w:rFonts w:hint="eastAsia"/>
-              </w:rPr>
-            </w:pPr>
             <w:r>
               <w:rPr>
                 <w:rFonts w:hint="eastAsia"/>
@@ -11959,11 +11954,6 @@
             <w:tcW w:w="3464" w:type="dxa"/>
           </w:tcPr>
           <w:p>
-            <w:pPr>
-              <w:rPr>
-                <w:rFonts w:hint="eastAsia"/>
-              </w:rPr>
-            </w:pPr>
             <w:r>
               <w:rPr>
                 <w:rFonts w:hint="eastAsia"/>
@@ -12041,11 +12031,6 @@
             <w:tcW w:w="1497" w:type="dxa"/>
           </w:tcPr>
           <w:p>
-            <w:pPr>
-              <w:rPr>
-                <w:rFonts w:hint="eastAsia"/>
-              </w:rPr>
-            </w:pPr>
             <w:r>
               <w:rPr>
                 <w:b/>
@@ -12081,9 +12066,6 @@
           <w:p>
             <w:pPr>
               <w:jc w:val="center"/>
-              <w:rPr>
-                <w:rFonts w:hint="eastAsia"/>
-              </w:rPr>
             </w:pPr>
           </w:p>
         </w:tc>
@@ -12105,9 +12087,6 @@
           <w:p>
             <w:pPr>
               <w:jc w:val="center"/>
-              <w:rPr>
-                <w:rFonts w:hint="eastAsia"/>
-              </w:rPr>
             </w:pPr>
           </w:p>
         </w:tc>
@@ -12129,9 +12108,6 @@
           <w:p>
             <w:pPr>
               <w:jc w:val="center"/>
-              <w:rPr>
-                <w:rFonts w:hint="eastAsia"/>
-              </w:rPr>
             </w:pPr>
           </w:p>
         </w:tc>
@@ -12142,11 +12118,6 @@
             <w:tcW w:w="1497" w:type="dxa"/>
           </w:tcPr>
           <w:p>
-            <w:pPr>
-              <w:rPr>
-                <w:rFonts w:hint="eastAsia"/>
-              </w:rPr>
-            </w:pPr>
             <w:r>
               <w:rPr>
                 <w:rFonts w:hint="eastAsia"/>
@@ -12164,9 +12135,6 @@
           <w:p>
             <w:pPr>
               <w:jc w:val="center"/>
-              <w:rPr>
-                <w:rFonts w:hint="eastAsia"/>
-              </w:rPr>
             </w:pPr>
             <w:r>
               <w:rPr>
@@ -12183,9 +12151,6 @@
           <w:p>
             <w:pPr>
               <w:jc w:val="center"/>
-              <w:rPr>
-                <w:rFonts w:hint="eastAsia"/>
-              </w:rPr>
             </w:pPr>
             <w:r>
               <w:rPr>
@@ -12202,9 +12167,6 @@
           <w:p>
             <w:pPr>
               <w:jc w:val="center"/>
-              <w:rPr>
-                <w:rFonts w:hint="eastAsia"/>
-              </w:rPr>
             </w:pPr>
             <w:r>
               <w:rPr>
@@ -12229,7 +12191,6 @@
           <w:p>
             <w:pPr>
               <w:rPr>
-                <w:rFonts w:hint="eastAsia"/>
                 <w:b/>
                 <w:bCs/>
               </w:rPr>
@@ -12265,9 +12226,6 @@
           <w:p>
             <w:pPr>
               <w:jc w:val="center"/>
-              <w:rPr>
-                <w:rFonts w:hint="eastAsia"/>
-              </w:rPr>
             </w:pPr>
             <w:r>
               <w:rPr>
@@ -12284,9 +12242,6 @@
           <w:p>
             <w:pPr>
               <w:jc w:val="center"/>
-              <w:rPr>
-                <w:rFonts w:hint="eastAsia"/>
-              </w:rPr>
             </w:pPr>
             <w:r>
               <w:rPr>
@@ -12303,9 +12258,6 @@
           <w:p>
             <w:pPr>
               <w:jc w:val="center"/>
-              <w:rPr>
-                <w:rFonts w:hint="eastAsia"/>
-              </w:rPr>
             </w:pPr>
             <w:r>
               <w:rPr>
@@ -12345,9 +12297,6 @@
           <w:p>
             <w:pPr>
               <w:jc w:val="center"/>
-              <w:rPr>
-                <w:rFonts w:hint="eastAsia"/>
-              </w:rPr>
             </w:pPr>
           </w:p>
         </w:tc>
@@ -12358,9 +12307,6 @@
           <w:p>
             <w:pPr>
               <w:jc w:val="center"/>
-              <w:rPr>
-                <w:rFonts w:hint="eastAsia"/>
-              </w:rPr>
             </w:pPr>
           </w:p>
         </w:tc>
@@ -12372,7 +12318,6 @@
             <w:pPr>
               <w:jc w:val="center"/>
               <w:rPr>
-                <w:rFonts w:hint="eastAsia"/>
                 <w:b/>
                 <w:bCs/>
               </w:rPr>
@@ -12394,11 +12339,8 @@
     <w:p>
       <w:pPr>
         <w:pStyle w:val="1"/>
-        <w:rPr>
-          <w:rFonts w:hint="eastAsia"/>
-        </w:rPr>
       </w:pPr>
-      <w:bookmarkStart w:id="18" w:name="_Toc94174479"/>
+      <w:bookmarkStart w:id="18" w:name="_Toc94175880"/>
       <w:r>
         <w:t>Discussions</w:t>
       </w:r>
@@ -12412,7 +12354,7 @@
           <w:rFonts w:eastAsiaTheme="minorEastAsia"/>
         </w:rPr>
       </w:pPr>
-      <w:bookmarkStart w:id="19" w:name="_Toc94174480"/>
+      <w:bookmarkStart w:id="19" w:name="_Toc94175881"/>
       <w:r>
         <w:rPr>
           <w:rFonts w:eastAsiaTheme="minorEastAsia" w:hint="eastAsia"/>
@@ -12767,7 +12709,15 @@
         <w:t>M</w:t>
       </w:r>
       <w:r>
-        <w:t>oreover, there are a lot of features that I considered to be useless. For example, I have the information of the country, city, state, zip code, latitude, longitude and also the lat-longitude, however I might only need one of it and the rest of the information will be known. Thus, redundant</w:t>
+        <w:t xml:space="preserve">oreover, there are a lot of features that I considered to be useless. For example, I have the information of the country, city, state, zip code, latitude, longitude </w:t>
+      </w:r>
+      <w:proofErr w:type="gramStart"/>
+      <w:r>
+        <w:t>and also</w:t>
+      </w:r>
+      <w:proofErr w:type="gramEnd"/>
+      <w:r>
+        <w:t xml:space="preserve"> the lat-longitude, however I might only need one of it and the rest of the information will be known. Thus, redundant</w:t>
       </w:r>
       <w:r>
         <w:t xml:space="preserve"> information may cause errors </w:t>
@@ -12846,7 +12796,7 @@
         <w:pStyle w:val="53"/>
         <w:ind w:left="480"/>
       </w:pPr>
-      <w:bookmarkStart w:id="20" w:name="_Toc94174481"/>
+      <w:bookmarkStart w:id="20" w:name="_Toc94175882"/>
       <w:r>
         <w:rPr>
           <w:rFonts w:hint="eastAsia"/>
@@ -12953,7 +12903,7 @@
           <w:rFonts w:eastAsiaTheme="minorEastAsia"/>
         </w:rPr>
       </w:pPr>
-      <w:bookmarkStart w:id="21" w:name="_Toc94174482"/>
+      <w:bookmarkStart w:id="21" w:name="_Toc94175883"/>
       <w:r>
         <w:rPr>
           <w:rFonts w:eastAsiaTheme="minorEastAsia" w:hint="eastAsia"/>
@@ -13087,7 +13037,21 @@
         <w:rPr>
           <w:rFonts w:hint="eastAsia"/>
         </w:rPr>
-        <w:t xml:space="preserve">here is still a lot for me to do in order to get a better </w:t>
+        <w:t xml:space="preserve">here is still a lot for me to do </w:t>
+      </w:r>
+      <w:proofErr w:type="gramStart"/>
+      <w:r>
+        <w:rPr>
+          <w:rFonts w:hint="eastAsia"/>
+        </w:rPr>
+        <w:t>in order to</w:t>
+      </w:r>
+      <w:proofErr w:type="gramEnd"/>
+      <w:r>
+        <w:rPr>
+          <w:rFonts w:hint="eastAsia"/>
+        </w:rPr>
+        <w:t xml:space="preserve"> get a better </w:t>
       </w:r>
       <w:r>
         <w:t>performance</w:t>
@@ -13099,10 +13063,7 @@
         <w:t xml:space="preserve"> and </w:t>
       </w:r>
       <w:r>
-        <w:t xml:space="preserve">logical </w:t>
-      </w:r>
-      <w:r>
-        <w:t>result.</w:t>
+        <w:t>logical result.</w:t>
       </w:r>
       <w:r>
         <w:br w:type="page"/>
@@ -13115,7 +13076,7 @@
           <w:rFonts w:eastAsiaTheme="minorEastAsia"/>
         </w:rPr>
       </w:pPr>
-      <w:bookmarkStart w:id="22" w:name="_Toc94174483"/>
+      <w:bookmarkStart w:id="22" w:name="_Toc94175884"/>
       <w:r>
         <w:rPr>
           <w:rFonts w:eastAsiaTheme="minorEastAsia"/>
@@ -13137,7 +13098,7 @@
           <w:rFonts w:eastAsiaTheme="minorEastAsia"/>
         </w:rPr>
       </w:pPr>
-      <w:bookmarkStart w:id="23" w:name="_Toc94174484"/>
+      <w:bookmarkStart w:id="23" w:name="_Toc94175885"/>
       <w:r>
         <w:rPr>
           <w:rFonts w:eastAsiaTheme="minorEastAsia" w:hint="eastAsia"/>
@@ -14062,7 +14023,6 @@
   <w:style w:type="character" w:default="1" w:styleId="a1">
     <w:name w:val="Default Paragraph Font"/>
     <w:uiPriority w:val="1"/>
-    <w:semiHidden/>
     <w:unhideWhenUsed/>
   </w:style>
   <w:style w:type="table" w:default="1" w:styleId="a2">
@@ -14756,7 +14716,7 @@
       <w:numPr>
         <w:numId w:val="3"/>
       </w:numPr>
-      <w:ind w:leftChars="0"/>
+      <w:ind w:leftChars="0" w:left="0"/>
       <w:jc w:val="both"/>
     </w:pPr>
     <w:rPr>

</xml_diff>

<commit_message>
add report_pdf final version final01/27/2022
</commit_message>
<xml_diff>
--- a/report/final_project.docx
+++ b/report/final_project.docx
@@ -7,7 +7,7 @@
         <w:pStyle w:val="1"/>
       </w:pPr>
       <w:bookmarkStart w:id="0" w:name="_Hlk94119626"/>
-      <w:bookmarkStart w:id="1" w:name="_Toc94175864"/>
+      <w:bookmarkStart w:id="1" w:name="_Toc94176492"/>
       <w:bookmarkEnd w:id="0"/>
       <w:r>
         <w:rPr>
@@ -100,7 +100,7 @@
         </w:rPr>
         <w:fldChar w:fldCharType="separate"/>
       </w:r>
-      <w:hyperlink w:anchor="_Toc94175864" w:history="1">
+      <w:hyperlink w:anchor="_Toc94176492" w:history="1">
         <w:r>
           <w:rPr>
             <w:rStyle w:val="ae"/>
@@ -123,7 +123,7 @@
           <w:rPr>
             <w:webHidden/>
           </w:rPr>
-          <w:instrText xml:space="preserve"> PAGEREF _Toc94175864 \h </w:instrText>
+          <w:instrText xml:space="preserve"> PAGEREF _Toc94176492 \h </w:instrText>
         </w:r>
         <w:r>
           <w:rPr>
@@ -160,7 +160,7 @@
           <w:szCs w:val="22"/>
         </w:rPr>
       </w:pPr>
-      <w:hyperlink w:anchor="_Toc94175865" w:history="1">
+      <w:hyperlink w:anchor="_Toc94176493" w:history="1">
         <w:r>
           <w:rPr>
             <w:rStyle w:val="ae"/>
@@ -183,7 +183,7 @@
           <w:rPr>
             <w:webHidden/>
           </w:rPr>
-          <w:instrText xml:space="preserve"> PAGEREF _Toc94175865 \h </w:instrText>
+          <w:instrText xml:space="preserve"> PAGEREF _Toc94176493 \h </w:instrText>
         </w:r>
         <w:r>
           <w:rPr>
@@ -220,7 +220,7 @@
           <w:szCs w:val="22"/>
         </w:rPr>
       </w:pPr>
-      <w:hyperlink w:anchor="_Toc94175866" w:history="1">
+      <w:hyperlink w:anchor="_Toc94176494" w:history="1">
         <w:r>
           <w:rPr>
             <w:rStyle w:val="ae"/>
@@ -243,7 +243,7 @@
           <w:rPr>
             <w:webHidden/>
           </w:rPr>
-          <w:instrText xml:space="preserve"> PAGEREF _Toc94175866 \h </w:instrText>
+          <w:instrText xml:space="preserve"> PAGEREF _Toc94176494 \h </w:instrText>
         </w:r>
         <w:r>
           <w:rPr>
@@ -280,7 +280,7 @@
           <w:noProof/>
         </w:rPr>
       </w:pPr>
-      <w:hyperlink w:anchor="_Toc94175867" w:history="1">
+      <w:hyperlink w:anchor="_Toc94176495" w:history="1">
         <w:r>
           <w:rPr>
             <w:rStyle w:val="ae"/>
@@ -307,7 +307,7 @@
             <w:noProof/>
             <w:webHidden/>
           </w:rPr>
-          <w:instrText xml:space="preserve"> PAGEREF _Toc94175867 \h </w:instrText>
+          <w:instrText xml:space="preserve"> PAGEREF _Toc94176495 \h </w:instrText>
         </w:r>
         <w:r>
           <w:rPr>
@@ -348,7 +348,7 @@
           <w:noProof/>
         </w:rPr>
       </w:pPr>
-      <w:hyperlink w:anchor="_Toc94175868" w:history="1">
+      <w:hyperlink w:anchor="_Toc94176496" w:history="1">
         <w:r>
           <w:rPr>
             <w:rStyle w:val="ae"/>
@@ -375,7 +375,7 @@
             <w:noProof/>
             <w:webHidden/>
           </w:rPr>
-          <w:instrText xml:space="preserve"> PAGEREF _Toc94175868 \h </w:instrText>
+          <w:instrText xml:space="preserve"> PAGEREF _Toc94176496 \h </w:instrText>
         </w:r>
         <w:r>
           <w:rPr>
@@ -416,7 +416,7 @@
           <w:noProof/>
         </w:rPr>
       </w:pPr>
-      <w:hyperlink w:anchor="_Toc94175869" w:history="1">
+      <w:hyperlink w:anchor="_Toc94176497" w:history="1">
         <w:r>
           <w:rPr>
             <w:rStyle w:val="ae"/>
@@ -443,7 +443,7 @@
             <w:noProof/>
             <w:webHidden/>
           </w:rPr>
-          <w:instrText xml:space="preserve"> PAGEREF _Toc94175869 \h </w:instrText>
+          <w:instrText xml:space="preserve"> PAGEREF _Toc94176497 \h </w:instrText>
         </w:r>
         <w:r>
           <w:rPr>
@@ -463,7 +463,7 @@
             <w:noProof/>
             <w:webHidden/>
           </w:rPr>
-          <w:t>3</w:t>
+          <w:t>2</w:t>
         </w:r>
         <w:r>
           <w:rPr>
@@ -484,7 +484,7 @@
           <w:szCs w:val="22"/>
         </w:rPr>
       </w:pPr>
-      <w:hyperlink w:anchor="_Toc94175870" w:history="1">
+      <w:hyperlink w:anchor="_Toc94176498" w:history="1">
         <w:r>
           <w:rPr>
             <w:rStyle w:val="ae"/>
@@ -507,7 +507,7 @@
           <w:rPr>
             <w:webHidden/>
           </w:rPr>
-          <w:instrText xml:space="preserve"> PAGEREF _Toc94175870 \h </w:instrText>
+          <w:instrText xml:space="preserve"> PAGEREF _Toc94176498 \h </w:instrText>
         </w:r>
         <w:r>
           <w:rPr>
@@ -524,7 +524,7 @@
           <w:rPr>
             <w:webHidden/>
           </w:rPr>
-          <w:t>3</w:t>
+          <w:t>2</w:t>
         </w:r>
         <w:r>
           <w:rPr>
@@ -544,7 +544,7 @@
           <w:noProof/>
         </w:rPr>
       </w:pPr>
-      <w:hyperlink w:anchor="_Toc94175871" w:history="1">
+      <w:hyperlink w:anchor="_Toc94176499" w:history="1">
         <w:r>
           <w:rPr>
             <w:rStyle w:val="ae"/>
@@ -571,7 +571,7 @@
             <w:noProof/>
             <w:webHidden/>
           </w:rPr>
-          <w:instrText xml:space="preserve"> PAGEREF _Toc94175871 \h </w:instrText>
+          <w:instrText xml:space="preserve"> PAGEREF _Toc94176499 \h </w:instrText>
         </w:r>
         <w:r>
           <w:rPr>
@@ -591,7 +591,7 @@
             <w:noProof/>
             <w:webHidden/>
           </w:rPr>
-          <w:t>3</w:t>
+          <w:t>2</w:t>
         </w:r>
         <w:r>
           <w:rPr>
@@ -612,7 +612,7 @@
           <w:noProof/>
         </w:rPr>
       </w:pPr>
-      <w:hyperlink w:anchor="_Toc94175872" w:history="1">
+      <w:hyperlink w:anchor="_Toc94176500" w:history="1">
         <w:r>
           <w:rPr>
             <w:rStyle w:val="ae"/>
@@ -654,7 +654,7 @@
             <w:noProof/>
             <w:webHidden/>
           </w:rPr>
-          <w:instrText xml:space="preserve"> PAGEREF _Toc94175872 \h </w:instrText>
+          <w:instrText xml:space="preserve"> PAGEREF _Toc94176500 \h </w:instrText>
         </w:r>
         <w:r>
           <w:rPr>
@@ -674,7 +674,7 @@
             <w:noProof/>
             <w:webHidden/>
           </w:rPr>
-          <w:t>3</w:t>
+          <w:t>2</w:t>
         </w:r>
         <w:r>
           <w:rPr>
@@ -695,7 +695,7 @@
           <w:noProof/>
         </w:rPr>
       </w:pPr>
-      <w:hyperlink w:anchor="_Toc94175873" w:history="1">
+      <w:hyperlink w:anchor="_Toc94176501" w:history="1">
         <w:r>
           <w:rPr>
             <w:rStyle w:val="ae"/>
@@ -722,7 +722,7 @@
             <w:noProof/>
             <w:webHidden/>
           </w:rPr>
-          <w:instrText xml:space="preserve"> PAGEREF _Toc94175873 \h </w:instrText>
+          <w:instrText xml:space="preserve"> PAGEREF _Toc94176501 \h </w:instrText>
         </w:r>
         <w:r>
           <w:rPr>
@@ -742,11 +742,71 @@
             <w:noProof/>
             <w:webHidden/>
           </w:rPr>
-          <w:t>4</w:t>
+          <w:t>2</w:t>
         </w:r>
         <w:r>
           <w:rPr>
             <w:noProof/>
+            <w:webHidden/>
+          </w:rPr>
+          <w:fldChar w:fldCharType="end"/>
+        </w:r>
+      </w:hyperlink>
+    </w:p>
+    <w:p>
+      <w:pPr>
+        <w:pStyle w:val="11"/>
+        <w:rPr>
+          <w:rFonts w:cstheme="minorBidi"/>
+          <w:kern w:val="2"/>
+          <w:sz w:val="24"/>
+          <w:szCs w:val="22"/>
+        </w:rPr>
+      </w:pPr>
+      <w:hyperlink w:anchor="_Toc94176502" w:history="1">
+        <w:r>
+          <w:rPr>
+            <w:rStyle w:val="ae"/>
+          </w:rPr>
+          <w:t>Application to data analysis</w:t>
+        </w:r>
+        <w:r>
+          <w:rPr>
+            <w:webHidden/>
+          </w:rPr>
+          <w:tab/>
+        </w:r>
+        <w:r>
+          <w:rPr>
+            <w:webHidden/>
+          </w:rPr>
+          <w:fldChar w:fldCharType="begin"/>
+        </w:r>
+        <w:r>
+          <w:rPr>
+            <w:webHidden/>
+          </w:rPr>
+          <w:instrText xml:space="preserve"> PAGEREF _Toc94176502 \h </w:instrText>
+        </w:r>
+        <w:r>
+          <w:rPr>
+            <w:webHidden/>
+          </w:rPr>
+        </w:r>
+        <w:r>
+          <w:rPr>
+            <w:webHidden/>
+          </w:rPr>
+          <w:fldChar w:fldCharType="separate"/>
+        </w:r>
+        <w:r>
+          <w:rPr>
+            <w:webHidden/>
+          </w:rPr>
+          <w:t>2</w:t>
+        </w:r>
+        <w:r>
+          <w:rPr>
             <w:webHidden/>
           </w:rPr>
           <w:fldChar w:fldCharType="end"/>
@@ -763,7 +823,7 @@
           <w:noProof/>
         </w:rPr>
       </w:pPr>
-      <w:hyperlink w:anchor="_Toc94175874" w:history="1">
+      <w:hyperlink w:anchor="_Toc94176503" w:history="1">
         <w:r>
           <w:rPr>
             <w:rStyle w:val="ae"/>
@@ -790,7 +850,7 @@
             <w:noProof/>
             <w:webHidden/>
           </w:rPr>
-          <w:instrText xml:space="preserve"> PAGEREF _Toc94175874 \h </w:instrText>
+          <w:instrText xml:space="preserve"> PAGEREF _Toc94176503 \h </w:instrText>
         </w:r>
         <w:r>
           <w:rPr>
@@ -810,7 +870,7 @@
             <w:noProof/>
             <w:webHidden/>
           </w:rPr>
-          <w:t>4</w:t>
+          <w:t>2</w:t>
         </w:r>
         <w:r>
           <w:rPr>
@@ -831,7 +891,7 @@
           <w:noProof/>
         </w:rPr>
       </w:pPr>
-      <w:hyperlink w:anchor="_Toc94175875" w:history="1">
+      <w:hyperlink w:anchor="_Toc94176504" w:history="1">
         <w:r>
           <w:rPr>
             <w:rStyle w:val="ae"/>
@@ -859,7 +919,7 @@
             <w:noProof/>
             <w:webHidden/>
           </w:rPr>
-          <w:instrText xml:space="preserve"> PAGEREF _Toc94175875 \h </w:instrText>
+          <w:instrText xml:space="preserve"> PAGEREF _Toc94176504 \h </w:instrText>
         </w:r>
         <w:r>
           <w:rPr>
@@ -879,7 +939,7 @@
             <w:noProof/>
             <w:webHidden/>
           </w:rPr>
-          <w:t>5</w:t>
+          <w:t>2</w:t>
         </w:r>
         <w:r>
           <w:rPr>
@@ -900,7 +960,7 @@
           <w:noProof/>
         </w:rPr>
       </w:pPr>
-      <w:hyperlink w:anchor="_Toc94175876" w:history="1">
+      <w:hyperlink w:anchor="_Toc94176505" w:history="1">
         <w:r>
           <w:rPr>
             <w:rStyle w:val="ae"/>
@@ -927,7 +987,7 @@
             <w:noProof/>
             <w:webHidden/>
           </w:rPr>
-          <w:instrText xml:space="preserve"> PAGEREF _Toc94175876 \h </w:instrText>
+          <w:instrText xml:space="preserve"> PAGEREF _Toc94176505 \h </w:instrText>
         </w:r>
         <w:r>
           <w:rPr>
@@ -947,7 +1007,7 @@
             <w:noProof/>
             <w:webHidden/>
           </w:rPr>
-          <w:t>6</w:t>
+          <w:t>2</w:t>
         </w:r>
         <w:r>
           <w:rPr>
@@ -972,7 +1032,7 @@
           <w:sz w:val="24"/>
         </w:rPr>
       </w:pPr>
-      <w:hyperlink w:anchor="_Toc94175877" w:history="1">
+      <w:hyperlink w:anchor="_Toc94176506" w:history="1">
         <w:r>
           <w:rPr>
             <w:rStyle w:val="ae"/>
@@ -1015,7 +1075,7 @@
             <w:noProof/>
             <w:webHidden/>
           </w:rPr>
-          <w:instrText xml:space="preserve"> PAGEREF _Toc94175877 \h </w:instrText>
+          <w:instrText xml:space="preserve"> PAGEREF _Toc94176506 \h </w:instrText>
         </w:r>
         <w:r>
           <w:rPr>
@@ -1035,7 +1095,7 @@
             <w:noProof/>
             <w:webHidden/>
           </w:rPr>
-          <w:t>6</w:t>
+          <w:t>2</w:t>
         </w:r>
         <w:r>
           <w:rPr>
@@ -1060,7 +1120,7 @@
           <w:sz w:val="24"/>
         </w:rPr>
       </w:pPr>
-      <w:hyperlink w:anchor="_Toc94175878" w:history="1">
+      <w:hyperlink w:anchor="_Toc94176507" w:history="1">
         <w:r>
           <w:rPr>
             <w:rStyle w:val="ae"/>
@@ -1103,7 +1163,7 @@
             <w:noProof/>
             <w:webHidden/>
           </w:rPr>
-          <w:instrText xml:space="preserve"> PAGEREF _Toc94175878 \h </w:instrText>
+          <w:instrText xml:space="preserve"> PAGEREF _Toc94176507 \h </w:instrText>
         </w:r>
         <w:r>
           <w:rPr>
@@ -1123,7 +1183,7 @@
             <w:noProof/>
             <w:webHidden/>
           </w:rPr>
-          <w:t>7</w:t>
+          <w:t>2</w:t>
         </w:r>
         <w:r>
           <w:rPr>
@@ -1148,7 +1208,7 @@
           <w:sz w:val="24"/>
         </w:rPr>
       </w:pPr>
-      <w:hyperlink w:anchor="_Toc94175879" w:history="1">
+      <w:hyperlink w:anchor="_Toc94176508" w:history="1">
         <w:r>
           <w:rPr>
             <w:rStyle w:val="ae"/>
@@ -1191,7 +1251,7 @@
             <w:noProof/>
             <w:webHidden/>
           </w:rPr>
-          <w:instrText xml:space="preserve"> PAGEREF _Toc94175879 \h </w:instrText>
+          <w:instrText xml:space="preserve"> PAGEREF _Toc94176508 \h </w:instrText>
         </w:r>
         <w:r>
           <w:rPr>
@@ -1211,7 +1271,7 @@
             <w:noProof/>
             <w:webHidden/>
           </w:rPr>
-          <w:t>8</w:t>
+          <w:t>2</w:t>
         </w:r>
         <w:r>
           <w:rPr>
@@ -1232,7 +1292,7 @@
           <w:szCs w:val="22"/>
         </w:rPr>
       </w:pPr>
-      <w:hyperlink w:anchor="_Toc94175880" w:history="1">
+      <w:hyperlink w:anchor="_Toc94176509" w:history="1">
         <w:r>
           <w:rPr>
             <w:rStyle w:val="ae"/>
@@ -1255,7 +1315,7 @@
           <w:rPr>
             <w:webHidden/>
           </w:rPr>
-          <w:instrText xml:space="preserve"> PAGEREF _Toc94175880 \h </w:instrText>
+          <w:instrText xml:space="preserve"> PAGEREF _Toc94176509 \h </w:instrText>
         </w:r>
         <w:r>
           <w:rPr>
@@ -1272,7 +1332,7 @@
           <w:rPr>
             <w:webHidden/>
           </w:rPr>
-          <w:t>8</w:t>
+          <w:t>2</w:t>
         </w:r>
         <w:r>
           <w:rPr>
@@ -1292,7 +1352,7 @@
           <w:noProof/>
         </w:rPr>
       </w:pPr>
-      <w:hyperlink w:anchor="_Toc94175881" w:history="1">
+      <w:hyperlink w:anchor="_Toc94176510" w:history="1">
         <w:r>
           <w:rPr>
             <w:rStyle w:val="ae"/>
@@ -1319,7 +1379,7 @@
             <w:noProof/>
             <w:webHidden/>
           </w:rPr>
-          <w:instrText xml:space="preserve"> PAGEREF _Toc94175881 \h </w:instrText>
+          <w:instrText xml:space="preserve"> PAGEREF _Toc94176510 \h </w:instrText>
         </w:r>
         <w:r>
           <w:rPr>
@@ -1339,7 +1399,7 @@
             <w:noProof/>
             <w:webHidden/>
           </w:rPr>
-          <w:t>8</w:t>
+          <w:t>2</w:t>
         </w:r>
         <w:r>
           <w:rPr>
@@ -1360,7 +1420,7 @@
           <w:noProof/>
         </w:rPr>
       </w:pPr>
-      <w:hyperlink w:anchor="_Toc94175882" w:history="1">
+      <w:hyperlink w:anchor="_Toc94176511" w:history="1">
         <w:r>
           <w:rPr>
             <w:rStyle w:val="ae"/>
@@ -1387,7 +1447,7 @@
             <w:noProof/>
             <w:webHidden/>
           </w:rPr>
-          <w:instrText xml:space="preserve"> PAGEREF _Toc94175882 \h </w:instrText>
+          <w:instrText xml:space="preserve"> PAGEREF _Toc94176511 \h </w:instrText>
         </w:r>
         <w:r>
           <w:rPr>
@@ -1407,7 +1467,7 @@
             <w:noProof/>
             <w:webHidden/>
           </w:rPr>
-          <w:t>9</w:t>
+          <w:t>2</w:t>
         </w:r>
         <w:r>
           <w:rPr>
@@ -1428,7 +1488,7 @@
           <w:noProof/>
         </w:rPr>
       </w:pPr>
-      <w:hyperlink w:anchor="_Toc94175883" w:history="1">
+      <w:hyperlink w:anchor="_Toc94176512" w:history="1">
         <w:r>
           <w:rPr>
             <w:rStyle w:val="ae"/>
@@ -1455,7 +1515,7 @@
             <w:noProof/>
             <w:webHidden/>
           </w:rPr>
-          <w:instrText xml:space="preserve"> PAGEREF _Toc94175883 \h </w:instrText>
+          <w:instrText xml:space="preserve"> PAGEREF _Toc94176512 \h </w:instrText>
         </w:r>
         <w:r>
           <w:rPr>
@@ -1475,7 +1535,7 @@
             <w:noProof/>
             <w:webHidden/>
           </w:rPr>
-          <w:t>9</w:t>
+          <w:t>2</w:t>
         </w:r>
         <w:r>
           <w:rPr>
@@ -1496,7 +1556,7 @@
           <w:szCs w:val="22"/>
         </w:rPr>
       </w:pPr>
-      <w:hyperlink w:anchor="_Toc94175884" w:history="1">
+      <w:hyperlink w:anchor="_Toc94176513" w:history="1">
         <w:r>
           <w:rPr>
             <w:rStyle w:val="ae"/>
@@ -1519,7 +1579,7 @@
           <w:rPr>
             <w:webHidden/>
           </w:rPr>
-          <w:instrText xml:space="preserve"> PAGEREF _Toc94175884 \h </w:instrText>
+          <w:instrText xml:space="preserve"> PAGEREF _Toc94176513 \h </w:instrText>
         </w:r>
         <w:r>
           <w:rPr>
@@ -1536,7 +1596,7 @@
           <w:rPr>
             <w:webHidden/>
           </w:rPr>
-          <w:t>10</w:t>
+          <w:t>2</w:t>
         </w:r>
         <w:r>
           <w:rPr>
@@ -1556,7 +1616,7 @@
           <w:szCs w:val="22"/>
         </w:rPr>
       </w:pPr>
-      <w:hyperlink w:anchor="_Toc94175885" w:history="1">
+      <w:hyperlink w:anchor="_Toc94176514" w:history="1">
         <w:r>
           <w:rPr>
             <w:rStyle w:val="ae"/>
@@ -1579,7 +1639,7 @@
           <w:rPr>
             <w:webHidden/>
           </w:rPr>
-          <w:instrText xml:space="preserve"> PAGEREF _Toc94175885 \h </w:instrText>
+          <w:instrText xml:space="preserve"> PAGEREF _Toc94176514 \h </w:instrText>
         </w:r>
         <w:r>
           <w:rPr>
@@ -1596,7 +1656,7 @@
           <w:rPr>
             <w:webHidden/>
           </w:rPr>
-          <w:t>10</w:t>
+          <w:t>2</w:t>
         </w:r>
         <w:r>
           <w:rPr>
@@ -1670,7 +1730,7 @@
       <w:pPr>
         <w:pStyle w:val="1"/>
       </w:pPr>
-      <w:bookmarkStart w:id="2" w:name="_Toc94175865"/>
+      <w:bookmarkStart w:id="2" w:name="_Toc94176493"/>
       <w:r>
         <w:lastRenderedPageBreak/>
         <w:t>R</w:t>
@@ -1793,7 +1853,7 @@
       <w:pPr>
         <w:pStyle w:val="1"/>
       </w:pPr>
-      <w:bookmarkStart w:id="3" w:name="_Toc94175866"/>
+      <w:bookmarkStart w:id="3" w:name="_Toc94176494"/>
       <w:r>
         <w:rPr>
           <w:rFonts w:hint="eastAsia"/>
@@ -1811,7 +1871,7 @@
         <w:ind w:left="480"/>
       </w:pPr>
       <w:bookmarkStart w:id="4" w:name="_Toc94098943"/>
-      <w:bookmarkStart w:id="5" w:name="_Toc94175867"/>
+      <w:bookmarkStart w:id="5" w:name="_Toc94176495"/>
       <w:r>
         <w:t>Introducti</w:t>
       </w:r>
@@ -3995,7 +4055,7 @@
         <w:spacing w:before="158" w:beforeAutospacing="0" w:after="158" w:afterAutospacing="0"/>
         <w:textAlignment w:val="baseline"/>
         <w:rPr>
-          <w:rFonts w:asciiTheme="minorHAnsi" w:eastAsiaTheme="minorEastAsia" w:hAnsiTheme="minorHAnsi" w:cstheme="minorBidi" w:hint="eastAsia"/>
+          <w:rFonts w:asciiTheme="minorHAnsi" w:eastAsiaTheme="minorEastAsia" w:hAnsiTheme="minorHAnsi" w:cstheme="minorBidi"/>
           <w:kern w:val="2"/>
           <w:szCs w:val="22"/>
         </w:rPr>
@@ -4011,9 +4071,6 @@
     <w:p>
       <w:pPr>
         <w:ind w:firstLine="199"/>
-        <w:rPr>
-          <w:rFonts w:hint="eastAsia"/>
-        </w:rPr>
       </w:pPr>
       <w:r>
         <w:rPr>
@@ -4075,7 +4132,7 @@
       <w:r>
         <w:t xml:space="preserve"> </w:t>
       </w:r>
-      <w:bookmarkStart w:id="6" w:name="_Toc94175868"/>
+      <w:bookmarkStart w:id="6" w:name="_Toc94176496"/>
       <w:r>
         <w:t>Goal</w:t>
       </w:r>
@@ -4125,7 +4182,7 @@
         <w:pStyle w:val="53"/>
         <w:ind w:left="480"/>
       </w:pPr>
-      <w:bookmarkStart w:id="7" w:name="_Toc94175869"/>
+      <w:bookmarkStart w:id="7" w:name="_Toc94176497"/>
       <w:r>
         <w:t>Challeng</w:t>
       </w:r>
@@ -4253,7 +4310,7 @@
       <w:pPr>
         <w:pStyle w:val="1"/>
       </w:pPr>
-      <w:bookmarkStart w:id="8" w:name="_Toc94175870"/>
+      <w:bookmarkStart w:id="8" w:name="_Toc94176498"/>
       <w:r>
         <w:t>Solutions - with linear algebra theories and techniques</w:t>
       </w:r>
@@ -4264,7 +4321,7 @@
         <w:pStyle w:val="53"/>
         <w:ind w:left="480"/>
       </w:pPr>
-      <w:bookmarkStart w:id="9" w:name="_Toc94175871"/>
+      <w:bookmarkStart w:id="9" w:name="_Toc94176499"/>
       <w:r>
         <w:rPr>
           <w:rFonts w:hint="eastAsia"/>
@@ -4446,7 +4503,7 @@
         <w:pStyle w:val="53"/>
         <w:ind w:left="480"/>
       </w:pPr>
-      <w:bookmarkStart w:id="10" w:name="_Toc94175872"/>
+      <w:bookmarkStart w:id="10" w:name="_Toc94176500"/>
       <w:r>
         <w:rPr>
           <w:rFonts w:hint="eastAsia"/>
@@ -4860,7 +4917,7 @@
           <w:rFonts w:eastAsiaTheme="minorEastAsia"/>
         </w:rPr>
       </w:pPr>
-      <w:bookmarkStart w:id="11" w:name="_Toc94175873"/>
+      <w:bookmarkStart w:id="11" w:name="_Toc94176501"/>
       <w:r>
         <w:rPr>
           <w:rFonts w:hint="eastAsia"/>
@@ -5460,22 +5517,61 @@
     </w:p>
     <w:p>
       <w:pPr>
-        <w:pStyle w:val="51"/>
-        <w:rPr>
-          <w:rFonts w:eastAsiaTheme="minorEastAsia"/>
-        </w:rPr>
+        <w:pStyle w:val="1"/>
       </w:pPr>
-      <w:r>
-        <w:rPr>
-          <w:rFonts w:eastAsiaTheme="minorEastAsia" w:hint="eastAsia"/>
+      <w:bookmarkStart w:id="12" w:name="_Toc94176502"/>
+      <w:r>
+        <w:rPr>
+          <w:rFonts w:hint="eastAsia"/>
         </w:rPr>
         <w:t>A</w:t>
       </w:r>
       <w:r>
-        <w:rPr>
-          <w:rFonts w:eastAsiaTheme="minorEastAsia"/>
-        </w:rPr>
-        <w:t>pplication / Example</w:t>
+        <w:t xml:space="preserve">pplication </w:t>
+      </w:r>
+      <w:r>
+        <w:t>to data analysis</w:t>
+      </w:r>
+      <w:bookmarkEnd w:id="12"/>
+    </w:p>
+    <w:p>
+      <w:pPr>
+        <w:rPr>
+          <w:rFonts w:hint="eastAsia"/>
+        </w:rPr>
+      </w:pPr>
+      <w:r>
+        <w:tab/>
+      </w:r>
+      <w:r>
+        <w:rPr>
+          <w:rFonts w:hint="eastAsia"/>
+        </w:rPr>
+        <w:t>B</w:t>
+      </w:r>
+      <w:r>
+        <w:t>y the PCA</w:t>
+      </w:r>
+      <w:r>
+        <w:rPr>
+          <w:rFonts w:hint="eastAsia"/>
+        </w:rPr>
+        <w:t xml:space="preserve"> </w:t>
+      </w:r>
+      <w:r>
+        <w:t>theorem and steps mentioned above, I try to implement the PCA</w:t>
+      </w:r>
+      <w:r>
+        <w:rPr>
+          <w:rFonts w:hint="eastAsia"/>
+        </w:rPr>
+        <w:t xml:space="preserve"> </w:t>
+      </w:r>
+      <w:r>
+        <w:t xml:space="preserve">theorem to the </w:t>
+      </w:r>
+      <w:r>
+        <w:t>dataset I got and observe the relationships between features by eigenvalue, eigenvectors, correlation matrix …etc.</w:t>
       </w:r>
     </w:p>
     <w:p>
@@ -5486,7 +5582,7 @@
           <w:rFonts w:eastAsiaTheme="minorEastAsia"/>
         </w:rPr>
       </w:pPr>
-      <w:bookmarkStart w:id="12" w:name="_Toc94175874"/>
+      <w:bookmarkStart w:id="13" w:name="_Toc94176503"/>
       <w:r>
         <w:rPr>
           <w:rFonts w:eastAsiaTheme="minorEastAsia" w:hint="eastAsia"/>
@@ -5511,7 +5607,7 @@
         </w:rPr>
         <w:t>steps</w:t>
       </w:r>
-      <w:bookmarkEnd w:id="12"/>
+      <w:bookmarkEnd w:id="13"/>
     </w:p>
     <w:p>
       <w:pPr>
@@ -5884,7 +5980,7 @@
         <mc:AlternateContent>
           <mc:Choice Requires="wpg">
             <w:drawing>
-              <wp:anchor distT="0" distB="0" distL="114300" distR="114300" simplePos="0" relativeHeight="251658240" behindDoc="0" locked="0" layoutInCell="1" allowOverlap="1" wp14:anchorId="415F9EE0" wp14:editId="5B8E62F2">
+              <wp:anchor distT="0" distB="0" distL="114300" distR="114300" simplePos="0" relativeHeight="251644928" behindDoc="0" locked="0" layoutInCell="1" allowOverlap="1" wp14:anchorId="415F9EE0" wp14:editId="5B8E62F2">
                 <wp:simplePos x="0" y="0"/>
                 <wp:positionH relativeFrom="column">
                   <wp:posOffset>-218259</wp:posOffset>
@@ -6559,7 +6655,7 @@
           </mc:Choice>
           <mc:Fallback>
             <w:pict>
-              <v:group w14:anchorId="415F9EE0" id="群組 32" o:spid="_x0000_s1026" style="position:absolute;left:0;text-align:left;margin-left:-17.2pt;margin-top:19.3pt;width:468.25pt;height:125.25pt;z-index:251658240" coordsize="59468,15911" o:gfxdata="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">
+              <v:group w14:anchorId="415F9EE0" id="群組 32" o:spid="_x0000_s1026" style="position:absolute;left:0;text-align:left;margin-left:-17.2pt;margin-top:19.3pt;width:468.25pt;height:125.25pt;z-index:251644928" coordsize="59468,15911" o:gfxdata="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">
                 <v:shapetype id="_x0000_t202" coordsize="21600,21600" o:spt="202" path="m,l,21600r21600,l21600,xe">
                   <v:stroke joinstyle="miter"/>
                   <v:path gradientshapeok="t" o:connecttype="rect"/>
@@ -7186,7 +7282,7 @@
           <w:shd w:val="clear" w:color="auto" w:fill="FFFFFF"/>
         </w:rPr>
       </w:pPr>
-      <w:bookmarkStart w:id="13" w:name="_Toc94175875"/>
+      <w:bookmarkStart w:id="14" w:name="_Toc94176504"/>
       <w:r>
         <w:rPr>
           <w:rFonts w:eastAsiaTheme="minorEastAsia" w:hint="eastAsia"/>
@@ -7201,7 +7297,7 @@
         </w:rPr>
         <w:t>nalysis of PCA experiment results</w:t>
       </w:r>
-      <w:bookmarkEnd w:id="13"/>
+      <w:bookmarkEnd w:id="14"/>
     </w:p>
     <w:p>
       <w:pPr>
@@ -7422,7 +7518,7 @@
                 <w:noProof/>
               </w:rPr>
               <w:drawing>
-                <wp:anchor distT="0" distB="0" distL="114300" distR="114300" simplePos="0" relativeHeight="251660288" behindDoc="0" locked="0" layoutInCell="1" allowOverlap="1" wp14:anchorId="4CB5DBAE" wp14:editId="67686248">
+                <wp:anchor distT="0" distB="0" distL="114300" distR="114300" simplePos="0" relativeHeight="251651072" behindDoc="0" locked="0" layoutInCell="1" allowOverlap="1" wp14:anchorId="4CB5DBAE" wp14:editId="67686248">
                   <wp:simplePos x="0" y="0"/>
                   <wp:positionH relativeFrom="margin">
                     <wp:posOffset>119380</wp:posOffset>
@@ -7508,7 +7604,7 @@
                 <w:szCs w:val="14"/>
               </w:rPr>
               <w:drawing>
-                <wp:anchor distT="0" distB="0" distL="114300" distR="114300" simplePos="0" relativeHeight="251659264" behindDoc="0" locked="0" layoutInCell="1" allowOverlap="1" wp14:anchorId="4E088ED2" wp14:editId="2A8F4963">
+                <wp:anchor distT="0" distB="0" distL="114300" distR="114300" simplePos="0" relativeHeight="251648000" behindDoc="0" locked="0" layoutInCell="1" allowOverlap="1" wp14:anchorId="4E088ED2" wp14:editId="2A8F4963">
                   <wp:simplePos x="0" y="0"/>
                   <wp:positionH relativeFrom="column">
                     <wp:posOffset>68761</wp:posOffset>
@@ -7842,20 +7938,20 @@
           <w:rFonts w:eastAsiaTheme="minorEastAsia"/>
         </w:rPr>
       </w:pPr>
-      <w:bookmarkStart w:id="14" w:name="_Toc94175876"/>
+      <w:bookmarkStart w:id="15" w:name="_Toc94176505"/>
       <w:r>
         <w:rPr>
           <w:rFonts w:eastAsiaTheme="minorEastAsia"/>
         </w:rPr>
         <w:t>Further improvement</w:t>
       </w:r>
-      <w:bookmarkEnd w:id="14"/>
+      <w:bookmarkEnd w:id="15"/>
     </w:p>
     <w:p>
       <w:pPr>
         <w:pStyle w:val="a"/>
       </w:pPr>
-      <w:bookmarkStart w:id="15" w:name="_Toc94175877"/>
+      <w:bookmarkStart w:id="16" w:name="_Toc94176506"/>
       <w:r>
         <w:t>I</w:t>
       </w:r>
@@ -7877,7 +7973,7 @@
         </w:rPr>
         <w:t xml:space="preserve"> by missing value strategy</w:t>
       </w:r>
-      <w:bookmarkEnd w:id="15"/>
+      <w:bookmarkEnd w:id="16"/>
     </w:p>
     <w:p>
       <w:r>
@@ -7911,8 +8007,8 @@
           <w:noProof/>
         </w:rPr>
         <w:drawing>
-          <wp:inline distT="0" distB="0" distL="0" distR="0" wp14:anchorId="3CAD6D4F" wp14:editId="4164A067">
-            <wp:extent cx="2280265" cy="2405451"/>
+          <wp:inline distT="0" distB="0" distL="0" distR="0" wp14:anchorId="3CAD6D4F" wp14:editId="1861D911">
+            <wp:extent cx="2013045" cy="2123561"/>
             <wp:effectExtent l="0" t="0" r="6350" b="0"/>
             <wp:docPr id="2" name="圖片 2"/>
             <wp:cNvGraphicFramePr>
@@ -7943,7 +8039,7 @@
                   <pic:spPr bwMode="auto">
                     <a:xfrm>
                       <a:off x="0" y="0"/>
-                      <a:ext cx="2284084" cy="2409480"/>
+                      <a:ext cx="2022095" cy="2133108"/>
                     </a:xfrm>
                     <a:prstGeom prst="rect">
                       <a:avLst/>
@@ -7969,7 +8065,7 @@
         <mc:AlternateContent>
           <mc:Choice Requires="wpg">
             <w:drawing>
-              <wp:anchor distT="0" distB="0" distL="114300" distR="114300" simplePos="0" relativeHeight="251661312" behindDoc="0" locked="0" layoutInCell="1" allowOverlap="1" wp14:anchorId="61B932A7" wp14:editId="6F4FE382">
+              <wp:anchor distT="0" distB="0" distL="114300" distR="114300" simplePos="0" relativeHeight="251654144" behindDoc="0" locked="0" layoutInCell="1" allowOverlap="1" wp14:anchorId="61B932A7" wp14:editId="6F4FE382">
                 <wp:simplePos x="0" y="0"/>
                 <wp:positionH relativeFrom="column">
                   <wp:posOffset>-622739</wp:posOffset>
@@ -8803,7 +8899,7 @@
           </mc:Choice>
           <mc:Fallback>
             <w:pict>
-              <v:group w14:anchorId="61B932A7" id="群組 7" o:spid="_x0000_s1029" style="position:absolute;margin-left:-49.05pt;margin-top:26.8pt;width:543.25pt;height:126.8pt;z-index:251661312;mso-width-relative:margin;mso-height-relative:margin" coordsize="69494,15762" o:gfxdata="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">
+              <v:group w14:anchorId="61B932A7" id="群組 7" o:spid="_x0000_s1029" style="position:absolute;margin-left:-49.05pt;margin-top:26.8pt;width:543.25pt;height:126.8pt;z-index:251654144;mso-width-relative:margin;mso-height-relative:margin" coordsize="69494,15762" o:gfxdata="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">
                 <v:shape id="_x0000_s1030" type="#_x0000_t202" style="position:absolute;width:33973;height:15762;visibility:visible;mso-wrap-style:square;v-text-anchor:top" o:gfxdata="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">
                   <v:textbox>
                     <w:txbxContent>
@@ -9600,7 +9696,7 @@
         <mc:AlternateContent>
           <mc:Choice Requires="wps">
             <w:drawing>
-              <wp:anchor distT="45720" distB="45720" distL="114300" distR="114300" simplePos="0" relativeHeight="251665408" behindDoc="0" locked="0" layoutInCell="1" allowOverlap="1" wp14:anchorId="493F6D42" wp14:editId="64E04205">
+              <wp:anchor distT="45720" distB="45720" distL="114300" distR="114300" simplePos="0" relativeHeight="251657216" behindDoc="0" locked="0" layoutInCell="1" allowOverlap="1" wp14:anchorId="493F6D42" wp14:editId="64E04205">
                 <wp:simplePos x="0" y="0"/>
                 <wp:positionH relativeFrom="column">
                   <wp:posOffset>2900680</wp:posOffset>
@@ -9682,7 +9778,7 @@
           </mc:Choice>
           <mc:Fallback>
             <w:pict>
-              <v:shape w14:anchorId="493F6D42" id="文字方塊 2" o:spid="_x0000_s1032" type="#_x0000_t202" style="position:absolute;left:0;text-align:left;margin-left:228.4pt;margin-top:7pt;width:265.8pt;height:115.75pt;z-index:251665408;visibility:visible;mso-wrap-style:square;mso-width-percent:0;mso-height-percent:0;mso-wrap-distance-left:9pt;mso-wrap-distance-top:3.6pt;mso-wrap-distance-right:9pt;mso-wrap-distance-bottom:3.6pt;mso-position-horizontal:absolute;mso-position-horizontal-relative:text;mso-position-vertical:absolute;mso-position-vertical-relative:text;mso-width-percent:0;mso-height-percent:0;mso-width-relative:margin;mso-height-relative:margin;v-text-anchor:top" o:gfxdata="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">
+              <v:shape w14:anchorId="493F6D42" id="文字方塊 2" o:spid="_x0000_s1032" type="#_x0000_t202" style="position:absolute;left:0;text-align:left;margin-left:228.4pt;margin-top:7pt;width:265.8pt;height:115.75pt;z-index:251657216;visibility:visible;mso-wrap-style:square;mso-width-percent:0;mso-height-percent:0;mso-wrap-distance-left:9pt;mso-wrap-distance-top:3.6pt;mso-wrap-distance-right:9pt;mso-wrap-distance-bottom:3.6pt;mso-position-horizontal:absolute;mso-position-horizontal-relative:text;mso-position-vertical:absolute;mso-position-vertical-relative:text;mso-width-percent:0;mso-height-percent:0;mso-width-relative:margin;mso-height-relative:margin;v-text-anchor:top" o:gfxdata="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">
                 <v:textbox>
                   <w:txbxContent>
                     <w:p>
@@ -9966,7 +10062,7 @@
       <w:pPr>
         <w:pStyle w:val="a"/>
       </w:pPr>
-      <w:bookmarkStart w:id="16" w:name="_Toc94175878"/>
+      <w:bookmarkStart w:id="17" w:name="_Toc94176507"/>
       <w:r>
         <w:t>I</w:t>
       </w:r>
@@ -9976,7 +10072,7 @@
         </w:rPr>
         <w:t>mproved by removing redundant features</w:t>
       </w:r>
-      <w:bookmarkEnd w:id="16"/>
+      <w:bookmarkEnd w:id="17"/>
     </w:p>
     <w:p>
       <w:pPr>
@@ -10173,7 +10269,7 @@
         <mc:AlternateContent>
           <mc:Choice Requires="wpg">
             <w:drawing>
-              <wp:anchor distT="0" distB="0" distL="114300" distR="114300" simplePos="0" relativeHeight="251667456" behindDoc="0" locked="0" layoutInCell="1" allowOverlap="1" wp14:anchorId="1663A2AD" wp14:editId="74BF2E21">
+              <wp:anchor distT="0" distB="0" distL="114300" distR="114300" simplePos="0" relativeHeight="251660288" behindDoc="0" locked="0" layoutInCell="1" allowOverlap="1" wp14:anchorId="1663A2AD" wp14:editId="74BF2E21">
                 <wp:simplePos x="0" y="0"/>
                 <wp:positionH relativeFrom="column">
                   <wp:posOffset>-798830</wp:posOffset>
@@ -10774,7 +10870,7 @@
           </mc:Choice>
           <mc:Fallback>
             <w:pict>
-              <v:group w14:anchorId="1663A2AD" id="群組 12" o:spid="_x0000_s1033" style="position:absolute;left:0;text-align:left;margin-left:-62.9pt;margin-top:27.4pt;width:543.25pt;height:82.5pt;z-index:251667456;mso-width-relative:margin;mso-height-relative:margin" coordsize="69494,10258" o:gfxdata="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">
+              <v:group w14:anchorId="1663A2AD" id="群組 12" o:spid="_x0000_s1033" style="position:absolute;left:0;text-align:left;margin-left:-62.9pt;margin-top:27.4pt;width:543.25pt;height:82.5pt;z-index:251660288;mso-width-relative:margin;mso-height-relative:margin" coordsize="69494,10258" o:gfxdata="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">
                 <v:shape id="_x0000_s1034" type="#_x0000_t202" style="position:absolute;width:34220;height:10052;visibility:visible;mso-wrap-style:square;v-text-anchor:top" o:gfxdata="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">
                   <v:textbox>
                     <w:txbxContent>
@@ -11343,7 +11439,7 @@
         <mc:AlternateContent>
           <mc:Choice Requires="wps">
             <w:drawing>
-              <wp:anchor distT="45720" distB="45720" distL="114300" distR="114300" simplePos="0" relativeHeight="251669504" behindDoc="0" locked="0" layoutInCell="1" allowOverlap="1" wp14:anchorId="0F937FF4" wp14:editId="76A827A7">
+              <wp:anchor distT="45720" distB="45720" distL="114300" distR="114300" simplePos="0" relativeHeight="251663360" behindDoc="0" locked="0" layoutInCell="1" allowOverlap="1" wp14:anchorId="0F937FF4" wp14:editId="76A827A7">
                 <wp:simplePos x="0" y="0"/>
                 <wp:positionH relativeFrom="margin">
                   <wp:posOffset>2630170</wp:posOffset>
@@ -11430,7 +11526,7 @@
           </mc:Choice>
           <mc:Fallback>
             <w:pict>
-              <v:shape w14:anchorId="0F937FF4" id="_x0000_s1036" type="#_x0000_t202" style="position:absolute;margin-left:207.1pt;margin-top:15.45pt;width:233.15pt;height:88.6pt;z-index:251669504;visibility:visible;mso-wrap-style:square;mso-width-percent:0;mso-height-percent:0;mso-wrap-distance-left:9pt;mso-wrap-distance-top:3.6pt;mso-wrap-distance-right:9pt;mso-wrap-distance-bottom:3.6pt;mso-position-horizontal:absolute;mso-position-horizontal-relative:margin;mso-position-vertical:absolute;mso-position-vertical-relative:text;mso-width-percent:0;mso-height-percent:0;mso-width-relative:margin;mso-height-relative:margin;v-text-anchor:top" o:gfxdata="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">
+              <v:shape w14:anchorId="0F937FF4" id="_x0000_s1036" type="#_x0000_t202" style="position:absolute;margin-left:207.1pt;margin-top:15.45pt;width:233.15pt;height:88.6pt;z-index:251663360;visibility:visible;mso-wrap-style:square;mso-width-percent:0;mso-height-percent:0;mso-wrap-distance-left:9pt;mso-wrap-distance-top:3.6pt;mso-wrap-distance-right:9pt;mso-wrap-distance-bottom:3.6pt;mso-position-horizontal:absolute;mso-position-horizontal-relative:margin;mso-position-vertical:absolute;mso-position-vertical-relative:text;mso-width-percent:0;mso-height-percent:0;mso-width-relative:margin;mso-height-relative:margin;v-text-anchor:top" o:gfxdata="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">
                 <v:textbox>
                   <w:txbxContent>
                     <w:p>
@@ -11732,7 +11828,7 @@
       <w:pPr>
         <w:pStyle w:val="a"/>
       </w:pPr>
-      <w:bookmarkStart w:id="17" w:name="_Toc94175879"/>
+      <w:bookmarkStart w:id="18" w:name="_Toc94176508"/>
       <w:r>
         <w:t>C</w:t>
       </w:r>
@@ -11742,7 +11838,7 @@
         </w:rPr>
         <w:t>omparison</w:t>
       </w:r>
-      <w:bookmarkEnd w:id="17"/>
+      <w:bookmarkEnd w:id="18"/>
     </w:p>
     <w:p/>
     <w:p>
@@ -11810,7 +11906,7 @@
                 <w:noProof/>
               </w:rPr>
               <w:drawing>
-                <wp:anchor distT="0" distB="0" distL="114300" distR="114300" simplePos="0" relativeHeight="251671552" behindDoc="0" locked="0" layoutInCell="1" allowOverlap="1" wp14:anchorId="40C14C90" wp14:editId="52A30B33">
+                <wp:anchor distT="0" distB="0" distL="114300" distR="114300" simplePos="0" relativeHeight="251666432" behindDoc="0" locked="0" layoutInCell="1" allowOverlap="1" wp14:anchorId="40C14C90" wp14:editId="52A30B33">
                   <wp:simplePos x="0" y="0"/>
                   <wp:positionH relativeFrom="margin">
                     <wp:posOffset>391844</wp:posOffset>
@@ -11885,7 +11981,7 @@
                 <w:noProof/>
               </w:rPr>
               <w:drawing>
-                <wp:anchor distT="0" distB="0" distL="114300" distR="114300" simplePos="0" relativeHeight="251672576" behindDoc="0" locked="0" layoutInCell="1" allowOverlap="1" wp14:anchorId="53F18A07" wp14:editId="74491AF6">
+                <wp:anchor distT="0" distB="0" distL="114300" distR="114300" simplePos="0" relativeHeight="251669504" behindDoc="0" locked="0" layoutInCell="1" allowOverlap="1" wp14:anchorId="53F18A07" wp14:editId="74491AF6">
                   <wp:simplePos x="0" y="0"/>
                   <wp:positionH relativeFrom="margin">
                     <wp:posOffset>26670</wp:posOffset>
@@ -11960,7 +12056,7 @@
                 <w:noProof/>
               </w:rPr>
               <w:drawing>
-                <wp:anchor distT="0" distB="0" distL="114300" distR="114300" simplePos="0" relativeHeight="251673600" behindDoc="1" locked="0" layoutInCell="1" allowOverlap="1" wp14:anchorId="339C4934" wp14:editId="0DB110DB">
+                <wp:anchor distT="0" distB="0" distL="114300" distR="114300" simplePos="0" relativeHeight="251672576" behindDoc="1" locked="0" layoutInCell="1" allowOverlap="1" wp14:anchorId="339C4934" wp14:editId="0DB110DB">
                   <wp:simplePos x="0" y="0"/>
                   <wp:positionH relativeFrom="column">
                     <wp:posOffset>195140</wp:posOffset>
@@ -12340,11 +12436,11 @@
       <w:pPr>
         <w:pStyle w:val="1"/>
       </w:pPr>
-      <w:bookmarkStart w:id="18" w:name="_Toc94175880"/>
+      <w:bookmarkStart w:id="19" w:name="_Toc94176509"/>
       <w:r>
         <w:t>Discussions</w:t>
       </w:r>
-      <w:bookmarkEnd w:id="18"/>
+      <w:bookmarkEnd w:id="19"/>
     </w:p>
     <w:p>
       <w:pPr>
@@ -12354,7 +12450,7 @@
           <w:rFonts w:eastAsiaTheme="minorEastAsia"/>
         </w:rPr>
       </w:pPr>
-      <w:bookmarkStart w:id="19" w:name="_Toc94175881"/>
+      <w:bookmarkStart w:id="20" w:name="_Toc94176510"/>
       <w:r>
         <w:rPr>
           <w:rFonts w:eastAsiaTheme="minorEastAsia" w:hint="eastAsia"/>
@@ -12367,7 +12463,7 @@
         </w:rPr>
         <w:t>roblems</w:t>
       </w:r>
-      <w:bookmarkEnd w:id="19"/>
+      <w:bookmarkEnd w:id="20"/>
     </w:p>
     <w:p>
       <w:r>
@@ -12796,7 +12892,7 @@
         <w:pStyle w:val="53"/>
         <w:ind w:left="480"/>
       </w:pPr>
-      <w:bookmarkStart w:id="20" w:name="_Toc94175882"/>
+      <w:bookmarkStart w:id="21" w:name="_Toc94176511"/>
       <w:r>
         <w:rPr>
           <w:rFonts w:hint="eastAsia"/>
@@ -12806,7 +12902,7 @@
       <w:r>
         <w:t>uture work and improvement</w:t>
       </w:r>
-      <w:bookmarkEnd w:id="20"/>
+      <w:bookmarkEnd w:id="21"/>
     </w:p>
     <w:p>
       <w:r>
@@ -12903,7 +12999,7 @@
           <w:rFonts w:eastAsiaTheme="minorEastAsia"/>
         </w:rPr>
       </w:pPr>
-      <w:bookmarkStart w:id="21" w:name="_Toc94175883"/>
+      <w:bookmarkStart w:id="22" w:name="_Toc94176512"/>
       <w:r>
         <w:rPr>
           <w:rFonts w:eastAsiaTheme="minorEastAsia" w:hint="eastAsia"/>
@@ -12916,7 +13012,7 @@
         </w:rPr>
         <w:t>ummary</w:t>
       </w:r>
-      <w:bookmarkEnd w:id="21"/>
+      <w:bookmarkEnd w:id="22"/>
     </w:p>
     <w:p>
       <w:r>
@@ -13064,9 +13160,6 @@
       </w:r>
       <w:r>
         <w:t>logical result.</w:t>
-      </w:r>
-      <w:r>
-        <w:br w:type="page"/>
       </w:r>
     </w:p>
     <w:p>
@@ -13076,15 +13169,14 @@
           <w:rFonts w:eastAsiaTheme="minorEastAsia"/>
         </w:rPr>
       </w:pPr>
-      <w:bookmarkStart w:id="22" w:name="_Toc94175884"/>
+      <w:bookmarkStart w:id="23" w:name="_Toc94176513"/>
       <w:r>
         <w:rPr>
           <w:rFonts w:eastAsiaTheme="minorEastAsia"/>
         </w:rPr>
-        <w:lastRenderedPageBreak/>
         <w:t>References</w:t>
       </w:r>
-      <w:bookmarkEnd w:id="22"/>
+      <w:bookmarkEnd w:id="23"/>
     </w:p>
     <w:p>
       <w:r>
@@ -13098,7 +13190,7 @@
           <w:rFonts w:eastAsiaTheme="minorEastAsia"/>
         </w:rPr>
       </w:pPr>
-      <w:bookmarkStart w:id="23" w:name="_Toc94175885"/>
+      <w:bookmarkStart w:id="24" w:name="_Toc94176514"/>
       <w:r>
         <w:rPr>
           <w:rFonts w:eastAsiaTheme="minorEastAsia" w:hint="eastAsia"/>
@@ -13111,7 +13203,7 @@
         </w:rPr>
         <w:t>ode and experiment results</w:t>
       </w:r>
-      <w:bookmarkEnd w:id="23"/>
+      <w:bookmarkEnd w:id="24"/>
       <w:r>
         <w:rPr>
           <w:rFonts w:eastAsiaTheme="minorEastAsia"/>
@@ -14023,6 +14115,7 @@
   <w:style w:type="character" w:default="1" w:styleId="a1">
     <w:name w:val="Default Paragraph Font"/>
     <w:uiPriority w:val="1"/>
+    <w:semiHidden/>
     <w:unhideWhenUsed/>
   </w:style>
   <w:style w:type="table" w:default="1" w:styleId="a2">

</xml_diff>

<commit_message>
add report_pdf final version final final 2022/01/27
</commit_message>
<xml_diff>
--- a/report/final_project.docx
+++ b/report/final_project.docx
@@ -7,7 +7,7 @@
         <w:pStyle w:val="1"/>
       </w:pPr>
       <w:bookmarkStart w:id="0" w:name="_Hlk94119626"/>
-      <w:bookmarkStart w:id="1" w:name="_Toc94176492"/>
+      <w:bookmarkStart w:id="1" w:name="_Toc94177230"/>
       <w:bookmarkEnd w:id="0"/>
       <w:r>
         <w:rPr>
@@ -100,7 +100,7 @@
         </w:rPr>
         <w:fldChar w:fldCharType="separate"/>
       </w:r>
-      <w:hyperlink w:anchor="_Toc94176492" w:history="1">
+      <w:hyperlink w:anchor="_Toc94177230" w:history="1">
         <w:r>
           <w:rPr>
             <w:rStyle w:val="ae"/>
@@ -123,7 +123,7 @@
           <w:rPr>
             <w:webHidden/>
           </w:rPr>
-          <w:instrText xml:space="preserve"> PAGEREF _Toc94176492 \h </w:instrText>
+          <w:instrText xml:space="preserve"> PAGEREF _Toc94177230 \h </w:instrText>
         </w:r>
         <w:r>
           <w:rPr>
@@ -160,7 +160,7 @@
           <w:szCs w:val="22"/>
         </w:rPr>
       </w:pPr>
-      <w:hyperlink w:anchor="_Toc94176493" w:history="1">
+      <w:hyperlink w:anchor="_Toc94177231" w:history="1">
         <w:r>
           <w:rPr>
             <w:rStyle w:val="ae"/>
@@ -183,7 +183,7 @@
           <w:rPr>
             <w:webHidden/>
           </w:rPr>
-          <w:instrText xml:space="preserve"> PAGEREF _Toc94176493 \h </w:instrText>
+          <w:instrText xml:space="preserve"> PAGEREF _Toc94177231 \h </w:instrText>
         </w:r>
         <w:r>
           <w:rPr>
@@ -220,7 +220,7 @@
           <w:szCs w:val="22"/>
         </w:rPr>
       </w:pPr>
-      <w:hyperlink w:anchor="_Toc94176494" w:history="1">
+      <w:hyperlink w:anchor="_Toc94177232" w:history="1">
         <w:r>
           <w:rPr>
             <w:rStyle w:val="ae"/>
@@ -243,7 +243,7 @@
           <w:rPr>
             <w:webHidden/>
           </w:rPr>
-          <w:instrText xml:space="preserve"> PAGEREF _Toc94176494 \h </w:instrText>
+          <w:instrText xml:space="preserve"> PAGEREF _Toc94177232 \h </w:instrText>
         </w:r>
         <w:r>
           <w:rPr>
@@ -280,7 +280,7 @@
           <w:noProof/>
         </w:rPr>
       </w:pPr>
-      <w:hyperlink w:anchor="_Toc94176495" w:history="1">
+      <w:hyperlink w:anchor="_Toc94177233" w:history="1">
         <w:r>
           <w:rPr>
             <w:rStyle w:val="ae"/>
@@ -307,7 +307,7 @@
             <w:noProof/>
             <w:webHidden/>
           </w:rPr>
-          <w:instrText xml:space="preserve"> PAGEREF _Toc94176495 \h </w:instrText>
+          <w:instrText xml:space="preserve"> PAGEREF _Toc94177233 \h </w:instrText>
         </w:r>
         <w:r>
           <w:rPr>
@@ -348,7 +348,7 @@
           <w:noProof/>
         </w:rPr>
       </w:pPr>
-      <w:hyperlink w:anchor="_Toc94176496" w:history="1">
+      <w:hyperlink w:anchor="_Toc94177234" w:history="1">
         <w:r>
           <w:rPr>
             <w:rStyle w:val="ae"/>
@@ -375,7 +375,7 @@
             <w:noProof/>
             <w:webHidden/>
           </w:rPr>
-          <w:instrText xml:space="preserve"> PAGEREF _Toc94176496 \h </w:instrText>
+          <w:instrText xml:space="preserve"> PAGEREF _Toc94177234 \h </w:instrText>
         </w:r>
         <w:r>
           <w:rPr>
@@ -416,7 +416,7 @@
           <w:noProof/>
         </w:rPr>
       </w:pPr>
-      <w:hyperlink w:anchor="_Toc94176497" w:history="1">
+      <w:hyperlink w:anchor="_Toc94177235" w:history="1">
         <w:r>
           <w:rPr>
             <w:rStyle w:val="ae"/>
@@ -443,7 +443,7 @@
             <w:noProof/>
             <w:webHidden/>
           </w:rPr>
-          <w:instrText xml:space="preserve"> PAGEREF _Toc94176497 \h </w:instrText>
+          <w:instrText xml:space="preserve"> PAGEREF _Toc94177235 \h </w:instrText>
         </w:r>
         <w:r>
           <w:rPr>
@@ -484,7 +484,7 @@
           <w:szCs w:val="22"/>
         </w:rPr>
       </w:pPr>
-      <w:hyperlink w:anchor="_Toc94176498" w:history="1">
+      <w:hyperlink w:anchor="_Toc94177236" w:history="1">
         <w:r>
           <w:rPr>
             <w:rStyle w:val="ae"/>
@@ -507,7 +507,7 @@
           <w:rPr>
             <w:webHidden/>
           </w:rPr>
-          <w:instrText xml:space="preserve"> PAGEREF _Toc94176498 \h </w:instrText>
+          <w:instrText xml:space="preserve"> PAGEREF _Toc94177236 \h </w:instrText>
         </w:r>
         <w:r>
           <w:rPr>
@@ -544,7 +544,7 @@
           <w:noProof/>
         </w:rPr>
       </w:pPr>
-      <w:hyperlink w:anchor="_Toc94176499" w:history="1">
+      <w:hyperlink w:anchor="_Toc94177237" w:history="1">
         <w:r>
           <w:rPr>
             <w:rStyle w:val="ae"/>
@@ -571,7 +571,7 @@
             <w:noProof/>
             <w:webHidden/>
           </w:rPr>
-          <w:instrText xml:space="preserve"> PAGEREF _Toc94176499 \h </w:instrText>
+          <w:instrText xml:space="preserve"> PAGEREF _Toc94177237 \h </w:instrText>
         </w:r>
         <w:r>
           <w:rPr>
@@ -612,7 +612,7 @@
           <w:noProof/>
         </w:rPr>
       </w:pPr>
-      <w:hyperlink w:anchor="_Toc94176500" w:history="1">
+      <w:hyperlink w:anchor="_Toc94177238" w:history="1">
         <w:r>
           <w:rPr>
             <w:rStyle w:val="ae"/>
@@ -654,7 +654,7 @@
             <w:noProof/>
             <w:webHidden/>
           </w:rPr>
-          <w:instrText xml:space="preserve"> PAGEREF _Toc94176500 \h </w:instrText>
+          <w:instrText xml:space="preserve"> PAGEREF _Toc94177238 \h </w:instrText>
         </w:r>
         <w:r>
           <w:rPr>
@@ -695,7 +695,7 @@
           <w:noProof/>
         </w:rPr>
       </w:pPr>
-      <w:hyperlink w:anchor="_Toc94176501" w:history="1">
+      <w:hyperlink w:anchor="_Toc94177239" w:history="1">
         <w:r>
           <w:rPr>
             <w:rStyle w:val="ae"/>
@@ -722,7 +722,7 @@
             <w:noProof/>
             <w:webHidden/>
           </w:rPr>
-          <w:instrText xml:space="preserve"> PAGEREF _Toc94176501 \h </w:instrText>
+          <w:instrText xml:space="preserve"> PAGEREF _Toc94177239 \h </w:instrText>
         </w:r>
         <w:r>
           <w:rPr>
@@ -763,7 +763,7 @@
           <w:szCs w:val="22"/>
         </w:rPr>
       </w:pPr>
-      <w:hyperlink w:anchor="_Toc94176502" w:history="1">
+      <w:hyperlink w:anchor="_Toc94177240" w:history="1">
         <w:r>
           <w:rPr>
             <w:rStyle w:val="ae"/>
@@ -786,7 +786,7 @@
           <w:rPr>
             <w:webHidden/>
           </w:rPr>
-          <w:instrText xml:space="preserve"> PAGEREF _Toc94176502 \h </w:instrText>
+          <w:instrText xml:space="preserve"> PAGEREF _Toc94177240 \h </w:instrText>
         </w:r>
         <w:r>
           <w:rPr>
@@ -823,7 +823,7 @@
           <w:noProof/>
         </w:rPr>
       </w:pPr>
-      <w:hyperlink w:anchor="_Toc94176503" w:history="1">
+      <w:hyperlink w:anchor="_Toc94177241" w:history="1">
         <w:r>
           <w:rPr>
             <w:rStyle w:val="ae"/>
@@ -850,7 +850,7 @@
             <w:noProof/>
             <w:webHidden/>
           </w:rPr>
-          <w:instrText xml:space="preserve"> PAGEREF _Toc94176503 \h </w:instrText>
+          <w:instrText xml:space="preserve"> PAGEREF _Toc94177241 \h </w:instrText>
         </w:r>
         <w:r>
           <w:rPr>
@@ -891,7 +891,7 @@
           <w:noProof/>
         </w:rPr>
       </w:pPr>
-      <w:hyperlink w:anchor="_Toc94176504" w:history="1">
+      <w:hyperlink w:anchor="_Toc94177242" w:history="1">
         <w:r>
           <w:rPr>
             <w:rStyle w:val="ae"/>
@@ -919,7 +919,7 @@
             <w:noProof/>
             <w:webHidden/>
           </w:rPr>
-          <w:instrText xml:space="preserve"> PAGEREF _Toc94176504 \h </w:instrText>
+          <w:instrText xml:space="preserve"> PAGEREF _Toc94177242 \h </w:instrText>
         </w:r>
         <w:r>
           <w:rPr>
@@ -960,7 +960,7 @@
           <w:noProof/>
         </w:rPr>
       </w:pPr>
-      <w:hyperlink w:anchor="_Toc94176505" w:history="1">
+      <w:hyperlink w:anchor="_Toc94177243" w:history="1">
         <w:r>
           <w:rPr>
             <w:rStyle w:val="ae"/>
@@ -987,7 +987,7 @@
             <w:noProof/>
             <w:webHidden/>
           </w:rPr>
-          <w:instrText xml:space="preserve"> PAGEREF _Toc94176505 \h </w:instrText>
+          <w:instrText xml:space="preserve"> PAGEREF _Toc94177243 \h </w:instrText>
         </w:r>
         <w:r>
           <w:rPr>
@@ -1032,7 +1032,7 @@
           <w:sz w:val="24"/>
         </w:rPr>
       </w:pPr>
-      <w:hyperlink w:anchor="_Toc94176506" w:history="1">
+      <w:hyperlink w:anchor="_Toc94177244" w:history="1">
         <w:r>
           <w:rPr>
             <w:rStyle w:val="ae"/>
@@ -1075,7 +1075,7 @@
             <w:noProof/>
             <w:webHidden/>
           </w:rPr>
-          <w:instrText xml:space="preserve"> PAGEREF _Toc94176506 \h </w:instrText>
+          <w:instrText xml:space="preserve"> PAGEREF _Toc94177244 \h </w:instrText>
         </w:r>
         <w:r>
           <w:rPr>
@@ -1120,7 +1120,7 @@
           <w:sz w:val="24"/>
         </w:rPr>
       </w:pPr>
-      <w:hyperlink w:anchor="_Toc94176507" w:history="1">
+      <w:hyperlink w:anchor="_Toc94177245" w:history="1">
         <w:r>
           <w:rPr>
             <w:rStyle w:val="ae"/>
@@ -1163,7 +1163,7 @@
             <w:noProof/>
             <w:webHidden/>
           </w:rPr>
-          <w:instrText xml:space="preserve"> PAGEREF _Toc94176507 \h </w:instrText>
+          <w:instrText xml:space="preserve"> PAGEREF _Toc94177245 \h </w:instrText>
         </w:r>
         <w:r>
           <w:rPr>
@@ -1208,7 +1208,7 @@
           <w:sz w:val="24"/>
         </w:rPr>
       </w:pPr>
-      <w:hyperlink w:anchor="_Toc94176508" w:history="1">
+      <w:hyperlink w:anchor="_Toc94177246" w:history="1">
         <w:r>
           <w:rPr>
             <w:rStyle w:val="ae"/>
@@ -1251,7 +1251,7 @@
             <w:noProof/>
             <w:webHidden/>
           </w:rPr>
-          <w:instrText xml:space="preserve"> PAGEREF _Toc94176508 \h </w:instrText>
+          <w:instrText xml:space="preserve"> PAGEREF _Toc94177246 \h </w:instrText>
         </w:r>
         <w:r>
           <w:rPr>
@@ -1292,7 +1292,7 @@
           <w:szCs w:val="22"/>
         </w:rPr>
       </w:pPr>
-      <w:hyperlink w:anchor="_Toc94176509" w:history="1">
+      <w:hyperlink w:anchor="_Toc94177247" w:history="1">
         <w:r>
           <w:rPr>
             <w:rStyle w:val="ae"/>
@@ -1315,7 +1315,7 @@
           <w:rPr>
             <w:webHidden/>
           </w:rPr>
-          <w:instrText xml:space="preserve"> PAGEREF _Toc94176509 \h </w:instrText>
+          <w:instrText xml:space="preserve"> PAGEREF _Toc94177247 \h </w:instrText>
         </w:r>
         <w:r>
           <w:rPr>
@@ -1352,7 +1352,7 @@
           <w:noProof/>
         </w:rPr>
       </w:pPr>
-      <w:hyperlink w:anchor="_Toc94176510" w:history="1">
+      <w:hyperlink w:anchor="_Toc94177248" w:history="1">
         <w:r>
           <w:rPr>
             <w:rStyle w:val="ae"/>
@@ -1379,7 +1379,7 @@
             <w:noProof/>
             <w:webHidden/>
           </w:rPr>
-          <w:instrText xml:space="preserve"> PAGEREF _Toc94176510 \h </w:instrText>
+          <w:instrText xml:space="preserve"> PAGEREF _Toc94177248 \h </w:instrText>
         </w:r>
         <w:r>
           <w:rPr>
@@ -1420,7 +1420,7 @@
           <w:noProof/>
         </w:rPr>
       </w:pPr>
-      <w:hyperlink w:anchor="_Toc94176511" w:history="1">
+      <w:hyperlink w:anchor="_Toc94177249" w:history="1">
         <w:r>
           <w:rPr>
             <w:rStyle w:val="ae"/>
@@ -1447,7 +1447,7 @@
             <w:noProof/>
             <w:webHidden/>
           </w:rPr>
-          <w:instrText xml:space="preserve"> PAGEREF _Toc94176511 \h </w:instrText>
+          <w:instrText xml:space="preserve"> PAGEREF _Toc94177249 \h </w:instrText>
         </w:r>
         <w:r>
           <w:rPr>
@@ -1488,7 +1488,7 @@
           <w:noProof/>
         </w:rPr>
       </w:pPr>
-      <w:hyperlink w:anchor="_Toc94176512" w:history="1">
+      <w:hyperlink w:anchor="_Toc94177250" w:history="1">
         <w:r>
           <w:rPr>
             <w:rStyle w:val="ae"/>
@@ -1515,7 +1515,7 @@
             <w:noProof/>
             <w:webHidden/>
           </w:rPr>
-          <w:instrText xml:space="preserve"> PAGEREF _Toc94176512 \h </w:instrText>
+          <w:instrText xml:space="preserve"> PAGEREF _Toc94177250 \h </w:instrText>
         </w:r>
         <w:r>
           <w:rPr>
@@ -1556,7 +1556,7 @@
           <w:szCs w:val="22"/>
         </w:rPr>
       </w:pPr>
-      <w:hyperlink w:anchor="_Toc94176513" w:history="1">
+      <w:hyperlink w:anchor="_Toc94177251" w:history="1">
         <w:r>
           <w:rPr>
             <w:rStyle w:val="ae"/>
@@ -1579,7 +1579,7 @@
           <w:rPr>
             <w:webHidden/>
           </w:rPr>
-          <w:instrText xml:space="preserve"> PAGEREF _Toc94176513 \h </w:instrText>
+          <w:instrText xml:space="preserve"> PAGEREF _Toc94177251 \h </w:instrText>
         </w:r>
         <w:r>
           <w:rPr>
@@ -1600,6 +1600,142 @@
         </w:r>
         <w:r>
           <w:rPr>
+            <w:webHidden/>
+          </w:rPr>
+          <w:fldChar w:fldCharType="end"/>
+        </w:r>
+      </w:hyperlink>
+    </w:p>
+    <w:p>
+      <w:pPr>
+        <w:pStyle w:val="21"/>
+        <w:tabs>
+          <w:tab w:val="right" w:leader="dot" w:pos="8296"/>
+        </w:tabs>
+        <w:rPr>
+          <w:noProof/>
+        </w:rPr>
+      </w:pPr>
+      <w:hyperlink w:anchor="_Toc94177252" w:history="1">
+        <w:r>
+          <w:rPr>
+            <w:rStyle w:val="ae"/>
+            <w:noProof/>
+          </w:rPr>
+          <w:t>PCA theorem</w:t>
+        </w:r>
+        <w:r>
+          <w:rPr>
+            <w:noProof/>
+            <w:webHidden/>
+          </w:rPr>
+          <w:tab/>
+        </w:r>
+        <w:r>
+          <w:rPr>
+            <w:noProof/>
+            <w:webHidden/>
+          </w:rPr>
+          <w:fldChar w:fldCharType="begin"/>
+        </w:r>
+        <w:r>
+          <w:rPr>
+            <w:noProof/>
+            <w:webHidden/>
+          </w:rPr>
+          <w:instrText xml:space="preserve"> PAGEREF _Toc94177252 \h </w:instrText>
+        </w:r>
+        <w:r>
+          <w:rPr>
+            <w:noProof/>
+            <w:webHidden/>
+          </w:rPr>
+        </w:r>
+        <w:r>
+          <w:rPr>
+            <w:noProof/>
+            <w:webHidden/>
+          </w:rPr>
+          <w:fldChar w:fldCharType="separate"/>
+        </w:r>
+        <w:r>
+          <w:rPr>
+            <w:noProof/>
+            <w:webHidden/>
+          </w:rPr>
+          <w:t>10</w:t>
+        </w:r>
+        <w:r>
+          <w:rPr>
+            <w:noProof/>
+            <w:webHidden/>
+          </w:rPr>
+          <w:fldChar w:fldCharType="end"/>
+        </w:r>
+      </w:hyperlink>
+    </w:p>
+    <w:p>
+      <w:pPr>
+        <w:pStyle w:val="21"/>
+        <w:tabs>
+          <w:tab w:val="right" w:leader="dot" w:pos="8296"/>
+        </w:tabs>
+        <w:rPr>
+          <w:noProof/>
+        </w:rPr>
+      </w:pPr>
+      <w:hyperlink w:anchor="_Toc94177253" w:history="1">
+        <w:r>
+          <w:rPr>
+            <w:rStyle w:val="ae"/>
+            <w:noProof/>
+          </w:rPr>
+          <w:t>Coding</w:t>
+        </w:r>
+        <w:r>
+          <w:rPr>
+            <w:noProof/>
+            <w:webHidden/>
+          </w:rPr>
+          <w:tab/>
+        </w:r>
+        <w:r>
+          <w:rPr>
+            <w:noProof/>
+            <w:webHidden/>
+          </w:rPr>
+          <w:fldChar w:fldCharType="begin"/>
+        </w:r>
+        <w:r>
+          <w:rPr>
+            <w:noProof/>
+            <w:webHidden/>
+          </w:rPr>
+          <w:instrText xml:space="preserve"> PAGEREF _Toc94177253 \h </w:instrText>
+        </w:r>
+        <w:r>
+          <w:rPr>
+            <w:noProof/>
+            <w:webHidden/>
+          </w:rPr>
+        </w:r>
+        <w:r>
+          <w:rPr>
+            <w:noProof/>
+            <w:webHidden/>
+          </w:rPr>
+          <w:fldChar w:fldCharType="separate"/>
+        </w:r>
+        <w:r>
+          <w:rPr>
+            <w:noProof/>
+            <w:webHidden/>
+          </w:rPr>
+          <w:t>10</w:t>
+        </w:r>
+        <w:r>
+          <w:rPr>
+            <w:noProof/>
             <w:webHidden/>
           </w:rPr>
           <w:fldChar w:fldCharType="end"/>
@@ -1616,7 +1752,7 @@
           <w:szCs w:val="22"/>
         </w:rPr>
       </w:pPr>
-      <w:hyperlink w:anchor="_Toc94176514" w:history="1">
+      <w:hyperlink w:anchor="_Toc94177254" w:history="1">
         <w:r>
           <w:rPr>
             <w:rStyle w:val="ae"/>
@@ -1639,7 +1775,7 @@
           <w:rPr>
             <w:webHidden/>
           </w:rPr>
-          <w:instrText xml:space="preserve"> PAGEREF _Toc94176514 \h </w:instrText>
+          <w:instrText xml:space="preserve"> PAGEREF _Toc94177254 \h </w:instrText>
         </w:r>
         <w:r>
           <w:rPr>
@@ -1730,7 +1866,7 @@
       <w:pPr>
         <w:pStyle w:val="1"/>
       </w:pPr>
-      <w:bookmarkStart w:id="2" w:name="_Toc94176493"/>
+      <w:bookmarkStart w:id="2" w:name="_Toc94177231"/>
       <w:r>
         <w:lastRenderedPageBreak/>
         <w:t>R</w:t>
@@ -1853,7 +1989,7 @@
       <w:pPr>
         <w:pStyle w:val="1"/>
       </w:pPr>
-      <w:bookmarkStart w:id="3" w:name="_Toc94176494"/>
+      <w:bookmarkStart w:id="3" w:name="_Toc94177232"/>
       <w:r>
         <w:rPr>
           <w:rFonts w:hint="eastAsia"/>
@@ -1871,7 +2007,7 @@
         <w:ind w:left="480"/>
       </w:pPr>
       <w:bookmarkStart w:id="4" w:name="_Toc94098943"/>
-      <w:bookmarkStart w:id="5" w:name="_Toc94176495"/>
+      <w:bookmarkStart w:id="5" w:name="_Toc94177233"/>
       <w:r>
         <w:t>Introducti</w:t>
       </w:r>
@@ -4132,7 +4268,7 @@
       <w:r>
         <w:t xml:space="preserve"> </w:t>
       </w:r>
-      <w:bookmarkStart w:id="6" w:name="_Toc94176496"/>
+      <w:bookmarkStart w:id="6" w:name="_Toc94177234"/>
       <w:r>
         <w:t>Goal</w:t>
       </w:r>
@@ -4182,7 +4318,7 @@
         <w:pStyle w:val="53"/>
         <w:ind w:left="480"/>
       </w:pPr>
-      <w:bookmarkStart w:id="7" w:name="_Toc94176497"/>
+      <w:bookmarkStart w:id="7" w:name="_Toc94177235"/>
       <w:r>
         <w:t>Challeng</w:t>
       </w:r>
@@ -4310,7 +4446,7 @@
       <w:pPr>
         <w:pStyle w:val="1"/>
       </w:pPr>
-      <w:bookmarkStart w:id="8" w:name="_Toc94176498"/>
+      <w:bookmarkStart w:id="8" w:name="_Toc94177236"/>
       <w:r>
         <w:t>Solutions - with linear algebra theories and techniques</w:t>
       </w:r>
@@ -4321,7 +4457,7 @@
         <w:pStyle w:val="53"/>
         <w:ind w:left="480"/>
       </w:pPr>
-      <w:bookmarkStart w:id="9" w:name="_Toc94176499"/>
+      <w:bookmarkStart w:id="9" w:name="_Toc94177237"/>
       <w:r>
         <w:rPr>
           <w:rFonts w:hint="eastAsia"/>
@@ -4503,7 +4639,7 @@
         <w:pStyle w:val="53"/>
         <w:ind w:left="480"/>
       </w:pPr>
-      <w:bookmarkStart w:id="10" w:name="_Toc94176500"/>
+      <w:bookmarkStart w:id="10" w:name="_Toc94177238"/>
       <w:r>
         <w:rPr>
           <w:rFonts w:hint="eastAsia"/>
@@ -4917,7 +5053,7 @@
           <w:rFonts w:eastAsiaTheme="minorEastAsia"/>
         </w:rPr>
       </w:pPr>
-      <w:bookmarkStart w:id="11" w:name="_Toc94176501"/>
+      <w:bookmarkStart w:id="11" w:name="_Toc94177239"/>
       <w:r>
         <w:rPr>
           <w:rFonts w:hint="eastAsia"/>
@@ -5519,7 +5655,7 @@
       <w:pPr>
         <w:pStyle w:val="1"/>
       </w:pPr>
-      <w:bookmarkStart w:id="12" w:name="_Toc94176502"/>
+      <w:bookmarkStart w:id="12" w:name="_Toc94177240"/>
       <w:r>
         <w:rPr>
           <w:rFonts w:hint="eastAsia"/>
@@ -5535,11 +5671,6 @@
       <w:bookmarkEnd w:id="12"/>
     </w:p>
     <w:p>
-      <w:pPr>
-        <w:rPr>
-          <w:rFonts w:hint="eastAsia"/>
-        </w:rPr>
-      </w:pPr>
       <w:r>
         <w:tab/>
       </w:r>
@@ -5588,7 +5719,7 @@
           <w:rFonts w:eastAsiaTheme="minorEastAsia"/>
         </w:rPr>
       </w:pPr>
-      <w:bookmarkStart w:id="13" w:name="_Toc94176503"/>
+      <w:bookmarkStart w:id="13" w:name="_Toc94177241"/>
       <w:r>
         <w:rPr>
           <w:rFonts w:eastAsiaTheme="minorEastAsia" w:hint="eastAsia"/>
@@ -7288,7 +7419,7 @@
           <w:shd w:val="clear" w:color="auto" w:fill="FFFFFF"/>
         </w:rPr>
       </w:pPr>
-      <w:bookmarkStart w:id="14" w:name="_Toc94176504"/>
+      <w:bookmarkStart w:id="14" w:name="_Toc94177242"/>
       <w:r>
         <w:rPr>
           <w:rFonts w:eastAsiaTheme="minorEastAsia" w:hint="eastAsia"/>
@@ -7941,7 +8072,7 @@
           <w:rFonts w:eastAsiaTheme="minorEastAsia"/>
         </w:rPr>
       </w:pPr>
-      <w:bookmarkStart w:id="15" w:name="_Toc94176505"/>
+      <w:bookmarkStart w:id="15" w:name="_Toc94177243"/>
       <w:r>
         <w:rPr>
           <w:rFonts w:eastAsiaTheme="minorEastAsia"/>
@@ -7954,7 +8085,7 @@
       <w:pPr>
         <w:pStyle w:val="a"/>
       </w:pPr>
-      <w:bookmarkStart w:id="16" w:name="_Toc94176506"/>
+      <w:bookmarkStart w:id="16" w:name="_Toc94177244"/>
       <w:r>
         <w:t>I</w:t>
       </w:r>
@@ -10062,7 +10193,7 @@
       <w:pPr>
         <w:pStyle w:val="a"/>
       </w:pPr>
-      <w:bookmarkStart w:id="17" w:name="_Toc94176507"/>
+      <w:bookmarkStart w:id="17" w:name="_Toc94177245"/>
       <w:r>
         <w:t>I</w:t>
       </w:r>
@@ -11825,7 +11956,7 @@
       <w:pPr>
         <w:pStyle w:val="a"/>
       </w:pPr>
-      <w:bookmarkStart w:id="18" w:name="_Toc94176508"/>
+      <w:bookmarkStart w:id="18" w:name="_Toc94177246"/>
       <w:r>
         <w:t>C</w:t>
       </w:r>
@@ -12433,7 +12564,7 @@
       <w:pPr>
         <w:pStyle w:val="1"/>
       </w:pPr>
-      <w:bookmarkStart w:id="19" w:name="_Toc94176509"/>
+      <w:bookmarkStart w:id="19" w:name="_Toc94177247"/>
       <w:r>
         <w:lastRenderedPageBreak/>
         <w:t>Discussions</w:t>
@@ -12448,7 +12579,7 @@
           <w:rFonts w:eastAsiaTheme="minorEastAsia"/>
         </w:rPr>
       </w:pPr>
-      <w:bookmarkStart w:id="20" w:name="_Toc94176510"/>
+      <w:bookmarkStart w:id="20" w:name="_Toc94177248"/>
       <w:r>
         <w:rPr>
           <w:rFonts w:eastAsiaTheme="minorEastAsia" w:hint="eastAsia"/>
@@ -12889,7 +13020,7 @@
         <w:pStyle w:val="53"/>
         <w:ind w:left="480"/>
       </w:pPr>
-      <w:bookmarkStart w:id="21" w:name="_Toc94176511"/>
+      <w:bookmarkStart w:id="21" w:name="_Toc94177249"/>
       <w:r>
         <w:rPr>
           <w:rFonts w:hint="eastAsia"/>
@@ -12996,7 +13127,7 @@
           <w:rFonts w:eastAsiaTheme="minorEastAsia"/>
         </w:rPr>
       </w:pPr>
-      <w:bookmarkStart w:id="22" w:name="_Toc94176512"/>
+      <w:bookmarkStart w:id="22" w:name="_Toc94177250"/>
       <w:r>
         <w:rPr>
           <w:rFonts w:eastAsiaTheme="minorEastAsia" w:hint="eastAsia"/>
@@ -13170,7 +13301,7 @@
           <w:rFonts w:eastAsiaTheme="minorEastAsia"/>
         </w:rPr>
       </w:pPr>
-      <w:bookmarkStart w:id="23" w:name="_Toc94176513"/>
+      <w:bookmarkStart w:id="23" w:name="_Toc94177251"/>
       <w:r>
         <w:rPr>
           <w:rFonts w:eastAsiaTheme="minorEastAsia"/>
@@ -13180,9 +13311,254 @@
       <w:bookmarkEnd w:id="23"/>
     </w:p>
     <w:p>
+      <w:pPr>
+        <w:pStyle w:val="53"/>
+        <w:ind w:left="480"/>
+      </w:pPr>
+      <w:bookmarkStart w:id="24" w:name="_Toc94177191"/>
+      <w:bookmarkStart w:id="25" w:name="_Toc94177252"/>
+      <w:r>
+        <w:rPr>
+          <w:rFonts w:hint="eastAsia"/>
+        </w:rPr>
+        <w:t>P</w:t>
+      </w:r>
+      <w:r>
+        <w:t>CA theorem</w:t>
+      </w:r>
+      <w:bookmarkEnd w:id="24"/>
+      <w:bookmarkEnd w:id="25"/>
+    </w:p>
+    <w:p>
+      <w:pPr>
+        <w:rPr>
+          <w:rFonts w:ascii="Arial" w:hAnsi="Arial" w:cs="Arial"/>
+          <w:color w:val="222222"/>
+          <w:sz w:val="20"/>
+          <w:szCs w:val="20"/>
+          <w:shd w:val="clear" w:color="auto" w:fill="FFFFFF"/>
+        </w:rPr>
+      </w:pPr>
+      <w:r>
+        <w:rPr>
+          <w:rFonts w:hint="eastAsia"/>
+        </w:rPr>
+        <w:t>[</w:t>
+      </w:r>
+      <w:r>
+        <w:t>1]</w:t>
+      </w:r>
+      <w:r>
+        <w:rPr>
+          <w:rFonts w:ascii="Arial" w:hAnsi="Arial" w:cs="Arial"/>
+          <w:color w:val="222222"/>
+          <w:sz w:val="20"/>
+          <w:szCs w:val="20"/>
+          <w:shd w:val="clear" w:color="auto" w:fill="FFFFFF"/>
+        </w:rPr>
+        <w:t xml:space="preserve"> </w:t>
+      </w:r>
+      <w:proofErr w:type="spellStart"/>
+      <w:r>
+        <w:rPr>
+          <w:rFonts w:ascii="Arial" w:hAnsi="Arial" w:cs="Arial"/>
+          <w:color w:val="222222"/>
+          <w:sz w:val="20"/>
+          <w:szCs w:val="20"/>
+          <w:shd w:val="clear" w:color="auto" w:fill="FFFFFF"/>
+        </w:rPr>
+        <w:t>Suykens</w:t>
+      </w:r>
+      <w:proofErr w:type="spellEnd"/>
+      <w:r>
+        <w:rPr>
+          <w:rFonts w:ascii="Arial" w:hAnsi="Arial" w:cs="Arial"/>
+          <w:color w:val="222222"/>
+          <w:sz w:val="20"/>
+          <w:szCs w:val="20"/>
+          <w:shd w:val="clear" w:color="auto" w:fill="FFFFFF"/>
+        </w:rPr>
+        <w:t>, Johan AK, et al. "A support vector machine formulation to PCA analysis and its kernel version." </w:t>
+      </w:r>
+      <w:r>
+        <w:rPr>
+          <w:rFonts w:ascii="Arial" w:hAnsi="Arial" w:cs="Arial"/>
+          <w:i/>
+          <w:iCs/>
+          <w:color w:val="222222"/>
+          <w:sz w:val="20"/>
+          <w:szCs w:val="20"/>
+          <w:shd w:val="clear" w:color="auto" w:fill="FFFFFF"/>
+        </w:rPr>
+        <w:t>IEEE Transactions on neural networks</w:t>
+      </w:r>
+      <w:r>
+        <w:rPr>
+          <w:rFonts w:ascii="Arial" w:hAnsi="Arial" w:cs="Arial"/>
+          <w:color w:val="222222"/>
+          <w:sz w:val="20"/>
+          <w:szCs w:val="20"/>
+          <w:shd w:val="clear" w:color="auto" w:fill="FFFFFF"/>
+        </w:rPr>
+        <w:t> 14.2 (2003): 447-450.</w:t>
+      </w:r>
+    </w:p>
+    <w:p>
+      <w:pPr>
+        <w:rPr>
+          <w:rFonts w:hint="eastAsia"/>
+        </w:rPr>
+      </w:pPr>
+      <w:r>
+        <w:rPr>
+          <w:rFonts w:ascii="Arial" w:hAnsi="Arial" w:cs="Arial" w:hint="eastAsia"/>
+          <w:color w:val="222222"/>
+          <w:sz w:val="20"/>
+          <w:szCs w:val="20"/>
+          <w:shd w:val="clear" w:color="auto" w:fill="FFFFFF"/>
+        </w:rPr>
+        <w:t>[</w:t>
+      </w:r>
+      <w:r>
+        <w:rPr>
+          <w:rFonts w:ascii="Arial" w:hAnsi="Arial" w:cs="Arial"/>
+          <w:color w:val="222222"/>
+          <w:sz w:val="20"/>
+          <w:szCs w:val="20"/>
+          <w:shd w:val="clear" w:color="auto" w:fill="FFFFFF"/>
+        </w:rPr>
+        <w:t>2]</w:t>
+      </w:r>
+      <w:r>
+        <w:rPr>
+          <w:rFonts w:ascii="Arial" w:hAnsi="Arial" w:cs="Arial"/>
+          <w:color w:val="222222"/>
+          <w:sz w:val="20"/>
+          <w:szCs w:val="20"/>
+          <w:shd w:val="clear" w:color="auto" w:fill="FFFFFF"/>
+        </w:rPr>
+        <w:t xml:space="preserve"> </w:t>
+      </w:r>
+      <w:proofErr w:type="spellStart"/>
+      <w:r>
+        <w:rPr>
+          <w:rFonts w:ascii="Arial" w:hAnsi="Arial" w:cs="Arial"/>
+          <w:color w:val="222222"/>
+          <w:sz w:val="20"/>
+          <w:szCs w:val="20"/>
+          <w:shd w:val="clear" w:color="auto" w:fill="FFFFFF"/>
+        </w:rPr>
+        <w:t>Jin</w:t>
+      </w:r>
+      <w:proofErr w:type="spellEnd"/>
+      <w:r>
+        <w:rPr>
+          <w:rFonts w:ascii="Arial" w:hAnsi="Arial" w:cs="Arial"/>
+          <w:color w:val="222222"/>
+          <w:sz w:val="20"/>
+          <w:szCs w:val="20"/>
+          <w:shd w:val="clear" w:color="auto" w:fill="FFFFFF"/>
+        </w:rPr>
+        <w:t xml:space="preserve">, </w:t>
+      </w:r>
+      <w:proofErr w:type="spellStart"/>
+      <w:r>
+        <w:rPr>
+          <w:rFonts w:ascii="Arial" w:hAnsi="Arial" w:cs="Arial"/>
+          <w:color w:val="222222"/>
+          <w:sz w:val="20"/>
+          <w:szCs w:val="20"/>
+          <w:shd w:val="clear" w:color="auto" w:fill="FFFFFF"/>
+        </w:rPr>
+        <w:t>Jiashun</w:t>
+      </w:r>
+      <w:proofErr w:type="spellEnd"/>
+      <w:r>
+        <w:rPr>
+          <w:rFonts w:ascii="Arial" w:hAnsi="Arial" w:cs="Arial"/>
+          <w:color w:val="222222"/>
+          <w:sz w:val="20"/>
+          <w:szCs w:val="20"/>
+          <w:shd w:val="clear" w:color="auto" w:fill="FFFFFF"/>
+        </w:rPr>
+        <w:t xml:space="preserve">, and </w:t>
+      </w:r>
+      <w:proofErr w:type="spellStart"/>
+      <w:r>
+        <w:rPr>
+          <w:rFonts w:ascii="Arial" w:hAnsi="Arial" w:cs="Arial"/>
+          <w:color w:val="222222"/>
+          <w:sz w:val="20"/>
+          <w:szCs w:val="20"/>
+          <w:shd w:val="clear" w:color="auto" w:fill="FFFFFF"/>
+        </w:rPr>
+        <w:t>Wanjie</w:t>
+      </w:r>
+      <w:proofErr w:type="spellEnd"/>
+      <w:r>
+        <w:rPr>
+          <w:rFonts w:ascii="Arial" w:hAnsi="Arial" w:cs="Arial"/>
+          <w:color w:val="222222"/>
+          <w:sz w:val="20"/>
+          <w:szCs w:val="20"/>
+          <w:shd w:val="clear" w:color="auto" w:fill="FFFFFF"/>
+        </w:rPr>
+        <w:t xml:space="preserve"> Wang. "Influential features PCA for high dimensional clustering." </w:t>
+      </w:r>
+      <w:r>
+        <w:rPr>
+          <w:rFonts w:ascii="Arial" w:hAnsi="Arial" w:cs="Arial"/>
+          <w:i/>
+          <w:iCs/>
+          <w:color w:val="222222"/>
+          <w:sz w:val="20"/>
+          <w:szCs w:val="20"/>
+          <w:shd w:val="clear" w:color="auto" w:fill="FFFFFF"/>
+        </w:rPr>
+        <w:t>The Annals of Statistics</w:t>
+      </w:r>
+      <w:r>
+        <w:rPr>
+          <w:rFonts w:ascii="Arial" w:hAnsi="Arial" w:cs="Arial"/>
+          <w:color w:val="222222"/>
+          <w:sz w:val="20"/>
+          <w:szCs w:val="20"/>
+          <w:shd w:val="clear" w:color="auto" w:fill="FFFFFF"/>
+        </w:rPr>
+        <w:t> 44.6 (2016): 2323-2359.</w:t>
+      </w:r>
+    </w:p>
+    <w:p>
+      <w:pPr>
+        <w:pStyle w:val="53"/>
+        <w:ind w:left="480"/>
+        <w:rPr>
+          <w:rFonts w:eastAsiaTheme="minorEastAsia" w:hint="eastAsia"/>
+        </w:rPr>
+      </w:pPr>
+      <w:bookmarkStart w:id="26" w:name="_Toc94177192"/>
+      <w:bookmarkStart w:id="27" w:name="_Toc94177253"/>
+      <w:r>
+        <w:rPr>
+          <w:rFonts w:eastAsiaTheme="minorEastAsia"/>
+        </w:rPr>
+        <w:t>Coding</w:t>
+      </w:r>
+      <w:bookmarkEnd w:id="26"/>
+      <w:bookmarkEnd w:id="27"/>
+    </w:p>
+    <w:p>
+      <w:r>
+        <w:t>[</w:t>
+      </w:r>
+      <w:proofErr w:type="gramStart"/>
+      <w:r>
+        <w:t>3]</w:t>
+      </w:r>
       <w:r>
         <w:t>https://arbu00.blogspot.com/2017/02/6-principal-component-analysispca.html</w:t>
       </w:r>
+      <w:proofErr w:type="gramEnd"/>
     </w:p>
     <w:p>
       <w:pPr>
@@ -13191,7 +13567,7 @@
           <w:rFonts w:eastAsiaTheme="minorEastAsia"/>
         </w:rPr>
       </w:pPr>
-      <w:bookmarkStart w:id="24" w:name="_Toc94176514"/>
+      <w:bookmarkStart w:id="28" w:name="_Toc94177254"/>
       <w:r>
         <w:rPr>
           <w:rFonts w:eastAsiaTheme="minorEastAsia" w:hint="eastAsia"/>
@@ -13204,7 +13580,7 @@
         </w:rPr>
         <w:t>ode and experiment results</w:t>
       </w:r>
-      <w:bookmarkEnd w:id="24"/>
+      <w:bookmarkEnd w:id="28"/>
       <w:r>
         <w:rPr>
           <w:rFonts w:eastAsiaTheme="minorEastAsia"/>
@@ -13214,7 +13590,13 @@
     </w:p>
     <w:p>
       <w:r>
-        <w:t>The complete code and experiment results including raw data can be found on</w:t>
+        <w:t xml:space="preserve">The complete code and experiment results including raw data can be found </w:t>
+      </w:r>
+      <w:r>
+        <w:t>i</w:t>
+      </w:r>
+      <w:r>
+        <w:t>n</w:t>
       </w:r>
     </w:p>
     <w:p>

</xml_diff>